<commit_message>
Small changes in user manual.
</commit_message>
<xml_diff>
--- a/docs/SpectraSorter_User_Manual.docx
+++ b/docs/SpectraSorter_User_Manual.docx
@@ -1,6 +1,6 @@
 
 <file path=word/document.xml><?xml version="1.0" encoding="utf-8"?>
-<w:document xmlns:wpc="http://schemas.microsoft.com/office/word/2010/wordprocessingCanvas" xmlns:cx="http://schemas.microsoft.com/office/drawing/2014/chartex" xmlns:cx1="http://schemas.microsoft.com/office/drawing/2015/9/8/chartex" xmlns:mc="http://schemas.openxmlformats.org/markup-compatibility/2006" xmlns:o="urn:schemas-microsoft-com:office:office" xmlns:r="http://schemas.openxmlformats.org/officeDocument/2006/relationships" xmlns:m="http://schemas.openxmlformats.org/officeDocument/2006/math" xmlns:v="urn:schemas-microsoft-com:vml" xmlns:wp14="http://schemas.microsoft.com/office/word/2010/wordprocessingDrawing" xmlns:wp="http://schemas.openxmlformats.org/drawingml/2006/wordprocessingDrawing" xmlns:w10="urn:schemas-microsoft-com:office:word" xmlns:w="http://schemas.openxmlformats.org/wordprocessingml/2006/main" xmlns:w14="http://schemas.microsoft.com/office/word/2010/wordml" xmlns:w15="http://schemas.microsoft.com/office/word/2012/wordml" xmlns:w16se="http://schemas.microsoft.com/office/word/2015/wordml/symex" xmlns:wpg="http://schemas.microsoft.com/office/word/2010/wordprocessingGroup" xmlns:wpi="http://schemas.microsoft.com/office/word/2010/wordprocessingInk" xmlns:wne="http://schemas.microsoft.com/office/word/2006/wordml" xmlns:wps="http://schemas.microsoft.com/office/word/2010/wordprocessingShape" mc:Ignorable="w14 w15 w16se wp14">
+<w:document xmlns:wpc="http://schemas.microsoft.com/office/word/2010/wordprocessingCanvas" xmlns:cx="http://schemas.microsoft.com/office/drawing/2014/chartex" xmlns:cx1="http://schemas.microsoft.com/office/drawing/2015/9/8/chartex" xmlns:cx2="http://schemas.microsoft.com/office/drawing/2015/10/21/chartex" xmlns:cx3="http://schemas.microsoft.com/office/drawing/2016/5/9/chartex" xmlns:cx4="http://schemas.microsoft.com/office/drawing/2016/5/10/chartex" xmlns:cx5="http://schemas.microsoft.com/office/drawing/2016/5/11/chartex" xmlns:cx6="http://schemas.microsoft.com/office/drawing/2016/5/12/chartex" xmlns:cx7="http://schemas.microsoft.com/office/drawing/2016/5/13/chartex" xmlns:cx8="http://schemas.microsoft.com/office/drawing/2016/5/14/chartex" xmlns:mc="http://schemas.openxmlformats.org/markup-compatibility/2006" xmlns:aink="http://schemas.microsoft.com/office/drawing/2016/ink" xmlns:am3d="http://schemas.microsoft.com/office/drawing/2017/model3d" xmlns:o="urn:schemas-microsoft-com:office:office" xmlns:r="http://schemas.openxmlformats.org/officeDocument/2006/relationships" xmlns:m="http://schemas.openxmlformats.org/officeDocument/2006/math" xmlns:v="urn:schemas-microsoft-com:vml" xmlns:wp14="http://schemas.microsoft.com/office/word/2010/wordprocessingDrawing" xmlns:wp="http://schemas.openxmlformats.org/drawingml/2006/wordprocessingDrawing" xmlns:w10="urn:schemas-microsoft-com:office:word" xmlns:w="http://schemas.openxmlformats.org/wordprocessingml/2006/main" xmlns:w14="http://schemas.microsoft.com/office/word/2010/wordml" xmlns:w15="http://schemas.microsoft.com/office/word/2012/wordml" xmlns:w16cex="http://schemas.microsoft.com/office/word/2018/wordml/cex" xmlns:w16cid="http://schemas.microsoft.com/office/word/2016/wordml/cid" xmlns:w16="http://schemas.microsoft.com/office/word/2018/wordml" xmlns:w16sdtdh="http://schemas.microsoft.com/office/word/2020/wordml/sdtdatahash" xmlns:w16se="http://schemas.microsoft.com/office/word/2015/wordml/symex" xmlns:wpg="http://schemas.microsoft.com/office/word/2010/wordprocessingGroup" xmlns:wpi="http://schemas.microsoft.com/office/word/2010/wordprocessingInk" xmlns:wne="http://schemas.microsoft.com/office/word/2006/wordml" xmlns:wps="http://schemas.microsoft.com/office/word/2010/wordprocessingShape" mc:Ignorable="w14 w15 w16se w16cid w16 w16cex w16sdtdh wp14">
   <w:body>
     <w:p>
       <w:pPr>
@@ -31,22 +31,28 @@
           <w:i/>
           <w:sz w:val="20"/>
         </w:rPr>
-        <w:t>last updated July</w:t>
+        <w:t xml:space="preserve">last updated </w:t>
       </w:r>
       <w:r>
         <w:rPr>
           <w:i/>
           <w:sz w:val="20"/>
         </w:rPr>
-        <w:t xml:space="preserve"> </w:t>
-      </w:r>
-      <w:proofErr w:type="gramStart"/>
+        <w:t>September</w:t>
+      </w:r>
       <w:r>
         <w:rPr>
           <w:i/>
           <w:sz w:val="20"/>
         </w:rPr>
-        <w:t>8</w:t>
+        <w:t xml:space="preserve"> </w:t>
+      </w:r>
+      <w:r>
+        <w:rPr>
+          <w:i/>
+          <w:sz w:val="20"/>
+        </w:rPr>
+        <w:t>13</w:t>
       </w:r>
       <w:r>
         <w:rPr>
@@ -56,7 +62,6 @@
         </w:rPr>
         <w:t>th</w:t>
       </w:r>
-      <w:proofErr w:type="gramEnd"/>
       <w:r>
         <w:rPr>
           <w:i/>
@@ -163,15 +168,7 @@
         <w:spacing w:after="0"/>
       </w:pPr>
       <w:r>
-        <w:t xml:space="preserve">For ease of </w:t>
-      </w:r>
-      <w:proofErr w:type="gramStart"/>
-      <w:r>
-        <w:t>comprehension</w:t>
-      </w:r>
-      <w:proofErr w:type="gramEnd"/>
-      <w:r>
-        <w:t xml:space="preserve"> we used the following formatting throughout:</w:t>
+        <w:t>For ease of comprehension we used the following formatting throughout:</w:t>
       </w:r>
     </w:p>
     <w:p>
@@ -273,15 +270,7 @@
         <w:spacing w:after="0"/>
       </w:pPr>
       <w:r>
-        <w:t xml:space="preserve">This application </w:t>
-      </w:r>
-      <w:proofErr w:type="gramStart"/>
-      <w:r>
-        <w:t>was developed</w:t>
-      </w:r>
-      <w:proofErr w:type="gramEnd"/>
-      <w:r>
-        <w:t xml:space="preserve"> for and tested using an </w:t>
+        <w:t xml:space="preserve">This application was developed for and tested using an </w:t>
       </w:r>
       <w:hyperlink r:id="rId8" w:history="1">
         <w:r>
@@ -301,14 +290,12 @@
         <w:t xml:space="preserve"> for all of their spectrophotometers, the </w:t>
       </w:r>
       <w:hyperlink r:id="rId9" w:history="1">
-        <w:proofErr w:type="spellStart"/>
         <w:r>
           <w:rPr>
             <w:rStyle w:val="Hyperlink"/>
           </w:rPr>
           <w:t>OmniDriver</w:t>
         </w:r>
-        <w:proofErr w:type="spellEnd"/>
       </w:hyperlink>
       <w:r>
         <w:t>, this software application should be broadly compatible</w:t>
@@ -340,7 +327,6 @@
       <w:pPr>
         <w:spacing w:after="0"/>
       </w:pPr>
-      <w:proofErr w:type="gramStart"/>
       <w:r>
         <w:t xml:space="preserve">This platform was originally </w:t>
       </w:r>
@@ -348,19 +334,10 @@
         <w:t>based on FX Streamer</w:t>
       </w:r>
       <w:r>
-        <w:t>, as software application provided to us by Ocean Optics</w:t>
-      </w:r>
-      <w:proofErr w:type="gramEnd"/>
-      <w:r>
-        <w:t xml:space="preserve">: </w:t>
-      </w:r>
-      <w:proofErr w:type="spellStart"/>
-      <w:r>
-        <w:t>Lischtschenko</w:t>
-      </w:r>
-      <w:proofErr w:type="spellEnd"/>
-      <w:r>
-        <w:t>, Oliver, Ocean Optics; private comm</w:t>
+        <w:t xml:space="preserve">, as software application provided to us by Ocean Optics: </w:t>
+      </w:r>
+      <w:r>
+        <w:t>Lischtschenko, Oliver, Ocean Optics; private comm</w:t>
       </w:r>
       <w:r>
         <w:t>unication on OBP protocol, 2018</w:t>
@@ -1543,7 +1520,6 @@
             </w:r>
           </w:hyperlink>
         </w:p>
-        <w:bookmarkStart w:id="0" w:name="_GoBack"/>
         <w:p>
           <w:pPr>
             <w:pStyle w:val="TOC3"/>
@@ -1552,118 +1528,72 @@
               <w:noProof/>
             </w:rPr>
           </w:pPr>
-          <w:r>
-            <w:rPr>
-              <w:rStyle w:val="Hyperlink"/>
-              <w:noProof/>
-            </w:rPr>
-            <w:fldChar w:fldCharType="begin"/>
-          </w:r>
-          <w:r>
-            <w:rPr>
-              <w:rStyle w:val="Hyperlink"/>
-              <w:noProof/>
-            </w:rPr>
-            <w:instrText xml:space="preserve"> </w:instrText>
-          </w:r>
-          <w:r>
-            <w:rPr>
-              <w:noProof/>
-            </w:rPr>
-            <w:instrText>HYPERLINK \l "_Toc76727459"</w:instrText>
-          </w:r>
-          <w:r>
-            <w:rPr>
-              <w:rStyle w:val="Hyperlink"/>
-              <w:noProof/>
-            </w:rPr>
-            <w:instrText xml:space="preserve"> </w:instrText>
-          </w:r>
-          <w:r>
-            <w:rPr>
-              <w:rStyle w:val="Hyperlink"/>
-              <w:noProof/>
-            </w:rPr>
-          </w:r>
-          <w:r>
-            <w:rPr>
-              <w:rStyle w:val="Hyperlink"/>
-              <w:noProof/>
-            </w:rPr>
-            <w:fldChar w:fldCharType="separate"/>
-          </w:r>
-          <w:r>
-            <w:rPr>
-              <w:rStyle w:val="Hyperlink"/>
-              <w:b/>
-              <w:noProof/>
-            </w:rPr>
-            <w:t xml:space="preserve">Accumulated </w:t>
-          </w:r>
-          <w:r>
-            <w:rPr>
-              <w:rStyle w:val="Hyperlink"/>
-              <w:noProof/>
-            </w:rPr>
-            <w:t>Reference Spectrum</w:t>
-          </w:r>
-          <w:r>
-            <w:rPr>
-              <w:noProof/>
-              <w:webHidden/>
-            </w:rPr>
-            <w:tab/>
-          </w:r>
-          <w:r>
-            <w:rPr>
-              <w:noProof/>
-              <w:webHidden/>
-            </w:rPr>
-            <w:fldChar w:fldCharType="begin"/>
-          </w:r>
-          <w:r>
-            <w:rPr>
-              <w:noProof/>
-              <w:webHidden/>
-            </w:rPr>
-            <w:instrText xml:space="preserve"> PAGEREF _Toc76727459 \h </w:instrText>
-          </w:r>
-          <w:r>
-            <w:rPr>
-              <w:noProof/>
-              <w:webHidden/>
-            </w:rPr>
-          </w:r>
-          <w:r>
-            <w:rPr>
-              <w:noProof/>
-              <w:webHidden/>
-            </w:rPr>
-            <w:fldChar w:fldCharType="separate"/>
-          </w:r>
-          <w:r>
-            <w:rPr>
-              <w:noProof/>
-              <w:webHidden/>
-            </w:rPr>
-            <w:t>8</w:t>
-          </w:r>
-          <w:r>
-            <w:rPr>
-              <w:noProof/>
-              <w:webHidden/>
-            </w:rPr>
-            <w:fldChar w:fldCharType="end"/>
-          </w:r>
-          <w:r>
-            <w:rPr>
-              <w:rStyle w:val="Hyperlink"/>
-              <w:noProof/>
-            </w:rPr>
-            <w:fldChar w:fldCharType="end"/>
-          </w:r>
+          <w:hyperlink w:anchor="_Toc76727459" w:history="1">
+            <w:r>
+              <w:rPr>
+                <w:rStyle w:val="Hyperlink"/>
+                <w:b/>
+                <w:noProof/>
+              </w:rPr>
+              <w:t xml:space="preserve">Accumulated </w:t>
+            </w:r>
+            <w:r>
+              <w:rPr>
+                <w:rStyle w:val="Hyperlink"/>
+                <w:noProof/>
+              </w:rPr>
+              <w:t>Reference Spectrum</w:t>
+            </w:r>
+            <w:r>
+              <w:rPr>
+                <w:noProof/>
+                <w:webHidden/>
+              </w:rPr>
+              <w:tab/>
+            </w:r>
+            <w:r>
+              <w:rPr>
+                <w:noProof/>
+                <w:webHidden/>
+              </w:rPr>
+              <w:fldChar w:fldCharType="begin"/>
+            </w:r>
+            <w:r>
+              <w:rPr>
+                <w:noProof/>
+                <w:webHidden/>
+              </w:rPr>
+              <w:instrText xml:space="preserve"> PAGEREF _Toc76727459 \h </w:instrText>
+            </w:r>
+            <w:r>
+              <w:rPr>
+                <w:noProof/>
+                <w:webHidden/>
+              </w:rPr>
+            </w:r>
+            <w:r>
+              <w:rPr>
+                <w:noProof/>
+                <w:webHidden/>
+              </w:rPr>
+              <w:fldChar w:fldCharType="separate"/>
+            </w:r>
+            <w:r>
+              <w:rPr>
+                <w:noProof/>
+                <w:webHidden/>
+              </w:rPr>
+              <w:t>8</w:t>
+            </w:r>
+            <w:r>
+              <w:rPr>
+                <w:noProof/>
+                <w:webHidden/>
+              </w:rPr>
+              <w:fldChar w:fldCharType="end"/>
+            </w:r>
+          </w:hyperlink>
         </w:p>
-        <w:bookmarkEnd w:id="0"/>
         <w:p>
           <w:pPr>
             <w:pStyle w:val="TOC3"/>
@@ -1672,116 +1602,71 @@
               <w:noProof/>
             </w:rPr>
           </w:pPr>
-          <w:r>
-            <w:rPr>
-              <w:rStyle w:val="Hyperlink"/>
-              <w:noProof/>
-            </w:rPr>
-            <w:fldChar w:fldCharType="begin"/>
-          </w:r>
-          <w:r>
-            <w:rPr>
-              <w:rStyle w:val="Hyperlink"/>
-              <w:noProof/>
-            </w:rPr>
-            <w:instrText xml:space="preserve"> </w:instrText>
-          </w:r>
-          <w:r>
-            <w:rPr>
-              <w:noProof/>
-            </w:rPr>
-            <w:instrText>HYPERLINK \l "_Toc76727460"</w:instrText>
-          </w:r>
-          <w:r>
-            <w:rPr>
-              <w:rStyle w:val="Hyperlink"/>
-              <w:noProof/>
-            </w:rPr>
-            <w:instrText xml:space="preserve"> </w:instrText>
-          </w:r>
-          <w:r>
-            <w:rPr>
-              <w:rStyle w:val="Hyperlink"/>
-              <w:noProof/>
-            </w:rPr>
-          </w:r>
-          <w:r>
-            <w:rPr>
-              <w:rStyle w:val="Hyperlink"/>
-              <w:noProof/>
-            </w:rPr>
-            <w:fldChar w:fldCharType="separate"/>
-          </w:r>
-          <w:r>
-            <w:rPr>
-              <w:rStyle w:val="Hyperlink"/>
-              <w:b/>
-              <w:noProof/>
-            </w:rPr>
-            <w:t xml:space="preserve">Dynamic </w:t>
-          </w:r>
-          <w:r>
-            <w:rPr>
-              <w:rStyle w:val="Hyperlink"/>
-              <w:noProof/>
-            </w:rPr>
-            <w:t>Reference Spectrum</w:t>
-          </w:r>
-          <w:r>
-            <w:rPr>
-              <w:noProof/>
-              <w:webHidden/>
-            </w:rPr>
-            <w:tab/>
-          </w:r>
-          <w:r>
-            <w:rPr>
-              <w:noProof/>
-              <w:webHidden/>
-            </w:rPr>
-            <w:fldChar w:fldCharType="begin"/>
-          </w:r>
-          <w:r>
-            <w:rPr>
-              <w:noProof/>
-              <w:webHidden/>
-            </w:rPr>
-            <w:instrText xml:space="preserve"> PAGEREF _Toc76727460 \h </w:instrText>
-          </w:r>
-          <w:r>
-            <w:rPr>
-              <w:noProof/>
-              <w:webHidden/>
-            </w:rPr>
-          </w:r>
-          <w:r>
-            <w:rPr>
-              <w:noProof/>
-              <w:webHidden/>
-            </w:rPr>
-            <w:fldChar w:fldCharType="separate"/>
-          </w:r>
-          <w:r>
-            <w:rPr>
-              <w:noProof/>
-              <w:webHidden/>
-            </w:rPr>
-            <w:t>9</w:t>
-          </w:r>
-          <w:r>
-            <w:rPr>
-              <w:noProof/>
-              <w:webHidden/>
-            </w:rPr>
-            <w:fldChar w:fldCharType="end"/>
-          </w:r>
-          <w:r>
-            <w:rPr>
-              <w:rStyle w:val="Hyperlink"/>
-              <w:noProof/>
-            </w:rPr>
-            <w:fldChar w:fldCharType="end"/>
-          </w:r>
+          <w:hyperlink w:anchor="_Toc76727460" w:history="1">
+            <w:r>
+              <w:rPr>
+                <w:rStyle w:val="Hyperlink"/>
+                <w:b/>
+                <w:noProof/>
+              </w:rPr>
+              <w:t xml:space="preserve">Dynamic </w:t>
+            </w:r>
+            <w:r>
+              <w:rPr>
+                <w:rStyle w:val="Hyperlink"/>
+                <w:noProof/>
+              </w:rPr>
+              <w:t>Reference Spectrum</w:t>
+            </w:r>
+            <w:r>
+              <w:rPr>
+                <w:noProof/>
+                <w:webHidden/>
+              </w:rPr>
+              <w:tab/>
+            </w:r>
+            <w:r>
+              <w:rPr>
+                <w:noProof/>
+                <w:webHidden/>
+              </w:rPr>
+              <w:fldChar w:fldCharType="begin"/>
+            </w:r>
+            <w:r>
+              <w:rPr>
+                <w:noProof/>
+                <w:webHidden/>
+              </w:rPr>
+              <w:instrText xml:space="preserve"> PAGEREF _Toc76727460 \h </w:instrText>
+            </w:r>
+            <w:r>
+              <w:rPr>
+                <w:noProof/>
+                <w:webHidden/>
+              </w:rPr>
+            </w:r>
+            <w:r>
+              <w:rPr>
+                <w:noProof/>
+                <w:webHidden/>
+              </w:rPr>
+              <w:fldChar w:fldCharType="separate"/>
+            </w:r>
+            <w:r>
+              <w:rPr>
+                <w:noProof/>
+                <w:webHidden/>
+              </w:rPr>
+              <w:t>9</w:t>
+            </w:r>
+            <w:r>
+              <w:rPr>
+                <w:noProof/>
+                <w:webHidden/>
+              </w:rPr>
+              <w:fldChar w:fldCharType="end"/>
+            </w:r>
+          </w:hyperlink>
         </w:p>
         <w:p>
           <w:pPr>
@@ -2632,7 +2517,7 @@
       <w:pPr>
         <w:pStyle w:val="Heading1"/>
       </w:pPr>
-      <w:bookmarkStart w:id="1" w:name="_Toc76727443"/>
+      <w:bookmarkStart w:id="0" w:name="_Toc76727443"/>
       <w:r>
         <w:lastRenderedPageBreak/>
         <w:t xml:space="preserve">Basic </w:t>
@@ -2640,7 +2525,7 @@
       <w:r>
         <w:t>Setup</w:t>
       </w:r>
-      <w:bookmarkEnd w:id="1"/>
+      <w:bookmarkEnd w:id="0"/>
     </w:p>
     <w:p>
       <w:pPr>
@@ -2712,52 +2597,31 @@
         <w:rPr>
           <w:sz w:val="24"/>
         </w:rPr>
-        <w:t xml:space="preserve">test, stable version of SpectraSorter </w:t>
-      </w:r>
-      <w:proofErr w:type="gramStart"/>
-      <w:r>
-        <w:rPr>
-          <w:sz w:val="24"/>
-        </w:rPr>
-        <w:t>can be downloaded</w:t>
-      </w:r>
-      <w:proofErr w:type="gramEnd"/>
-      <w:r>
-        <w:rPr>
-          <w:sz w:val="24"/>
-        </w:rPr>
-        <w:t xml:space="preserve"> from </w:t>
-      </w:r>
-      <w:r>
-        <w:rPr>
-          <w:sz w:val="24"/>
-        </w:rPr>
-        <w:t>https://github.com/</w:t>
-      </w:r>
-      <w:r>
-        <w:rPr>
-          <w:sz w:val="24"/>
-        </w:rPr>
-        <w:t>SpectraSorter</w:t>
-      </w:r>
-      <w:r>
-        <w:rPr>
-          <w:sz w:val="24"/>
-        </w:rPr>
-        <w:t>/</w:t>
-      </w:r>
-      <w:r>
-        <w:rPr>
-          <w:sz w:val="24"/>
-        </w:rPr>
-        <w:t>SpectraSorter/</w:t>
-      </w:r>
-      <w:r>
-        <w:rPr>
-          <w:sz w:val="24"/>
-        </w:rPr>
-        <w:t>releases/latest</w:t>
-      </w:r>
+        <w:t xml:space="preserve">test, stable version of SpectraSorter can be downloaded from </w:t>
+      </w:r>
+      <w:hyperlink r:id="rId10" w:history="1">
+        <w:r>
+          <w:rPr>
+            <w:rStyle w:val="Hyperlink"/>
+            <w:sz w:val="24"/>
+          </w:rPr>
+          <w:t>https://github.com/SpectraSorter/SpectraSorter/</w:t>
+        </w:r>
+        <w:r>
+          <w:rPr>
+            <w:rStyle w:val="Hyperlink"/>
+            <w:sz w:val="24"/>
+          </w:rPr>
+          <w:t>r</w:t>
+        </w:r>
+        <w:r>
+          <w:rPr>
+            <w:rStyle w:val="Hyperlink"/>
+            <w:sz w:val="24"/>
+          </w:rPr>
+          <w:t>eleases/latest</w:t>
+        </w:r>
+      </w:hyperlink>
       <w:r>
         <w:rPr>
           <w:sz w:val="24"/>
@@ -2797,35 +2661,6 @@
       </w:r>
       <w:r>
         <w:t>Visual Studio 2019 with .NET Desktop development workload (</w:t>
-      </w:r>
-      <w:hyperlink r:id="rId10" w:history="1">
-        <w:r>
-          <w:rPr>
-            <w:rStyle w:val="Hyperlink"/>
-          </w:rPr>
-          <w:t>link</w:t>
-        </w:r>
-      </w:hyperlink>
-      <w:r>
-        <w:t>).</w:t>
-      </w:r>
-    </w:p>
-    <w:p>
-      <w:pPr>
-        <w:pStyle w:val="ListParagraph"/>
-        <w:numPr>
-          <w:ilvl w:val="0"/>
-          <w:numId w:val="5"/>
-        </w:numPr>
-      </w:pPr>
-      <w:r>
-        <w:t>Download</w:t>
-      </w:r>
-      <w:r>
-        <w:t xml:space="preserve"> / Install</w:t>
-      </w:r>
-      <w:r>
-        <w:t xml:space="preserve"> Microsoft .NET Framework 4.8 offline installer for Windows (</w:t>
       </w:r>
       <w:hyperlink r:id="rId11" w:history="1">
         <w:r>
@@ -2848,37 +2683,24 @@
         </w:numPr>
       </w:pPr>
       <w:r>
-        <w:t>Install the extension “</w:t>
-      </w:r>
-      <w:r>
-        <w:t>Microsoft Visual Studio Installer Projects</w:t>
-      </w:r>
-      <w:r>
-        <w:t xml:space="preserve">” from the menu </w:t>
-      </w:r>
-      <w:r>
-        <w:t>“</w:t>
-      </w:r>
-      <w:r>
-        <w:t>Extensions</w:t>
-      </w:r>
-      <w:r>
-        <w:t>”</w:t>
-      </w:r>
-      <w:r>
-        <w:t xml:space="preserve"> &gt; </w:t>
-      </w:r>
-      <w:r>
-        <w:t>“</w:t>
-      </w:r>
-      <w:r>
-        <w:t>Manage Extensions</w:t>
-      </w:r>
-      <w:r>
-        <w:t>”</w:t>
-      </w:r>
-      <w:r>
-        <w:t>.</w:t>
+        <w:t>Download</w:t>
+      </w:r>
+      <w:r>
+        <w:t xml:space="preserve"> / Install</w:t>
+      </w:r>
+      <w:r>
+        <w:t xml:space="preserve"> Microsoft .NET Framework 4.8 offline installer for Windows (</w:t>
+      </w:r>
+      <w:hyperlink r:id="rId12" w:history="1">
+        <w:r>
+          <w:rPr>
+            <w:rStyle w:val="Hyperlink"/>
+          </w:rPr>
+          <w:t>link</w:t>
+        </w:r>
+      </w:hyperlink>
+      <w:r>
+        <w:t>).</w:t>
       </w:r>
     </w:p>
     <w:p>
@@ -2890,7 +2712,37 @@
         </w:numPr>
       </w:pPr>
       <w:r>
-        <w:t xml:space="preserve">Open “SpectraSorter.sln” in Visual Studio. </w:t>
+        <w:t>Install the extension “</w:t>
+      </w:r>
+      <w:r>
+        <w:t>Microsoft Visual Studio Installer Projects</w:t>
+      </w:r>
+      <w:r>
+        <w:t xml:space="preserve">” from the menu </w:t>
+      </w:r>
+      <w:r>
+        <w:t>“</w:t>
+      </w:r>
+      <w:r>
+        <w:t>Extensions</w:t>
+      </w:r>
+      <w:r>
+        <w:t>”</w:t>
+      </w:r>
+      <w:r>
+        <w:t xml:space="preserve"> &gt; </w:t>
+      </w:r>
+      <w:r>
+        <w:t>“</w:t>
+      </w:r>
+      <w:r>
+        <w:t>Manage Extensions</w:t>
+      </w:r>
+      <w:r>
+        <w:t>”</w:t>
+      </w:r>
+      <w:r>
+        <w:t>.</w:t>
       </w:r>
     </w:p>
     <w:p>
@@ -2902,36 +2754,13 @@
         </w:numPr>
       </w:pPr>
       <w:r>
-        <w:t xml:space="preserve">In the </w:t>
-      </w:r>
-      <w:r>
-        <w:t>“</w:t>
-      </w:r>
-      <w:r>
-        <w:t>Solution Explorer</w:t>
-      </w:r>
-      <w:r>
-        <w:t>”</w:t>
-      </w:r>
-      <w:r>
-        <w:t xml:space="preserve">, right-click on the SpectraSorter </w:t>
-      </w:r>
-      <w:r>
-        <w:t>solution</w:t>
-      </w:r>
-      <w:r>
-        <w:t xml:space="preserve"> and hit </w:t>
-      </w:r>
-      <w:r>
-        <w:t xml:space="preserve">“Restore </w:t>
-      </w:r>
-      <w:proofErr w:type="spellStart"/>
-      <w:r>
-        <w:t>NuGet</w:t>
-      </w:r>
-      <w:proofErr w:type="spellEnd"/>
-      <w:r>
-        <w:t xml:space="preserve"> Packages”.</w:t>
+        <w:t xml:space="preserve">Open “SpectraSorter.sln” </w:t>
+      </w:r>
+      <w:r>
+        <w:t xml:space="preserve">from the “src” folder </w:t>
+      </w:r>
+      <w:r>
+        <w:t xml:space="preserve">in Visual Studio. </w:t>
       </w:r>
     </w:p>
     <w:p>
@@ -2943,25 +2772,28 @@
         </w:numPr>
       </w:pPr>
       <w:r>
-        <w:t xml:space="preserve">Switch to </w:t>
+        <w:t xml:space="preserve">In the </w:t>
       </w:r>
       <w:r>
         <w:t>“</w:t>
       </w:r>
       <w:r>
-        <w:t>Release</w:t>
+        <w:t>Solution Explorer</w:t>
       </w:r>
       <w:r>
         <w:t>”</w:t>
       </w:r>
       <w:r>
-        <w:t xml:space="preserve"> </w:t>
-      </w:r>
-      <w:r>
-        <w:t xml:space="preserve">in the Solution Configurations pull-down in the Toolbar </w:t>
-      </w:r>
-      <w:r>
-        <w:t>and run Build &gt; Build Solution.</w:t>
+        <w:t xml:space="preserve">, right-click on the SpectraSorter </w:t>
+      </w:r>
+      <w:r>
+        <w:t>solution</w:t>
+      </w:r>
+      <w:r>
+        <w:t xml:space="preserve"> and hit </w:t>
+      </w:r>
+      <w:r>
+        <w:t>“Restore NuGet Packages”.</w:t>
       </w:r>
     </w:p>
     <w:p>
@@ -2973,45 +2805,25 @@
         </w:numPr>
       </w:pPr>
       <w:r>
-        <w:t xml:space="preserve">In the </w:t>
+        <w:t xml:space="preserve">Switch to </w:t>
       </w:r>
       <w:r>
         <w:t>“</w:t>
       </w:r>
       <w:r>
-        <w:t>Solution Explorer</w:t>
+        <w:t>Release</w:t>
       </w:r>
       <w:r>
         <w:t>”</w:t>
       </w:r>
       <w:r>
-        <w:t xml:space="preserve">, right-click on the SpectraSorter project and hit </w:t>
-      </w:r>
-      <w:r>
-        <w:t>“</w:t>
-      </w:r>
-      <w:r>
-        <w:t xml:space="preserve">Set as </w:t>
-      </w:r>
-      <w:proofErr w:type="spellStart"/>
-      <w:r>
-        <w:t>StartUp</w:t>
-      </w:r>
-      <w:proofErr w:type="spellEnd"/>
-      <w:r>
         <w:t xml:space="preserve"> </w:t>
       </w:r>
       <w:r>
-        <w:t>P</w:t>
-      </w:r>
-      <w:r>
-        <w:t>roject</w:t>
-      </w:r>
-      <w:r>
-        <w:t>”</w:t>
-      </w:r>
-      <w:r>
-        <w:t>.</w:t>
+        <w:t xml:space="preserve">in the Solution Configurations pull-down in the Toolbar </w:t>
+      </w:r>
+      <w:r>
+        <w:t>and run Build &gt; Build Solution.</w:t>
       </w:r>
     </w:p>
     <w:p>
@@ -3023,15 +2835,49 @@
         </w:numPr>
       </w:pPr>
       <w:r>
-        <w:t xml:space="preserve">In the Toolbar hit “Start” to initiate the </w:t>
-      </w:r>
-      <w:proofErr w:type="gramStart"/>
-      <w:r>
-        <w:t>SpectraSorter</w:t>
-      </w:r>
-      <w:proofErr w:type="gramEnd"/>
-      <w:r>
-        <w:t xml:space="preserve"> program.</w:t>
+        <w:t xml:space="preserve">In the </w:t>
+      </w:r>
+      <w:r>
+        <w:t>“</w:t>
+      </w:r>
+      <w:r>
+        <w:t>Solution Explorer</w:t>
+      </w:r>
+      <w:r>
+        <w:t>”</w:t>
+      </w:r>
+      <w:r>
+        <w:t xml:space="preserve">, right-click on the SpectraSorter project and hit </w:t>
+      </w:r>
+      <w:r>
+        <w:t>“</w:t>
+      </w:r>
+      <w:r>
+        <w:t xml:space="preserve">Set as StartUp </w:t>
+      </w:r>
+      <w:r>
+        <w:t>P</w:t>
+      </w:r>
+      <w:r>
+        <w:t>roject</w:t>
+      </w:r>
+      <w:r>
+        <w:t>”</w:t>
+      </w:r>
+      <w:r>
+        <w:t>.</w:t>
+      </w:r>
+    </w:p>
+    <w:p>
+      <w:pPr>
+        <w:pStyle w:val="ListParagraph"/>
+        <w:numPr>
+          <w:ilvl w:val="0"/>
+          <w:numId w:val="5"/>
+        </w:numPr>
+      </w:pPr>
+      <w:r>
+        <w:t>In the Toolbar hit “Start” to initiate the SpectraSorter program.</w:t>
       </w:r>
     </w:p>
     <w:p>
@@ -3050,83 +2896,13 @@
         <w:rPr>
           <w:i/>
         </w:rPr>
-        <w:t xml:space="preserve">The </w:t>
-      </w:r>
-      <w:proofErr w:type="spellStart"/>
+        <w:t>The SpectraSorterSetup project can be used to create a redistributable Windows Installer. Right-click on SpectraSorterSetup and select Build. Once the build is complete, right-click on the project again and choose Open Folder in File Explorer.  The setup files can be used to install SpectraSorter on any machine.</w:t>
+      </w:r>
       <w:r>
         <w:rPr>
           <w:i/>
         </w:rPr>
-        <w:t>SpectraSorterSetup</w:t>
-      </w:r>
-      <w:proofErr w:type="spellEnd"/>
-      <w:r>
-        <w:rPr>
-          <w:i/>
-        </w:rPr>
-        <w:t xml:space="preserve"> project </w:t>
-      </w:r>
-      <w:proofErr w:type="gramStart"/>
-      <w:r>
-        <w:rPr>
-          <w:i/>
-        </w:rPr>
-        <w:t>can be used</w:t>
-      </w:r>
-      <w:proofErr w:type="gramEnd"/>
-      <w:r>
-        <w:rPr>
-          <w:i/>
-        </w:rPr>
-        <w:t xml:space="preserve"> to create a redistributable Windows Installer. Right-click on </w:t>
-      </w:r>
-      <w:proofErr w:type="spellStart"/>
-      <w:r>
-        <w:rPr>
-          <w:i/>
-        </w:rPr>
-        <w:t>SpectraSorterSetup</w:t>
-      </w:r>
-      <w:proofErr w:type="spellEnd"/>
-      <w:r>
-        <w:rPr>
-          <w:i/>
-        </w:rPr>
-        <w:t xml:space="preserve"> and select Build. Once the build is complete, right-click on the project again and choose Open Folder in File Explorer.  The setup files </w:t>
-      </w:r>
-      <w:proofErr w:type="gramStart"/>
-      <w:r>
-        <w:rPr>
-          <w:i/>
-        </w:rPr>
-        <w:t>can be used</w:t>
-      </w:r>
-      <w:proofErr w:type="gramEnd"/>
-      <w:r>
-        <w:rPr>
-          <w:i/>
-        </w:rPr>
-        <w:t xml:space="preserve"> to install SpectraSorter on any machine.</w:t>
-      </w:r>
-      <w:r>
-        <w:rPr>
-          <w:i/>
-        </w:rPr>
-        <w:t xml:space="preserve"> Also note that the project </w:t>
-      </w:r>
-      <w:proofErr w:type="gramStart"/>
-      <w:r>
-        <w:rPr>
-          <w:i/>
-        </w:rPr>
-        <w:t>is configured</w:t>
-      </w:r>
-      <w:proofErr w:type="gramEnd"/>
-      <w:r>
-        <w:rPr>
-          <w:i/>
-        </w:rPr>
-        <w:t xml:space="preserve"> to </w:t>
+        <w:t xml:space="preserve"> Also note that the project is configured to </w:t>
       </w:r>
       <w:r>
         <w:rPr>
@@ -3209,7 +2985,7 @@
                     <pic:cNvPicPr/>
                   </pic:nvPicPr>
                   <pic:blipFill rotWithShape="1">
-                    <a:blip r:embed="rId12">
+                    <a:blip r:embed="rId13">
                       <a:extLst>
                         <a:ext uri="{28A0092B-C50C-407E-A947-70E740481C1C}">
                           <a14:useLocalDpi xmlns:a14="http://schemas.microsoft.com/office/drawing/2010/main" val="0"/>
@@ -3277,26 +3053,16 @@
       <w:r>
         <w:t xml:space="preserve">The SpectraSorter is compatible with the </w:t>
       </w:r>
-      <w:hyperlink r:id="rId13" w:history="1">
-        <w:proofErr w:type="spellStart"/>
+      <w:hyperlink r:id="rId14" w:history="1">
         <w:r>
           <w:rPr>
             <w:rStyle w:val="Hyperlink"/>
           </w:rPr>
           <w:t>OmniDriver</w:t>
         </w:r>
-        <w:proofErr w:type="spellEnd"/>
       </w:hyperlink>
       <w:r>
-        <w:t xml:space="preserve"> from Ocean Optics. Which they use to power all of their spectrophotometers. Install the driver for your spectrophotometer and make sure your system can detect it when it </w:t>
-      </w:r>
-      <w:proofErr w:type="gramStart"/>
-      <w:r>
-        <w:t>is plugged in</w:t>
-      </w:r>
-      <w:proofErr w:type="gramEnd"/>
-      <w:r>
-        <w:t xml:space="preserve">. </w:t>
+        <w:t xml:space="preserve"> from Ocean Optics. Which they use to power all of their spectrophotometers. Install the driver for your spectrophotometer and make sure your system can detect it when it is plugged in. </w:t>
       </w:r>
     </w:p>
     <w:p>
@@ -3336,7 +3102,7 @@
       <w:r>
         <w:t xml:space="preserve"> control software at “…SpectraSorter/SpectraSorter_Trigger/SpectraSorter_Trigger.ino.” Upload it to your Arduino microcontroller using an </w:t>
       </w:r>
-      <w:hyperlink r:id="rId14" w:history="1">
+      <w:hyperlink r:id="rId15" w:history="1">
         <w:r>
           <w:rPr>
             <w:rStyle w:val="Hyperlink"/>
@@ -3427,7 +3193,7 @@
                     <pic:cNvPicPr/>
                   </pic:nvPicPr>
                   <pic:blipFill>
-                    <a:blip r:embed="rId15">
+                    <a:blip r:embed="rId16">
                       <a:extLst>
                         <a:ext uri="{28A0092B-C50C-407E-A947-70E740481C1C}">
                           <a14:useLocalDpi xmlns:a14="http://schemas.microsoft.com/office/drawing/2010/main" val="0"/>
@@ -3460,13 +3226,8 @@
         </w:drawing>
       </w:r>
       <w:r>
-        <w:t xml:space="preserve">Connect your Ocean Optics </w:t>
-      </w:r>
-      <w:proofErr w:type="spellStart"/>
-      <w:r>
-        <w:t>Spectro</w:t>
-      </w:r>
-      <w:proofErr w:type="spellEnd"/>
+        <w:t>Connect your Ocean Optics Spectro</w:t>
+      </w:r>
       <w:r>
         <w:t>-</w:t>
       </w:r>
@@ -3534,7 +3295,7 @@
                     <pic:cNvPicPr/>
                   </pic:nvPicPr>
                   <pic:blipFill>
-                    <a:blip r:embed="rId16">
+                    <a:blip r:embed="rId17">
                       <a:extLst>
                         <a:ext uri="{28A0092B-C50C-407E-A947-70E740481C1C}">
                           <a14:useLocalDpi xmlns:a14="http://schemas.microsoft.com/office/drawing/2010/main" val="0"/>
@@ -3580,15 +3341,7 @@
         <w:br/>
       </w:r>
       <w:r>
-        <w:t xml:space="preserve">A big button at the top right of SpectraSorter allows the user to start or abort an acquisition. This </w:t>
-      </w:r>
-      <w:proofErr w:type="gramStart"/>
-      <w:r>
-        <w:t>can be done via the shortcut CTRL+R (start) and ended with CTRL+X (abort)</w:t>
-      </w:r>
-      <w:proofErr w:type="gramEnd"/>
-      <w:r>
-        <w:t xml:space="preserve">. Go to </w:t>
+        <w:t xml:space="preserve">A big button at the top right of SpectraSorter allows the user to start or abort an acquisition. This can be done via the shortcut CTRL+R (start) and ended with CTRL+X (abort). Go to </w:t>
       </w:r>
       <w:r>
         <w:rPr>
@@ -3608,12 +3361,12 @@
       <w:pPr>
         <w:pStyle w:val="Heading1"/>
       </w:pPr>
-      <w:bookmarkStart w:id="2" w:name="_Toc76727444"/>
+      <w:bookmarkStart w:id="1" w:name="_Toc76727444"/>
       <w:r>
         <w:lastRenderedPageBreak/>
         <w:t>Acquisition Settings</w:t>
       </w:r>
-      <w:bookmarkEnd w:id="2"/>
+      <w:bookmarkEnd w:id="1"/>
     </w:p>
     <w:p>
       <w:pPr>
@@ -3658,7 +3411,7 @@
                     <pic:cNvPicPr/>
                   </pic:nvPicPr>
                   <pic:blipFill rotWithShape="1">
-                    <a:blip r:embed="rId17">
+                    <a:blip r:embed="rId18">
                       <a:extLst>
                         <a:ext uri="{28A0092B-C50C-407E-A947-70E740481C1C}">
                           <a14:useLocalDpi xmlns:a14="http://schemas.microsoft.com/office/drawing/2010/main" val="0"/>
@@ -3691,7 +3444,7 @@
           </wp:anchor>
         </w:drawing>
       </w:r>
-      <w:bookmarkStart w:id="3" w:name="_Toc76727445"/>
+      <w:bookmarkStart w:id="2" w:name="_Toc76727445"/>
       <w:r>
         <w:rPr>
           <w:rStyle w:val="Heading3Char"/>
@@ -3713,7 +3466,7 @@
         </w:rPr>
         <w:t>– Dropdown Selection</w:t>
       </w:r>
-      <w:bookmarkEnd w:id="3"/>
+      <w:bookmarkEnd w:id="2"/>
       <w:r>
         <w:rPr>
           <w:u w:val="single"/>
@@ -3737,23 +3490,7 @@
         <w:t xml:space="preserve"> </w:t>
       </w:r>
       <w:r>
-        <w:t xml:space="preserve">dropdown selection controls the type of data that </w:t>
-      </w:r>
-      <w:proofErr w:type="gramStart"/>
-      <w:r>
-        <w:t>is saved</w:t>
-      </w:r>
-      <w:proofErr w:type="gramEnd"/>
-      <w:r>
-        <w:t xml:space="preserve"> during acquisitions. The default is “Raw Spectrum,” which saves the absolute intensity values recorded by the spectrophotometer. The other options, “Dark Corrected,” “Absorbance,” and “Transmission,” save processed data that </w:t>
-      </w:r>
-      <w:proofErr w:type="gramStart"/>
-      <w:r>
-        <w:t>can be generated</w:t>
-      </w:r>
-      <w:proofErr w:type="gramEnd"/>
-      <w:r>
-        <w:t xml:space="preserve"> after a dark spectrum and a reference spectrum is acquired. See the </w:t>
+        <w:t xml:space="preserve">dropdown selection controls the type of data that is saved during acquisitions. The default is “Raw Spectrum,” which saves the absolute intensity values recorded by the spectrophotometer. The other options, “Dark Corrected,” “Absorbance,” and “Transmission,” save processed data that can be generated after a dark spectrum and a reference spectrum is acquired. See the </w:t>
       </w:r>
       <w:r>
         <w:rPr>
@@ -3781,7 +3518,7 @@
       <w:pPr>
         <w:pStyle w:val="Heading3"/>
       </w:pPr>
-      <w:bookmarkStart w:id="4" w:name="_Toc76727446"/>
+      <w:bookmarkStart w:id="3" w:name="_Toc76727446"/>
       <w:r>
         <w:rPr>
           <w:noProof/>
@@ -3818,7 +3555,7 @@
                     <pic:cNvPicPr/>
                   </pic:nvPicPr>
                   <pic:blipFill>
-                    <a:blip r:embed="rId18">
+                    <a:blip r:embed="rId19">
                       <a:extLst>
                         <a:ext uri="{28A0092B-C50C-407E-A947-70E740481C1C}">
                           <a14:useLocalDpi xmlns:a14="http://schemas.microsoft.com/office/drawing/2010/main" val="0"/>
@@ -3866,7 +3603,7 @@
       <w:r>
         <w:t>– Acquisitions Settings</w:t>
       </w:r>
-      <w:bookmarkEnd w:id="4"/>
+      <w:bookmarkEnd w:id="3"/>
       <w:r>
         <w:t xml:space="preserve"> </w:t>
       </w:r>
@@ -3876,29 +3613,13 @@
         <w:spacing w:after="0"/>
       </w:pPr>
       <w:r>
-        <w:t xml:space="preserve">These </w:t>
-      </w:r>
-      <w:proofErr w:type="gramStart"/>
-      <w:r>
-        <w:t>are critical parameters that</w:t>
-      </w:r>
-      <w:proofErr w:type="gramEnd"/>
-      <w:r>
-        <w:t xml:space="preserve"> dictate how the spectrophotometer itself operate</w:t>
+        <w:t>These are critical parameters that dictate how the spectrophotometer itself operate</w:t>
       </w:r>
       <w:r>
         <w:t>s</w:t>
       </w:r>
       <w:r>
-        <w:t xml:space="preserve"> and return information to the software. They </w:t>
-      </w:r>
-      <w:proofErr w:type="gramStart"/>
-      <w:r>
-        <w:t>are described</w:t>
-      </w:r>
-      <w:proofErr w:type="gramEnd"/>
-      <w:r>
-        <w:t xml:space="preserve"> below in their relative order of importance.</w:t>
+        <w:t xml:space="preserve"> and return information to the software. They are described below in their relative order of importance.</w:t>
       </w:r>
     </w:p>
     <w:p>
@@ -3984,7 +3705,6 @@
       <w:r>
         <w:t xml:space="preserve">f </w:t>
       </w:r>
-      <w:proofErr w:type="gramStart"/>
       <w:r>
         <w:rPr>
           <w:b/>
@@ -3992,7 +3712,6 @@
         </w:rPr>
         <w:t>Saving</w:t>
       </w:r>
-      <w:proofErr w:type="gramEnd"/>
       <w:r>
         <w:t xml:space="preserve"> is enabled for a long time, make sure your settings are correct and that you have sufficient space.</w:t>
       </w:r>
@@ -4040,15 +3759,7 @@
         <w:t xml:space="preserve">spectrum </w:t>
       </w:r>
       <w:r>
-        <w:t xml:space="preserve">to the user. This features </w:t>
-      </w:r>
-      <w:proofErr w:type="gramStart"/>
-      <w:r>
-        <w:t>is used</w:t>
-      </w:r>
-      <w:proofErr w:type="gramEnd"/>
-      <w:r>
-        <w:t xml:space="preserve"> to reduce noise, we typically do not average scans.</w:t>
+        <w:t>to the user. This features is used to reduce noise, we typically do not average scans.</w:t>
       </w:r>
     </w:p>
     <w:p>
@@ -4066,21 +3777,12 @@
         <w:spacing w:after="0"/>
         <w:ind w:left="0" w:hanging="180"/>
       </w:pPr>
-      <w:proofErr w:type="spellStart"/>
       <w:r>
         <w:rPr>
           <w:b/>
           <w:color w:val="002060"/>
         </w:rPr>
-        <w:t>Num</w:t>
-      </w:r>
-      <w:proofErr w:type="spellEnd"/>
-      <w:r>
-        <w:rPr>
-          <w:b/>
-          <w:color w:val="002060"/>
-        </w:rPr>
-        <w:t xml:space="preserve"> spectra per request </w:t>
+        <w:t xml:space="preserve">Num spectra per request </w:t>
       </w:r>
       <w:r>
         <w:rPr>
@@ -4113,15 +3815,7 @@
         <w:t xml:space="preserve">can </w:t>
       </w:r>
       <w:r>
-        <w:t xml:space="preserve">significantly speed up the Spectra per second acquisition. </w:t>
-      </w:r>
-      <w:proofErr w:type="gramStart"/>
-      <w:r>
-        <w:t>But</w:t>
-      </w:r>
-      <w:proofErr w:type="gramEnd"/>
-      <w:r>
-        <w:t xml:space="preserve">, it will introduce a variable delay between each spectra’s individual acquisition and when the software platform will process </w:t>
+        <w:t xml:space="preserve">significantly speed up the Spectra per second acquisition. But, it will introduce a variable delay between each spectra’s individual acquisition and when the software platform will process </w:t>
       </w:r>
       <w:r>
         <w:t xml:space="preserve">it </w:t>
@@ -4133,15 +3827,7 @@
         <w:t>W</w:t>
       </w:r>
       <w:r>
-        <w:t xml:space="preserve">e typically use </w:t>
-      </w:r>
-      <w:proofErr w:type="gramStart"/>
-      <w:r>
-        <w:t>1</w:t>
-      </w:r>
-      <w:proofErr w:type="gramEnd"/>
-      <w:r>
-        <w:t xml:space="preserve"> spectra per request.</w:t>
+        <w:t>e typically use 1 spectra per request.</w:t>
       </w:r>
     </w:p>
     <w:p>
@@ -4176,23 +3862,7 @@
         <w:t xml:space="preserve"> </w:t>
       </w:r>
       <w:r>
-        <w:t xml:space="preserve">For each trigger event received, whether hardware or software trigger, the spectrometer will retrieve this many spectra back-to-back at its maximum acquisition rate of about </w:t>
-      </w:r>
-      <w:proofErr w:type="gramStart"/>
-      <w:r>
-        <w:t>1</w:t>
-      </w:r>
-      <w:proofErr w:type="gramEnd"/>
-      <w:r>
-        <w:t xml:space="preserve"> spectrum every 222 microseconds. This feature requires that buffering </w:t>
-      </w:r>
-      <w:proofErr w:type="gramStart"/>
-      <w:r>
-        <w:t>is</w:t>
-      </w:r>
-      <w:proofErr w:type="gramEnd"/>
-      <w:r>
-        <w:t xml:space="preserve"> enabled.</w:t>
+        <w:t>For each trigger event received, whether hardware or software trigger, the spectrometer will retrieve this many spectra back-to-back at its maximum acquisition rate of about 1 spectrum every 222 microseconds. This feature requires that buffering is enabled.</w:t>
       </w:r>
     </w:p>
     <w:p>
@@ -4231,15 +3901,7 @@
         <w:t xml:space="preserve"> </w:t>
       </w:r>
       <w:r>
-        <w:t xml:space="preserve">This delay setting allows for a user-specified delay in spectral acquisition after a trigger </w:t>
-      </w:r>
-      <w:proofErr w:type="gramStart"/>
-      <w:r>
-        <w:t>is received</w:t>
-      </w:r>
-      <w:proofErr w:type="gramEnd"/>
-      <w:r>
-        <w:t xml:space="preserve"> by the spectrometer.</w:t>
+        <w:t>This delay setting allows for a user-specified delay in spectral acquisition after a trigger is received by the spectrometer.</w:t>
       </w:r>
     </w:p>
     <w:p>
@@ -4283,15 +3945,7 @@
         <w:t xml:space="preserve"> </w:t>
       </w:r>
       <w:r>
-        <w:t xml:space="preserve">Trigger mode </w:t>
-      </w:r>
-      <w:proofErr w:type="gramStart"/>
-      <w:r>
-        <w:t>should be left</w:t>
-      </w:r>
-      <w:proofErr w:type="gramEnd"/>
-      <w:r>
-        <w:t xml:space="preserve"> on </w:t>
+        <w:t xml:space="preserve">Trigger mode should be left on </w:t>
       </w:r>
       <w:r>
         <w:t>“S</w:t>
@@ -4357,7 +4011,7 @@
                     <pic:cNvPicPr/>
                   </pic:nvPicPr>
                   <pic:blipFill>
-                    <a:blip r:embed="rId19">
+                    <a:blip r:embed="rId20">
                       <a:extLst>
                         <a:ext uri="{28A0092B-C50C-407E-A947-70E740481C1C}">
                           <a14:useLocalDpi xmlns:a14="http://schemas.microsoft.com/office/drawing/2010/main" val="0"/>
@@ -4395,14 +4049,14 @@
         </w:rPr>
         <w:t xml:space="preserve"> </w:t>
       </w:r>
-      <w:bookmarkStart w:id="5" w:name="_Toc76727447"/>
+      <w:bookmarkStart w:id="4" w:name="_Toc76727447"/>
       <w:r>
         <w:rPr>
           <w:rStyle w:val="Heading3Char"/>
         </w:rPr>
         <w:t>Export / Import SpectraSorter Settings</w:t>
       </w:r>
-      <w:bookmarkEnd w:id="5"/>
+      <w:bookmarkEnd w:id="4"/>
       <w:r>
         <w:br/>
         <w:t>All settings for SpectraSorter can be saved externally with “Export to file” as a</w:t>
@@ -4411,36 +4065,12 @@
         <w:t>n</w:t>
       </w:r>
       <w:r>
-        <w:t xml:space="preserve"> .xml file. Later it </w:t>
-      </w:r>
-      <w:proofErr w:type="gramStart"/>
-      <w:r>
-        <w:t>can be reloaded</w:t>
-      </w:r>
-      <w:proofErr w:type="gramEnd"/>
-      <w:r>
-        <w:t xml:space="preserve"> with “Import from file.” Further, any settings can be stored as default whenever SpectraSorter is loaded with “Store as default.” To </w:t>
-      </w:r>
-      <w:proofErr w:type="gramStart"/>
-      <w:r>
-        <w:t>revert back</w:t>
-      </w:r>
-      <w:proofErr w:type="gramEnd"/>
-      <w:r>
-        <w:t xml:space="preserve"> to the initial blank default settings, select “Revert to default.”</w:t>
-      </w:r>
-    </w:p>
-    <w:p>
-      <w:r>
-        <w:t xml:space="preserve">After every acquisition </w:t>
-      </w:r>
-      <w:proofErr w:type="gramStart"/>
-      <w:r>
-        <w:t>is run</w:t>
-      </w:r>
-      <w:proofErr w:type="gramEnd"/>
-      <w:r>
-        <w:t>, an identical .xml settings file is created in the saving directly (whether saving is turned on or not). These settings can also be imported using this interface.</w:t>
+        <w:t xml:space="preserve"> .xml file. Later it can be reloaded with “Import from file.” Further, any settings can be stored as default whenever SpectraSorter is loaded with “Store as default.” To revert back to the initial blank default settings, select “Revert to default.”</w:t>
+      </w:r>
+    </w:p>
+    <w:p>
+      <w:r>
+        <w:t>After every acquisition is run, an identical .xml settings file is created in the saving directly (whether saving is turned on or not). These settings can also be imported using this interface.</w:t>
       </w:r>
     </w:p>
     <w:p>
@@ -4478,7 +4108,7 @@
                     <pic:cNvPicPr/>
                   </pic:nvPicPr>
                   <pic:blipFill>
-                    <a:blip r:embed="rId20">
+                    <a:blip r:embed="rId21">
                       <a:extLst>
                         <a:ext uri="{28A0092B-C50C-407E-A947-70E740481C1C}">
                           <a14:useLocalDpi xmlns:a14="http://schemas.microsoft.com/office/drawing/2010/main" val="0"/>
@@ -4510,7 +4140,7 @@
           </wp:anchor>
         </w:drawing>
       </w:r>
-      <w:bookmarkStart w:id="6" w:name="_Toc76727448"/>
+      <w:bookmarkStart w:id="5" w:name="_Toc76727448"/>
       <w:r>
         <w:rPr>
           <w:rStyle w:val="Heading3Char"/>
@@ -4529,7 +4159,7 @@
         </w:rPr>
         <w:t>tatistics</w:t>
       </w:r>
-      <w:bookmarkEnd w:id="6"/>
+      <w:bookmarkEnd w:id="5"/>
       <w:r>
         <w:br/>
         <w:t>Operating</w:t>
@@ -4546,16 +4176,11 @@
       <w:r>
         <w:t xml:space="preserve"> </w:t>
       </w:r>
-      <w:proofErr w:type="gramStart"/>
       <w:r>
         <w:t xml:space="preserve">can </w:t>
       </w:r>
       <w:r>
-        <w:t>be viewed</w:t>
-      </w:r>
-      <w:proofErr w:type="gramEnd"/>
-      <w:r>
-        <w:t xml:space="preserve"> on the lower right hand side of the application window. UV-VIS acquisition and file saving is run with parallel processing modules. Saving generally takes longer than signal acquisition</w:t>
+        <w:t>be viewed on the lower right hand side of the application window. UV-VIS acquisition and file saving is run with parallel processing modules. Saving generally takes longer than signal acquisition</w:t>
       </w:r>
       <w:r>
         <w:t>. Y</w:t>
@@ -4567,15 +4192,7 @@
         <w:t xml:space="preserve">how </w:t>
       </w:r>
       <w:r>
-        <w:t xml:space="preserve">many more spectra need to </w:t>
-      </w:r>
-      <w:proofErr w:type="gramStart"/>
-      <w:r>
-        <w:t>be saved</w:t>
-      </w:r>
-      <w:proofErr w:type="gramEnd"/>
-      <w:r>
-        <w:t xml:space="preserve"> here (see “Saved” spectra, vs “Received” spectra)</w:t>
+        <w:t>many more spectra need to be saved here (see “Saved” spectra, vs “Received” spectra)</w:t>
       </w:r>
       <w:r>
         <w:t xml:space="preserve">. The “total bytes” refers to the </w:t>
@@ -4584,15 +4201,7 @@
         <w:t xml:space="preserve">size </w:t>
       </w:r>
       <w:r>
-        <w:t>of spectral data saved (</w:t>
-      </w:r>
-      <w:proofErr w:type="gramStart"/>
-      <w:r>
-        <w:t>generally</w:t>
-      </w:r>
-      <w:proofErr w:type="gramEnd"/>
-      <w:r>
-        <w:t xml:space="preserve"> it is ~40% of the final CSV file size</w:t>
+        <w:t>of spectral data saved (generally it is ~40% of the final CSV file size</w:t>
       </w:r>
       <w:r>
         <w:t>).</w:t>
@@ -4605,14 +4214,14 @@
           <w:rStyle w:val="Heading3Char"/>
         </w:rPr>
       </w:pPr>
-      <w:bookmarkStart w:id="7" w:name="_Toc76727449"/>
+      <w:bookmarkStart w:id="6" w:name="_Toc76727449"/>
       <w:r>
         <w:rPr>
           <w:rStyle w:val="Heading3Char"/>
         </w:rPr>
         <w:t>Output Files</w:t>
       </w:r>
-      <w:bookmarkEnd w:id="7"/>
+      <w:bookmarkEnd w:id="6"/>
     </w:p>
     <w:p>
       <w:r>
@@ -4646,7 +4255,7 @@
                     <pic:cNvPicPr/>
                   </pic:nvPicPr>
                   <pic:blipFill>
-                    <a:blip r:embed="rId21">
+                    <a:blip r:embed="rId22">
                       <a:extLst>
                         <a:ext uri="{28A0092B-C50C-407E-A947-70E740481C1C}">
                           <a14:useLocalDpi xmlns:a14="http://schemas.microsoft.com/office/drawing/2010/main" val="0"/>
@@ -4672,7 +4281,7 @@
           </wp:anchor>
         </w:drawing>
       </w:r>
-      <w:bookmarkStart w:id="8" w:name="_Toc76727450"/>
+      <w:bookmarkStart w:id="7" w:name="_Toc76727450"/>
       <w:r>
         <w:rPr>
           <w:rStyle w:val="Heading3Char"/>
@@ -4694,20 +4303,15 @@
         </w:rPr>
         <w:t>Options</w:t>
       </w:r>
-      <w:bookmarkEnd w:id="8"/>
+      <w:bookmarkEnd w:id="7"/>
       <w:r>
         <w:rPr>
           <w:u w:val="single"/>
         </w:rPr>
         <w:br/>
       </w:r>
-      <w:proofErr w:type="gramStart"/>
-      <w:r>
-        <w:t>In</w:t>
-      </w:r>
-      <w:proofErr w:type="gramEnd"/>
-      <w:r>
-        <w:t xml:space="preserve"> the </w:t>
+      <w:r>
+        <w:t xml:space="preserve">In the </w:t>
       </w:r>
       <w:r>
         <w:rPr>
@@ -4745,58 +4349,21 @@
         <w:t xml:space="preserve">new </w:t>
       </w:r>
       <w:r>
-        <w:t xml:space="preserve">acquisition creates a new file (by modifying the numeric sequence at the end of the file). With auto-update unchecked, each acquisition </w:t>
-      </w:r>
-      <w:proofErr w:type="gramStart"/>
-      <w:r>
-        <w:t>is add</w:t>
+        <w:t>acquisition creates a new file (by modifying the numeric sequence at the end of the file). With auto-update unchecked, each acquisition is add</w:t>
       </w:r>
       <w:r>
         <w:t>ed</w:t>
       </w:r>
-      <w:proofErr w:type="gramEnd"/>
-      <w:r>
-        <w:t xml:space="preserve"> to the same file. </w:t>
-      </w:r>
-      <w:proofErr w:type="gramStart"/>
-      <w:r>
-        <w:t>To manually update</w:t>
-      </w:r>
-      <w:proofErr w:type="gramEnd"/>
-      <w:r>
-        <w:t xml:space="preserve"> the output file with a new numeric ending, hit the button “Update.” </w:t>
-      </w:r>
-    </w:p>
-    <w:p>
-      <w:r>
-        <w:t xml:space="preserve">Select the desired output directory and modify the file name by inserting an experiment or condition name. The outputted file name </w:t>
-      </w:r>
-      <w:proofErr w:type="gramStart"/>
-      <w:r>
-        <w:t>is displayed</w:t>
-      </w:r>
-      <w:proofErr w:type="gramEnd"/>
-      <w:r>
-        <w:t xml:space="preserve">. </w:t>
-      </w:r>
-      <w:r>
-        <w:t xml:space="preserve">The file format </w:t>
-      </w:r>
-      <w:proofErr w:type="gramStart"/>
-      <w:r>
-        <w:t>is described</w:t>
-      </w:r>
-      <w:proofErr w:type="gramEnd"/>
-      <w:r>
-        <w:t xml:space="preserve"> below. You can control whether a full spectrum, a select range, or individual wavelengths </w:t>
-      </w:r>
-      <w:proofErr w:type="gramStart"/>
-      <w:r>
-        <w:t>are saved</w:t>
-      </w:r>
-      <w:proofErr w:type="gramEnd"/>
-      <w:r>
-        <w:t xml:space="preserve"> in the </w:t>
+      <w:r>
+        <w:t xml:space="preserve"> to the same file. To manually update the output file with a new numeric ending, hit the button “Update.” </w:t>
+      </w:r>
+    </w:p>
+    <w:p>
+      <w:r>
+        <w:t xml:space="preserve">Select the desired output directory and modify the file name by inserting an experiment or condition name. The outputted file name is displayed. </w:t>
+      </w:r>
+      <w:r>
+        <w:t xml:space="preserve">The file format is described below. You can control whether a full spectrum, a select range, or individual wavelengths are saved in the </w:t>
       </w:r>
       <w:r>
         <w:rPr>
@@ -4860,7 +4427,7 @@
                     <pic:cNvPicPr/>
                   </pic:nvPicPr>
                   <pic:blipFill>
-                    <a:blip r:embed="rId22">
+                    <a:blip r:embed="rId23">
                       <a:extLst>
                         <a:ext uri="{28A0092B-C50C-407E-A947-70E740481C1C}">
                           <a14:useLocalDpi xmlns:a14="http://schemas.microsoft.com/office/drawing/2010/main" val="0"/>
@@ -4892,7 +4459,7 @@
           </wp:anchor>
         </w:drawing>
       </w:r>
-      <w:bookmarkStart w:id="9" w:name="_Toc76727451"/>
+      <w:bookmarkStart w:id="8" w:name="_Toc76727451"/>
       <w:r>
         <w:rPr>
           <w:rStyle w:val="Heading3Char"/>
@@ -4923,6 +4490,77 @@
         </w:rPr>
         <w:t>– “.csv”</w:t>
       </w:r>
+      <w:bookmarkEnd w:id="8"/>
+      <w:r>
+        <w:rPr>
+          <w:u w:val="single"/>
+        </w:rPr>
+        <w:br/>
+      </w:r>
+      <w:r>
+        <w:t xml:space="preserve">Files are saved as comma-separated values (CSV) </w:t>
+      </w:r>
+      <w:r>
+        <w:t xml:space="preserve">files </w:t>
+      </w:r>
+      <w:r>
+        <w:t xml:space="preserve">with a semicolon, “;” used as a delimiter column entry. The first row contains a header line with </w:t>
+      </w:r>
+      <w:r>
+        <w:t>five</w:t>
+      </w:r>
+      <w:r>
+        <w:t xml:space="preserve"> parameters then each wavelength in nm that was </w:t>
+      </w:r>
+      <w:r>
+        <w:t>saved.</w:t>
+      </w:r>
+    </w:p>
+    <w:p>
+      <w:pPr>
+        <w:rPr>
+          <w:i/>
+        </w:rPr>
+      </w:pPr>
+      <w:r>
+        <w:rPr>
+          <w:i/>
+        </w:rPr>
+        <w:t xml:space="preserve">Hint: If you want to open this data in Excel you can use their Text import wizard, or open the data in a text editor and add the initial line “sep=;”, then Excel will open the data in its correct columns. </w:t>
+      </w:r>
+    </w:p>
+    <w:p>
+      <w:bookmarkStart w:id="9" w:name="_Toc76727452"/>
+      <w:r>
+        <w:rPr>
+          <w:rStyle w:val="Heading3Char"/>
+        </w:rPr>
+        <w:t xml:space="preserve">Configuration </w:t>
+      </w:r>
+      <w:r>
+        <w:rPr>
+          <w:rStyle w:val="Heading3Char"/>
+        </w:rPr>
+        <w:t>F</w:t>
+      </w:r>
+      <w:r>
+        <w:rPr>
+          <w:rStyle w:val="Heading3Char"/>
+        </w:rPr>
+        <w:t>ile – “.</w:t>
+      </w:r>
+      <w:r>
+        <w:rPr>
+          <w:rStyle w:val="Heading3Char"/>
+        </w:rPr>
+        <w:t>xml</w:t>
+      </w:r>
+      <w:r>
+        <w:rPr>
+          <w:rStyle w:val="Heading3Char"/>
+        </w:rPr>
+        <w:t>”</w:t>
+      </w:r>
       <w:bookmarkEnd w:id="9"/>
       <w:r>
         <w:rPr>
@@ -4931,159 +4569,45 @@
         <w:br/>
       </w:r>
       <w:r>
-        <w:t xml:space="preserve">Files are saved as comma-separated values (CSV) </w:t>
-      </w:r>
-      <w:r>
-        <w:t xml:space="preserve">files </w:t>
-      </w:r>
-      <w:r>
-        <w:t xml:space="preserve">with a semicolon, “;” used as a delimiter column entry. The first row contains a header line with </w:t>
-      </w:r>
-      <w:r>
-        <w:t>five</w:t>
-      </w:r>
-      <w:r>
-        <w:t xml:space="preserve"> parameters then each wavelength in nm that </w:t>
-      </w:r>
-      <w:proofErr w:type="gramStart"/>
-      <w:r>
-        <w:t xml:space="preserve">was </w:t>
-      </w:r>
-      <w:r>
-        <w:t>saved</w:t>
-      </w:r>
-      <w:proofErr w:type="gramEnd"/>
-      <w:r>
-        <w:t>.</w:t>
-      </w:r>
-    </w:p>
-    <w:p>
-      <w:pPr>
-        <w:rPr>
-          <w:i/>
-        </w:rPr>
-      </w:pPr>
-      <w:r>
-        <w:rPr>
-          <w:i/>
-        </w:rPr>
-        <w:t>Hint: If you want to open this data in Excel you can use their Text import wizard, or open the data in a text editor and add the initial line “</w:t>
-      </w:r>
-      <w:proofErr w:type="spellStart"/>
-      <w:proofErr w:type="gramStart"/>
-      <w:r>
-        <w:rPr>
-          <w:i/>
-        </w:rPr>
-        <w:t>sep</w:t>
-      </w:r>
-      <w:proofErr w:type="spellEnd"/>
-      <w:proofErr w:type="gramEnd"/>
-      <w:r>
-        <w:rPr>
-          <w:i/>
-        </w:rPr>
-        <w:t xml:space="preserve">=;”, then Excel will open the data in its correct columns. </w:t>
-      </w:r>
-    </w:p>
-    <w:p>
-      <w:bookmarkStart w:id="10" w:name="_Toc76727452"/>
-      <w:r>
+        <w:t xml:space="preserve">Every time a new output file is generated, a corresponding file </w:t>
+      </w:r>
+      <w:r>
+        <w:t xml:space="preserve">is </w:t>
+      </w:r>
+      <w:r>
+        <w:t>generated with the same name but with the ending “.</w:t>
+      </w:r>
+      <w:r>
+        <w:t>xml</w:t>
+      </w:r>
+      <w:r>
+        <w:t>”. This file can be opened to in a text editor to view all parameters of the corresponding acquisition.</w:t>
+      </w:r>
+      <w:r>
+        <w:t xml:space="preserve"> These settings can also be imported into SpectraSorter using the “File &gt; Settings &gt; Import from file” from the top toolbar.</w:t>
+      </w:r>
+    </w:p>
+    <w:p>
+      <w:pPr>
+        <w:pStyle w:val="Heading2"/>
         <w:rPr>
           <w:rStyle w:val="Heading3Char"/>
         </w:rPr>
-        <w:t xml:space="preserve">Configuration </w:t>
-      </w:r>
+      </w:pPr>
+      <w:bookmarkStart w:id="10" w:name="_Toc76727453"/>
       <w:r>
         <w:rPr>
           <w:rStyle w:val="Heading3Char"/>
         </w:rPr>
-        <w:t>F</w:t>
+        <w:t>Other</w:t>
       </w:r>
       <w:r>
         <w:rPr>
           <w:rStyle w:val="Heading3Char"/>
         </w:rPr>
-        <w:t>ile – “.</w:t>
-      </w:r>
-      <w:r>
-        <w:rPr>
-          <w:rStyle w:val="Heading3Char"/>
-        </w:rPr>
-        <w:t>xml</w:t>
-      </w:r>
-      <w:r>
-        <w:rPr>
-          <w:rStyle w:val="Heading3Char"/>
-        </w:rPr>
-        <w:t>”</w:t>
+        <w:t xml:space="preserve"> Fields</w:t>
       </w:r>
       <w:bookmarkEnd w:id="10"/>
-      <w:r>
-        <w:rPr>
-          <w:u w:val="single"/>
-        </w:rPr>
-        <w:br/>
-      </w:r>
-      <w:r>
-        <w:t xml:space="preserve">Every time a new output file is generated, a corresponding file </w:t>
-      </w:r>
-      <w:proofErr w:type="gramStart"/>
-      <w:r>
-        <w:t xml:space="preserve">is </w:t>
-      </w:r>
-      <w:r>
-        <w:t>generated</w:t>
-      </w:r>
-      <w:proofErr w:type="gramEnd"/>
-      <w:r>
-        <w:t xml:space="preserve"> with the same name but with the ending “.</w:t>
-      </w:r>
-      <w:r>
-        <w:t>xml</w:t>
-      </w:r>
-      <w:r>
-        <w:t xml:space="preserve">”. This file </w:t>
-      </w:r>
-      <w:proofErr w:type="gramStart"/>
-      <w:r>
-        <w:t>can be opened</w:t>
-      </w:r>
-      <w:proofErr w:type="gramEnd"/>
-      <w:r>
-        <w:t xml:space="preserve"> to in a text editor to view all parameters of the corresponding acquisition.</w:t>
-      </w:r>
-      <w:r>
-        <w:t xml:space="preserve"> </w:t>
-      </w:r>
-      <w:r>
-        <w:t xml:space="preserve">These settings can also be imported </w:t>
-      </w:r>
-      <w:r>
-        <w:t>into SpectraSorter using the “File &gt; Settings &gt; Import from file” from the top toolbar.</w:t>
-      </w:r>
-    </w:p>
-    <w:p>
-      <w:pPr>
-        <w:pStyle w:val="Heading2"/>
-        <w:rPr>
-          <w:rStyle w:val="Heading3Char"/>
-        </w:rPr>
-      </w:pPr>
-      <w:bookmarkStart w:id="11" w:name="_Toc76727453"/>
-      <w:r>
-        <w:rPr>
-          <w:rStyle w:val="Heading3Char"/>
-        </w:rPr>
-        <w:t>Other</w:t>
-      </w:r>
-      <w:r>
-        <w:rPr>
-          <w:rStyle w:val="Heading3Char"/>
-        </w:rPr>
-        <w:t xml:space="preserve"> Fields</w:t>
-      </w:r>
-      <w:bookmarkEnd w:id="11"/>
     </w:p>
     <w:p>
       <w:r>
@@ -5117,7 +4641,7 @@
                     <pic:cNvPicPr/>
                   </pic:nvPicPr>
                   <pic:blipFill>
-                    <a:blip r:embed="rId23">
+                    <a:blip r:embed="rId24">
                       <a:extLst>
                         <a:ext uri="{28A0092B-C50C-407E-A947-70E740481C1C}">
                           <a14:useLocalDpi xmlns:a14="http://schemas.microsoft.com/office/drawing/2010/main" val="0"/>
@@ -5177,23 +4701,7 @@
         <w:br/>
       </w:r>
       <w:r>
-        <w:t xml:space="preserve">This feature </w:t>
-      </w:r>
-      <w:proofErr w:type="gramStart"/>
-      <w:r>
-        <w:t>is retained</w:t>
-      </w:r>
-      <w:proofErr w:type="gramEnd"/>
-      <w:r>
-        <w:t xml:space="preserve"> from the original FX Streamer platform. It </w:t>
-      </w:r>
-      <w:proofErr w:type="gramStart"/>
-      <w:r>
-        <w:t>can be used</w:t>
-      </w:r>
-      <w:proofErr w:type="gramEnd"/>
-      <w:r>
-        <w:t xml:space="preserve"> with Ocean Optics light sources connected to the operating computer. For example, a “</w:t>
+        <w:t>This feature is retained from the original FX Streamer platform. It can be used with Ocean Optics light sources connected to the operating computer. For example, a “</w:t>
       </w:r>
       <w:r>
         <w:t>D-2000 Family spectroscopy light source</w:t>
@@ -5242,7 +4750,7 @@
                     <pic:cNvPicPr/>
                   </pic:nvPicPr>
                   <pic:blipFill>
-                    <a:blip r:embed="rId24">
+                    <a:blip r:embed="rId25">
                       <a:extLst>
                         <a:ext uri="{28A0092B-C50C-407E-A947-70E740481C1C}">
                           <a14:useLocalDpi xmlns:a14="http://schemas.microsoft.com/office/drawing/2010/main" val="0"/>
@@ -5288,13 +4796,8 @@
         </w:rPr>
         <w:br/>
       </w:r>
-      <w:proofErr w:type="gramStart"/>
-      <w:r>
-        <w:t>This</w:t>
-      </w:r>
-      <w:proofErr w:type="gramEnd"/>
-      <w:r>
-        <w:t xml:space="preserve"> tab is retained from the original FX Streamer platform. It describes the firmware version and serial number of the Ocean Optics Spectrophotometer.</w:t>
+      <w:r>
+        <w:t>This tab is retained from the original FX Streamer platform. It describes the firmware version and serial number of the Ocean Optics Spectrophotometer.</w:t>
       </w:r>
     </w:p>
     <w:p/>
@@ -5315,7 +4818,7 @@
       <w:pPr>
         <w:pStyle w:val="Heading1"/>
       </w:pPr>
-      <w:bookmarkStart w:id="12" w:name="_Toc76727454"/>
+      <w:bookmarkStart w:id="11" w:name="_Toc76727454"/>
       <w:r>
         <w:rPr>
           <w:b/>
@@ -5333,7 +4836,7 @@
       <w:r>
         <w:t>Spectra</w:t>
       </w:r>
-      <w:bookmarkEnd w:id="12"/>
+      <w:bookmarkEnd w:id="11"/>
     </w:p>
     <w:p>
       <w:r>
@@ -5372,7 +4875,7 @@
                     <pic:cNvPicPr/>
                   </pic:nvPicPr>
                   <pic:blipFill>
-                    <a:blip r:embed="rId25">
+                    <a:blip r:embed="rId26">
                       <a:extLst>
                         <a:ext uri="{28A0092B-C50C-407E-A947-70E740481C1C}">
                           <a14:useLocalDpi xmlns:a14="http://schemas.microsoft.com/office/drawing/2010/main" val="0"/>
@@ -5404,7 +4907,7 @@
           </wp:anchor>
         </w:drawing>
       </w:r>
-      <w:bookmarkStart w:id="13" w:name="_Toc76727455"/>
+      <w:bookmarkStart w:id="12" w:name="_Toc76727455"/>
       <w:r>
         <w:rPr>
           <w:rStyle w:val="Heading3Char"/>
@@ -5423,148 +4926,116 @@
         </w:rPr>
         <w:t>”</w:t>
       </w:r>
+      <w:bookmarkEnd w:id="12"/>
+      <w:r>
+        <w:rPr>
+          <w:u w:val="single"/>
+        </w:rPr>
+        <w:br/>
+      </w:r>
+      <w:r>
+        <w:t>The “Dark Spectrum” establishes the relative noise at a given acquisition setting and environment. This should be performed every time the acquisition settings are changed</w:t>
+      </w:r>
+      <w:r>
+        <w:t xml:space="preserve"> or the environment appreciably changes</w:t>
+      </w:r>
+      <w:r>
+        <w:t>. Turn off you</w:t>
+      </w:r>
+      <w:r>
+        <w:t>r</w:t>
+      </w:r>
+      <w:r>
+        <w:t xml:space="preserve"> light source then hit button “Take Dark.” The corresponding dark spectrum will appear in the plot region. Make sure this looks correct, occasionally there will be residual spectra still in the </w:t>
+      </w:r>
+      <w:r>
+        <w:t>cache</w:t>
+      </w:r>
+      <w:r>
+        <w:t xml:space="preserve"> and it </w:t>
+      </w:r>
+      <w:r>
+        <w:t>will not</w:t>
+      </w:r>
+      <w:r>
+        <w:t xml:space="preserve"> </w:t>
+      </w:r>
+      <w:r>
+        <w:t xml:space="preserve">properly load the new </w:t>
+      </w:r>
+      <w:r>
+        <w:t>dark acquisition. If this is the case, click “Take Dark” several more times until the correct dark spectra is acquired.</w:t>
+      </w:r>
+      <w:r>
+        <w:rPr>
+          <w:noProof/>
+        </w:rPr>
+        <w:t xml:space="preserve"> </w:t>
+      </w:r>
+      <w:r>
+        <w:rPr>
+          <w:noProof/>
+        </w:rPr>
+        <w:t>The timer indicates how long ago the spectrum was acquired.</w:t>
+      </w:r>
+    </w:p>
+    <w:p>
+      <w:bookmarkStart w:id="13" w:name="_Toc76727456"/>
+      <w:r>
+        <w:rPr>
+          <w:rStyle w:val="Heading3Char"/>
+        </w:rPr>
+        <w:t>“</w:t>
+      </w:r>
+      <w:r>
+        <w:rPr>
+          <w:rStyle w:val="Heading3Char"/>
+        </w:rPr>
+        <w:t>Enable Lamp</w:t>
+      </w:r>
+      <w:r>
+        <w:rPr>
+          <w:rStyle w:val="Heading3Char"/>
+        </w:rPr>
+        <w:t>”</w:t>
+      </w:r>
       <w:bookmarkEnd w:id="13"/>
       <w:r>
-        <w:rPr>
-          <w:u w:val="single"/>
-        </w:rPr>
         <w:br/>
-      </w:r>
-      <w:r>
-        <w:t xml:space="preserve">The “Dark Spectrum” establishes the relative noise at a given acquisition setting and environment. This </w:t>
-      </w:r>
-      <w:proofErr w:type="gramStart"/>
-      <w:r>
-        <w:t>should be performed</w:t>
-      </w:r>
-      <w:proofErr w:type="gramEnd"/>
-      <w:r>
-        <w:t xml:space="preserve"> every time the acquisition settings are changed</w:t>
-      </w:r>
-      <w:r>
-        <w:t xml:space="preserve"> or the environment appreciably changes</w:t>
-      </w:r>
-      <w:r>
-        <w:t>. Turn off you</w:t>
-      </w:r>
-      <w:r>
-        <w:t>r</w:t>
-      </w:r>
-      <w:r>
-        <w:t xml:space="preserve"> light source then hit button “Take Dark.” The corresponding dark spectrum will appear in the plot region. Make sure this looks correct, occasionally there will be residual spectra still in the </w:t>
-      </w:r>
-      <w:r>
-        <w:t>cache</w:t>
-      </w:r>
-      <w:r>
-        <w:t xml:space="preserve"> and it </w:t>
-      </w:r>
-      <w:r>
-        <w:t>will not</w:t>
-      </w:r>
-      <w:r>
+        <w:t>This feature is retained from the original FX Streamer platform. It can be used with Ocean Optics light sources connected to the operating computer. For example, a “</w:t>
+      </w:r>
+      <w:r>
+        <w:t>D-2000 Family spectroscopy light source</w:t>
+      </w:r>
+      <w:r>
+        <w:t>” light source. Contact Ocean Optics for details.</w:t>
+      </w:r>
+    </w:p>
+    <w:p>
+      <w:pPr>
+        <w:pStyle w:val="Heading2"/>
+      </w:pPr>
+      <w:bookmarkStart w:id="14" w:name="_Toc76727457"/>
+      <w:r>
+        <w:rPr>
+          <w:b/>
+          <w:color w:val="808080" w:themeColor="background1" w:themeShade="80"/>
+        </w:rPr>
+        <w:t>Reference</w:t>
+      </w:r>
+      <w:r>
+        <w:rPr>
+          <w:color w:val="808080" w:themeColor="background1" w:themeShade="80"/>
+        </w:rPr>
         <w:t xml:space="preserve"> </w:t>
       </w:r>
       <w:r>
-        <w:t xml:space="preserve">properly load the new </w:t>
-      </w:r>
-      <w:r>
-        <w:t xml:space="preserve">dark acquisition. If this is the case, click “Take Dark” several more times until the correct dark spectra </w:t>
-      </w:r>
-      <w:proofErr w:type="gramStart"/>
-      <w:r>
-        <w:t>is acquired</w:t>
-      </w:r>
-      <w:proofErr w:type="gramEnd"/>
-      <w:r>
-        <w:t>.</w:t>
-      </w:r>
-      <w:r>
-        <w:rPr>
-          <w:noProof/>
-        </w:rPr>
-        <w:t xml:space="preserve"> </w:t>
-      </w:r>
-      <w:r>
-        <w:rPr>
-          <w:noProof/>
-        </w:rPr>
-        <w:t>The timer indicates how long ago the spectrum was acquired.</w:t>
-      </w:r>
-    </w:p>
-    <w:p>
-      <w:bookmarkStart w:id="14" w:name="_Toc76727456"/>
-      <w:r>
-        <w:rPr>
-          <w:rStyle w:val="Heading3Char"/>
-        </w:rPr>
-        <w:t>“</w:t>
-      </w:r>
-      <w:r>
-        <w:rPr>
-          <w:rStyle w:val="Heading3Char"/>
-        </w:rPr>
-        <w:t>Enable Lamp</w:t>
-      </w:r>
-      <w:r>
-        <w:rPr>
-          <w:rStyle w:val="Heading3Char"/>
-        </w:rPr>
-        <w:t>”</w:t>
+        <w:t>Spectrum</w:t>
+      </w:r>
+      <w:r>
+        <w:t xml:space="preserve"> Acquisition</w:t>
       </w:r>
       <w:bookmarkEnd w:id="14"/>
-      <w:r>
-        <w:br/>
-        <w:t xml:space="preserve">This feature </w:t>
-      </w:r>
-      <w:proofErr w:type="gramStart"/>
-      <w:r>
-        <w:t>is retained</w:t>
-      </w:r>
-      <w:proofErr w:type="gramEnd"/>
-      <w:r>
-        <w:t xml:space="preserve"> from the original FX Streamer platform. It </w:t>
-      </w:r>
-      <w:proofErr w:type="gramStart"/>
-      <w:r>
-        <w:t>can be used</w:t>
-      </w:r>
-      <w:proofErr w:type="gramEnd"/>
-      <w:r>
-        <w:t xml:space="preserve"> with Ocean Optics light sources connected to the operating computer. For example, a “</w:t>
-      </w:r>
-      <w:r>
-        <w:t>D-2000 Family spectroscopy light source</w:t>
-      </w:r>
-      <w:r>
-        <w:t>” light source. Contact Ocean Optics for details.</w:t>
-      </w:r>
-    </w:p>
-    <w:p>
-      <w:pPr>
-        <w:pStyle w:val="Heading2"/>
-      </w:pPr>
-      <w:bookmarkStart w:id="15" w:name="_Toc76727457"/>
-      <w:r>
-        <w:rPr>
-          <w:b/>
-          <w:color w:val="808080" w:themeColor="background1" w:themeShade="80"/>
-        </w:rPr>
-        <w:t>Reference</w:t>
-      </w:r>
-      <w:r>
-        <w:rPr>
-          <w:color w:val="808080" w:themeColor="background1" w:themeShade="80"/>
-        </w:rPr>
-        <w:t xml:space="preserve"> </w:t>
-      </w:r>
-      <w:r>
-        <w:t>Spectrum</w:t>
-      </w:r>
-      <w:r>
-        <w:t xml:space="preserve"> Acquisition</w:t>
-      </w:r>
-      <w:bookmarkEnd w:id="15"/>
     </w:p>
     <w:p>
       <w:r>
@@ -5603,7 +5074,7 @@
                     <pic:cNvPicPr/>
                   </pic:nvPicPr>
                   <pic:blipFill>
-                    <a:blip r:embed="rId26">
+                    <a:blip r:embed="rId27">
                       <a:extLst>
                         <a:ext uri="{28A0092B-C50C-407E-A947-70E740481C1C}">
                           <a14:useLocalDpi xmlns:a14="http://schemas.microsoft.com/office/drawing/2010/main" val="0"/>
@@ -5635,7 +5106,7 @@
           </wp:anchor>
         </w:drawing>
       </w:r>
-      <w:bookmarkStart w:id="16" w:name="_Toc76727458"/>
+      <w:bookmarkStart w:id="15" w:name="_Toc76727458"/>
       <w:r>
         <w:rPr>
           <w:rStyle w:val="Heading3Char"/>
@@ -5651,31 +5122,18 @@
         </w:rPr>
         <w:t xml:space="preserve"> Reference Spectrum</w:t>
       </w:r>
-      <w:bookmarkEnd w:id="16"/>
+      <w:bookmarkEnd w:id="15"/>
       <w:r>
         <w:rPr>
           <w:u w:val="single"/>
         </w:rPr>
         <w:br/>
       </w:r>
-      <w:proofErr w:type="gramStart"/>
-      <w:r>
-        <w:t>The</w:t>
-      </w:r>
-      <w:proofErr w:type="gramEnd"/>
-      <w:r>
-        <w:t xml:space="preserve"> “Reference Spectrum” establishes the </w:t>
-      </w:r>
-      <w:r>
-        <w:t xml:space="preserve">reference spectra from which “Absorbance” or “Transmission” optical measurements are calculated. Ensure your light source is on and the correct reference sample is in place, </w:t>
-      </w:r>
-      <w:proofErr w:type="gramStart"/>
-      <w:r>
-        <w:t>then</w:t>
-      </w:r>
-      <w:proofErr w:type="gramEnd"/>
-      <w:r>
-        <w:t xml:space="preserve"> hit </w:t>
+      <w:r>
+        <w:t xml:space="preserve">The “Reference Spectrum” establishes the </w:t>
+      </w:r>
+      <w:r>
+        <w:t xml:space="preserve">reference spectra from which “Absorbance” or “Transmission” optical measurements are calculated. Ensure your light source is on and the correct reference sample is in place, then hit </w:t>
       </w:r>
       <w:r>
         <w:t xml:space="preserve">“Take </w:t>
@@ -5714,15 +5172,7 @@
         <w:t>Reference</w:t>
       </w:r>
       <w:r>
-        <w:t xml:space="preserve">” several more times until the correct spectra </w:t>
-      </w:r>
-      <w:proofErr w:type="gramStart"/>
-      <w:r>
-        <w:t>is acquired</w:t>
-      </w:r>
-      <w:proofErr w:type="gramEnd"/>
-      <w:r>
-        <w:t>.</w:t>
+        <w:t>” several more times until the correct spectra is acquired.</w:t>
       </w:r>
     </w:p>
     <w:p>
@@ -5762,7 +5212,7 @@
                     <pic:cNvPicPr/>
                   </pic:nvPicPr>
                   <pic:blipFill>
-                    <a:blip r:embed="rId27">
+                    <a:blip r:embed="rId28">
                       <a:extLst>
                         <a:ext uri="{28A0092B-C50C-407E-A947-70E740481C1C}">
                           <a14:useLocalDpi xmlns:a14="http://schemas.microsoft.com/office/drawing/2010/main" val="0"/>
@@ -5794,7 +5244,7 @@
           </wp:anchor>
         </w:drawing>
       </w:r>
-      <w:bookmarkStart w:id="17" w:name="_Toc76727459"/>
+      <w:bookmarkStart w:id="16" w:name="_Toc76727459"/>
       <w:r>
         <w:rPr>
           <w:rStyle w:val="Heading3Char"/>
@@ -5818,7 +5268,7 @@
         </w:rPr>
         <w:t>Reference Spectrum</w:t>
       </w:r>
-      <w:bookmarkEnd w:id="17"/>
+      <w:bookmarkEnd w:id="16"/>
       <w:r>
         <w:rPr>
           <w:u w:val="single"/>
@@ -5875,23 +5325,7 @@
         <w:t>r</w:t>
       </w:r>
       <w:r>
-        <w:t xml:space="preserve"> reference spectra/</w:t>
-      </w:r>
-      <w:proofErr w:type="spellStart"/>
-      <w:r>
-        <w:t>spectras</w:t>
-      </w:r>
-      <w:proofErr w:type="spellEnd"/>
-      <w:r>
-        <w:t xml:space="preserve"> should appear over this </w:t>
-      </w:r>
-      <w:proofErr w:type="gramStart"/>
-      <w:r>
-        <w:t>time period</w:t>
-      </w:r>
-      <w:proofErr w:type="gramEnd"/>
-      <w:r>
-        <w:t xml:space="preserve">. Then hit “Accumulate.” The </w:t>
+        <w:t xml:space="preserve"> reference spectra/spectras should appear over this time period. Then hit “Accumulate.” The </w:t>
       </w:r>
       <w:r>
         <w:t xml:space="preserve">spectrophotometer will run until it </w:t>
@@ -5958,32 +5392,16 @@
         <w:t>reference spectra/spectra’s insert their starting and ending index in the “Generate” sub</w:t>
       </w:r>
       <w:r>
-        <w:t xml:space="preserve">section, then hit Generate. If you selected a range, the average spectra over that range </w:t>
-      </w:r>
-      <w:proofErr w:type="gramStart"/>
-      <w:r>
-        <w:t>will be used</w:t>
-      </w:r>
-      <w:proofErr w:type="gramEnd"/>
-      <w:r>
-        <w:t>. Then, the reference spectr</w:t>
+        <w:t>section, then hit Generate. If you selected a range, the average spectra over that range will be used. Then, the reference spectr</w:t>
       </w:r>
       <w:r>
         <w:t>um</w:t>
       </w:r>
       <w:r>
-        <w:t xml:space="preserve"> </w:t>
-      </w:r>
-      <w:proofErr w:type="gramStart"/>
-      <w:r>
-        <w:t>will be di</w:t>
-      </w:r>
-      <w:r>
-        <w:t>splayed</w:t>
-      </w:r>
-      <w:proofErr w:type="gramEnd"/>
-      <w:r>
-        <w:t>.</w:t>
+        <w:t xml:space="preserve"> will be di</w:t>
+      </w:r>
+      <w:r>
+        <w:t>splayed.</w:t>
       </w:r>
     </w:p>
     <w:p>
@@ -6023,7 +5441,7 @@
                     <pic:cNvPicPr/>
                   </pic:nvPicPr>
                   <pic:blipFill>
-                    <a:blip r:embed="rId28">
+                    <a:blip r:embed="rId29">
                       <a:extLst>
                         <a:ext uri="{28A0092B-C50C-407E-A947-70E740481C1C}">
                           <a14:useLocalDpi xmlns:a14="http://schemas.microsoft.com/office/drawing/2010/main" val="0"/>
@@ -6055,7 +5473,7 @@
           </wp:anchor>
         </w:drawing>
       </w:r>
-      <w:bookmarkStart w:id="18" w:name="_Toc76727460"/>
+      <w:bookmarkStart w:id="17" w:name="_Toc76727460"/>
       <w:r>
         <w:rPr>
           <w:rStyle w:val="Heading3Char"/>
@@ -6079,7 +5497,7 @@
         </w:rPr>
         <w:t>Reference Spectrum</w:t>
       </w:r>
-      <w:bookmarkEnd w:id="18"/>
+      <w:bookmarkEnd w:id="17"/>
       <w:r>
         <w:rPr>
           <w:u w:val="single"/>
@@ -6107,15 +5525,7 @@
     </w:p>
     <w:p>
       <w:r>
-        <w:t xml:space="preserve">If you start a </w:t>
-      </w:r>
-      <w:proofErr w:type="gramStart"/>
-      <w:r>
-        <w:t>run</w:t>
-      </w:r>
-      <w:proofErr w:type="gramEnd"/>
-      <w:r>
-        <w:t xml:space="preserve"> using dynamic referencing you will still need to define an initial reference using the single or </w:t>
+        <w:t xml:space="preserve">If you start a run using dynamic referencing you will still need to define an initial reference using the single or </w:t>
       </w:r>
       <w:r>
         <w:t xml:space="preserve">accumulated </w:t>
@@ -6134,21 +5544,7 @@
         <w:rPr>
           <w:i/>
         </w:rPr>
-        <w:t xml:space="preserve">Note: The recalculation of a reference spectrum WILL INTRODUCE A SLIGHT DELAY during that recalculation period. </w:t>
-      </w:r>
-      <w:proofErr w:type="gramStart"/>
-      <w:r>
-        <w:rPr>
-          <w:i/>
-        </w:rPr>
-        <w:t>So</w:t>
-      </w:r>
-      <w:proofErr w:type="gramEnd"/>
-      <w:r>
-        <w:rPr>
-          <w:i/>
-        </w:rPr>
-        <w:t xml:space="preserve"> i</w:t>
+        <w:t>Note: The recalculation of a reference spectrum WILL INTRODUCE A SLIGHT DELAY during that recalculation period. So i</w:t>
       </w:r>
       <w:r>
         <w:rPr>
@@ -6185,7 +5581,7 @@
       <w:pPr>
         <w:pStyle w:val="Heading1"/>
       </w:pPr>
-      <w:bookmarkStart w:id="19" w:name="_Toc76727461"/>
+      <w:bookmarkStart w:id="18" w:name="_Toc76727461"/>
       <w:r>
         <w:lastRenderedPageBreak/>
         <w:t>Signal Processing</w:t>
@@ -6193,7 +5589,7 @@
       <w:r>
         <w:t xml:space="preserve"> and Wavelength Management</w:t>
       </w:r>
-      <w:bookmarkEnd w:id="19"/>
+      <w:bookmarkEnd w:id="18"/>
     </w:p>
     <w:p>
       <w:r>
@@ -6232,7 +5628,7 @@
                     <pic:cNvPicPr/>
                   </pic:nvPicPr>
                   <pic:blipFill rotWithShape="1">
-                    <a:blip r:embed="rId29">
+                    <a:blip r:embed="rId30">
                       <a:extLst>
                         <a:ext uri="{28A0092B-C50C-407E-A947-70E740481C1C}">
                           <a14:useLocalDpi xmlns:a14="http://schemas.microsoft.com/office/drawing/2010/main" val="0"/>
@@ -6305,7 +5701,7 @@
       <w:pPr>
         <w:pStyle w:val="Heading3"/>
       </w:pPr>
-      <w:bookmarkStart w:id="20" w:name="_Toc76727462"/>
+      <w:bookmarkStart w:id="19" w:name="_Toc76727462"/>
       <w:r>
         <w:t>“</w:t>
       </w:r>
@@ -6315,27 +5711,11 @@
       <w:r>
         <w:t>”</w:t>
       </w:r>
-      <w:bookmarkEnd w:id="20"/>
-    </w:p>
-    <w:p>
-      <w:r>
-        <w:t xml:space="preserve">Data filtering </w:t>
-      </w:r>
-      <w:proofErr w:type="gramStart"/>
-      <w:r>
-        <w:t>can be enabled</w:t>
-      </w:r>
-      <w:proofErr w:type="gramEnd"/>
-      <w:r>
-        <w:t xml:space="preserve"> for each spectrum by clicking the “Enable” check box. </w:t>
-      </w:r>
-      <w:proofErr w:type="gramStart"/>
-      <w:r>
-        <w:t>Filtering is run by an “Average filter,” (i.e., a standard moving average) or a “Gaussian filter”</w:t>
-      </w:r>
-      <w:proofErr w:type="gramEnd"/>
-      <w:r>
-        <w:t xml:space="preserve"> (i.e., a Gaussian weighted moving average). The size of the moving area can be </w:t>
+      <w:bookmarkEnd w:id="19"/>
+    </w:p>
+    <w:p>
+      <w:r>
+        <w:t xml:space="preserve">Data filtering can be enabled for each spectrum by clicking the “Enable” check box. Filtering is run by an “Average filter,” (i.e., a standard moving average) or a “Gaussian filter” (i.e., a Gaussian weighted moving average). The size of the moving area can be </w:t>
       </w:r>
       <w:r>
         <w:t>set in the window prior to starting a run.</w:t>
@@ -6358,12 +5738,12 @@
       <w:pPr>
         <w:pStyle w:val="Heading2"/>
       </w:pPr>
-      <w:bookmarkStart w:id="21" w:name="_Toc76727463"/>
+      <w:bookmarkStart w:id="20" w:name="_Toc76727463"/>
       <w:r>
         <w:lastRenderedPageBreak/>
         <w:t>Wavelength Hub</w:t>
       </w:r>
-      <w:bookmarkEnd w:id="21"/>
+      <w:bookmarkEnd w:id="20"/>
     </w:p>
     <w:p>
       <w:r>
@@ -6377,23 +5757,7 @@
         <w:t xml:space="preserve">Wavelength Hub </w:t>
       </w:r>
       <w:r>
-        <w:t xml:space="preserve">is the most important module in operating the SpectraSorter. Here, particular wavelengths </w:t>
-      </w:r>
-      <w:proofErr w:type="gramStart"/>
-      <w:r>
-        <w:t>are defined</w:t>
-      </w:r>
-      <w:proofErr w:type="gramEnd"/>
-      <w:r>
-        <w:t xml:space="preserve"> for time series plotting, saving, and triggering. Prepare the hub prior to your run, as most features </w:t>
-      </w:r>
-      <w:proofErr w:type="gramStart"/>
-      <w:r>
-        <w:t>cannot be modified</w:t>
-      </w:r>
-      <w:proofErr w:type="gramEnd"/>
-      <w:r>
-        <w:t xml:space="preserve"> during a run.</w:t>
+        <w:t>is the most important module in operating the SpectraSorter. Here, particular wavelengths are defined for time series plotting, saving, and triggering. Prepare the hub prior to your run, as most features cannot be modified during a run.</w:t>
       </w:r>
       <w:r>
         <w:t xml:space="preserve"> Once established consider saving this setting with </w:t>
@@ -6460,15 +5824,7 @@
         <w:t>(checkbox)</w:t>
       </w:r>
       <w:r>
-        <w:t xml:space="preserve">: If checked, this wavelength will be involved in triggering events, if triggering </w:t>
-      </w:r>
-      <w:proofErr w:type="gramStart"/>
-      <w:r>
-        <w:t>is globally activated</w:t>
-      </w:r>
-      <w:proofErr w:type="gramEnd"/>
-      <w:r>
-        <w:t>.</w:t>
+        <w:t>: If checked, this wavelength will be involved in triggering events, if triggering is globally activated.</w:t>
       </w:r>
     </w:p>
     <w:p>
@@ -6500,23 +5856,7 @@
         <w:t>(checkbox)</w:t>
       </w:r>
       <w:r>
-        <w:t xml:space="preserve">: If checked while the trigger box is checked, triggering </w:t>
-      </w:r>
-      <w:proofErr w:type="gramStart"/>
-      <w:r>
-        <w:t>is performed</w:t>
-      </w:r>
-      <w:proofErr w:type="gramEnd"/>
-      <w:r>
-        <w:t xml:space="preserve"> above the threshold value. If unchecked while the trigger box is checked, triggering is performed when the wavelength is below this threshold. If the trigger box is </w:t>
-      </w:r>
-      <w:proofErr w:type="gramStart"/>
-      <w:r>
-        <w:t>unchecked</w:t>
-      </w:r>
-      <w:proofErr w:type="gramEnd"/>
-      <w:r>
-        <w:t xml:space="preserve"> this has no function.</w:t>
+        <w:t>: If checked while the trigger box is checked, triggering is performed above the threshold value. If unchecked while the trigger box is checked, triggering is performed when the wavelength is below this threshold. If the trigger box is unchecked this has no function.</w:t>
       </w:r>
     </w:p>
     <w:p>
@@ -6552,23 +5892,7 @@
         <w:t>(checkbox)</w:t>
       </w:r>
       <w:r>
-        <w:t xml:space="preserve">: If checked and wavelength saving </w:t>
-      </w:r>
-      <w:proofErr w:type="gramStart"/>
-      <w:r>
-        <w:t>is enabled</w:t>
-      </w:r>
-      <w:proofErr w:type="gramEnd"/>
-      <w:r>
-        <w:t xml:space="preserve">, this wavelength will be saved along with other wavelengths in the output file. For wavelength saving to </w:t>
-      </w:r>
-      <w:proofErr w:type="gramStart"/>
-      <w:r>
-        <w:t>be enabled</w:t>
-      </w:r>
-      <w:proofErr w:type="gramEnd"/>
-      <w:r>
-        <w:t>, global saving must be enabled AND the box “save range instead of individual wavelengths,” must be unchecked.</w:t>
+        <w:t>: If checked and wavelength saving is enabled, this wavelength will be saved along with other wavelengths in the output file. For wavelength saving to be enabled, global saving must be enabled AND the box “save range instead of individual wavelengths,” must be unchecked.</w:t>
       </w:r>
     </w:p>
     <w:p>
@@ -6614,7 +5938,7 @@
                     <pic:cNvPicPr/>
                   </pic:nvPicPr>
                   <pic:blipFill>
-                    <a:blip r:embed="rId30"/>
+                    <a:blip r:embed="rId31"/>
                     <a:stretch>
                       <a:fillRect/>
                     </a:stretch>
@@ -6666,21 +5990,8 @@
         <w:spacing w:after="0"/>
         <w:ind w:firstLine="708"/>
       </w:pPr>
-      <w:proofErr w:type="spellStart"/>
-      <w:r>
-        <w:t>Timeseries</w:t>
-      </w:r>
-      <w:proofErr w:type="spellEnd"/>
-      <w:r>
-        <w:t xml:space="preserve"> </w:t>
-      </w:r>
-      <w:proofErr w:type="gramStart"/>
-      <w:r>
-        <w:t>Plotting:</w:t>
-      </w:r>
-      <w:proofErr w:type="gramEnd"/>
-      <w:r>
-        <w:t xml:space="preserve"> 280 nm, </w:t>
+      <w:r>
+        <w:t xml:space="preserve">Timeseries Plotting: 280 nm, </w:t>
       </w:r>
       <w:r>
         <w:rPr>
@@ -6723,12 +6034,12 @@
       <w:pPr>
         <w:pStyle w:val="Heading3"/>
       </w:pPr>
-      <w:bookmarkStart w:id="22" w:name="_Toc76727464"/>
+      <w:bookmarkStart w:id="21" w:name="_Toc76727464"/>
       <w:r>
         <w:lastRenderedPageBreak/>
         <w:t>“Select Range”</w:t>
       </w:r>
-      <w:bookmarkEnd w:id="22"/>
+      <w:bookmarkEnd w:id="21"/>
     </w:p>
     <w:p>
       <w:r>
@@ -6767,7 +6078,7 @@
                     <pic:cNvPicPr/>
                   </pic:nvPicPr>
                   <pic:blipFill>
-                    <a:blip r:embed="rId31">
+                    <a:blip r:embed="rId32">
                       <a:extLst>
                         <a:ext uri="{28A0092B-C50C-407E-A947-70E740481C1C}">
                           <a14:useLocalDpi xmlns:a14="http://schemas.microsoft.com/office/drawing/2010/main" val="0"/>
@@ -6800,15 +6111,7 @@
         </w:drawing>
       </w:r>
       <w:r>
-        <w:t xml:space="preserve">Instead of saving </w:t>
-      </w:r>
-      <w:proofErr w:type="gramStart"/>
-      <w:r>
-        <w:t>wavelengths</w:t>
-      </w:r>
-      <w:proofErr w:type="gramEnd"/>
-      <w:r>
-        <w:t xml:space="preserve"> you can save the complete spectrum or a subset range of it. By clicking “Select Range,”</w:t>
+        <w:t>Instead of saving wavelengths you can save the complete spectrum or a subset range of it. By clicking “Select Range,”</w:t>
       </w:r>
       <w:r>
         <w:t xml:space="preserve"> in the </w:t>
@@ -6824,23 +6127,7 @@
         <w:t>.</w:t>
       </w:r>
       <w:r>
-        <w:t xml:space="preserve"> It opens a </w:t>
-      </w:r>
-      <w:proofErr w:type="gramStart"/>
-      <w:r>
-        <w:t>spectrum range selection interface</w:t>
-      </w:r>
-      <w:proofErr w:type="gramEnd"/>
-      <w:r>
-        <w:t xml:space="preserve">. Here you can select a pixel or wavelength range as well as the step size over that range. To get back to full spectrum select “Reset.” To make sure the range </w:t>
-      </w:r>
-      <w:proofErr w:type="gramStart"/>
-      <w:r>
-        <w:t>is saved</w:t>
-      </w:r>
-      <w:proofErr w:type="gramEnd"/>
-      <w:r>
-        <w:t xml:space="preserve"> instead of individual wavelengths, make sure to select “Save range instead of individual wavelengths,” back in the </w:t>
+        <w:t xml:space="preserve"> It opens a spectrum range selection interface. Here you can select a pixel or wavelength range as well as the step size over that range. To get back to full spectrum select “Reset.” To make sure the range is saved instead of individual wavelengths, make sure to select “Save range instead of individual wavelengths,” back in the </w:t>
       </w:r>
       <w:r>
         <w:rPr>
@@ -6857,36 +6144,20 @@
       <w:pPr>
         <w:pStyle w:val="Heading3"/>
       </w:pPr>
-      <w:bookmarkStart w:id="23" w:name="_Toc76727465"/>
+      <w:bookmarkStart w:id="22" w:name="_Toc76727465"/>
       <w:r>
         <w:t>“Triggering”</w:t>
       </w:r>
-      <w:bookmarkEnd w:id="23"/>
-    </w:p>
-    <w:p>
-      <w:r>
-        <w:t xml:space="preserve">Triggering refers to sending an external trigger via the Arduino microcontroller. This setting </w:t>
-      </w:r>
-      <w:proofErr w:type="gramStart"/>
-      <w:r>
-        <w:t>can only be enabled</w:t>
-      </w:r>
-      <w:proofErr w:type="gramEnd"/>
-      <w:r>
-        <w:t xml:space="preserve"> if an Arduino microcontroller is connected and detected by SpectraSorter, see the Basic Section of the manual for more details on that.</w:t>
-      </w:r>
-    </w:p>
-    <w:p>
-      <w:r>
-        <w:t xml:space="preserve">Triggering is be enabled by selecting “Enable”. The triggering thresholds as well as which wavelengths they apply to </w:t>
-      </w:r>
-      <w:proofErr w:type="gramStart"/>
-      <w:r>
-        <w:t>are defined</w:t>
-      </w:r>
-      <w:proofErr w:type="gramEnd"/>
-      <w:r>
-        <w:t xml:space="preserve"> in the </w:t>
+      <w:bookmarkEnd w:id="22"/>
+    </w:p>
+    <w:p>
+      <w:r>
+        <w:t>Triggering refers to sending an external trigger via the Arduino microcontroller. This setting can only be enabled if an Arduino microcontroller is connected and detected by SpectraSorter, see the Basic Section of the manual for more details on that.</w:t>
+      </w:r>
+    </w:p>
+    <w:p>
+      <w:r>
+        <w:t xml:space="preserve">Triggering is be enabled by selecting “Enable”. The triggering thresholds as well as which wavelengths they apply to are defined in the </w:t>
       </w:r>
       <w:r>
         <w:rPr>
@@ -6904,25 +6175,12 @@
         <w:pStyle w:val="Heading4"/>
       </w:pPr>
       <w:r>
-        <w:t xml:space="preserve">Triggering Operator: AND or </w:t>
-      </w:r>
-      <w:proofErr w:type="spellStart"/>
-      <w:r>
-        <w:t>OR</w:t>
-      </w:r>
-      <w:proofErr w:type="spellEnd"/>
-    </w:p>
-    <w:p>
-      <w:r>
-        <w:t xml:space="preserve">The “All thresholds must be satisfied to trigger” checkbox makes triggering function as an AND operator. Meaning, a trigger </w:t>
-      </w:r>
-      <w:proofErr w:type="gramStart"/>
-      <w:r>
-        <w:t>will only be initiated</w:t>
-      </w:r>
-      <w:proofErr w:type="gramEnd"/>
-      <w:r>
-        <w:t xml:space="preserve"> if ALL wavelength thresholds defined in the </w:t>
+        <w:t>Triggering Operator: AND or OR</w:t>
+      </w:r>
+    </w:p>
+    <w:p>
+      <w:r>
+        <w:t xml:space="preserve">The “All thresholds must be satisfied to trigger” checkbox makes triggering function as an AND operator. Meaning, a trigger will only be initiated if ALL wavelength thresholds defined in the </w:t>
       </w:r>
       <w:r>
         <w:rPr>
@@ -6939,15 +6197,7 @@
         <w:t xml:space="preserve"> </w:t>
       </w:r>
       <w:r>
-        <w:t xml:space="preserve">are met. If it is unchecked, a trigger operates like an OR operator. A trigger </w:t>
-      </w:r>
-      <w:proofErr w:type="gramStart"/>
-      <w:r>
-        <w:t>will be initiated</w:t>
-      </w:r>
-      <w:proofErr w:type="gramEnd"/>
-      <w:r>
-        <w:t xml:space="preserve"> if ANY of the wavelength thresholds are met.</w:t>
+        <w:t>are met. If it is unchecked, a trigger operates like an OR operator. A trigger will be initiated if ANY of the wavelength thresholds are met.</w:t>
       </w:r>
     </w:p>
     <w:p>
@@ -6962,7 +6212,7 @@
       <w:pPr>
         <w:pStyle w:val="Heading1"/>
       </w:pPr>
-      <w:bookmarkStart w:id="24" w:name="_Toc76727466"/>
+      <w:bookmarkStart w:id="23" w:name="_Toc76727466"/>
       <w:r>
         <w:lastRenderedPageBreak/>
         <w:t xml:space="preserve">Data </w:t>
@@ -6970,7 +6220,7 @@
       <w:r>
         <w:t>Plotting</w:t>
       </w:r>
-      <w:bookmarkEnd w:id="24"/>
+      <w:bookmarkEnd w:id="23"/>
     </w:p>
     <w:p>
       <w:r>
@@ -7043,7 +6293,7 @@
                     <pic:cNvPicPr/>
                   </pic:nvPicPr>
                   <pic:blipFill>
-                    <a:blip r:embed="rId32">
+                    <a:blip r:embed="rId33">
                       <a:extLst>
                         <a:ext uri="{28A0092B-C50C-407E-A947-70E740481C1C}">
                           <a14:useLocalDpi xmlns:a14="http://schemas.microsoft.com/office/drawing/2010/main" val="0"/>
@@ -7076,15 +6326,7 @@
         </w:drawing>
       </w:r>
       <w:r>
-        <w:t xml:space="preserve">In the dropdown </w:t>
-      </w:r>
-      <w:proofErr w:type="gramStart"/>
-      <w:r>
-        <w:t>menu</w:t>
-      </w:r>
-      <w:proofErr w:type="gramEnd"/>
-      <w:r>
-        <w:t xml:space="preserve"> the user can select</w:t>
+        <w:t>In the dropdown menu the user can select</w:t>
       </w:r>
       <w:r>
         <w:t>:</w:t>
@@ -7101,15 +6343,7 @@
         <w:t>t</w:t>
       </w:r>
       <w:r>
-        <w:t xml:space="preserve">put Spectrum and Time Series data type </w:t>
-      </w:r>
-      <w:proofErr w:type="gramStart"/>
-      <w:r>
-        <w:t>is defined</w:t>
-      </w:r>
-      <w:proofErr w:type="gramEnd"/>
-      <w:r>
-        <w:t xml:space="preserve"> by the one selected in the </w:t>
+        <w:t xml:space="preserve">put Spectrum and Time Series data type is defined by the one selected in the </w:t>
       </w:r>
       <w:r>
         <w:rPr>
@@ -7125,15 +6359,7 @@
         <w:t xml:space="preserve"> </w:t>
       </w:r>
       <w:r>
-        <w:t xml:space="preserve">tab. The wavelengths defined in the Time Series </w:t>
-      </w:r>
-      <w:proofErr w:type="gramStart"/>
-      <w:r>
-        <w:t>are selected</w:t>
-      </w:r>
-      <w:proofErr w:type="gramEnd"/>
-      <w:r>
-        <w:t xml:space="preserve"> in the </w:t>
+        <w:t xml:space="preserve">tab. The wavelengths defined in the Time Series are selected in the </w:t>
       </w:r>
       <w:r>
         <w:rPr>
@@ -7150,7 +6376,7 @@
       <w:pPr>
         <w:pStyle w:val="Heading3"/>
       </w:pPr>
-      <w:bookmarkStart w:id="25" w:name="_Toc76727467"/>
+      <w:bookmarkStart w:id="24" w:name="_Toc76727467"/>
       <w:r>
         <w:rPr>
           <w:noProof/>
@@ -7187,7 +6413,7 @@
                     <pic:cNvPicPr/>
                   </pic:nvPicPr>
                   <pic:blipFill>
-                    <a:blip r:embed="rId33">
+                    <a:blip r:embed="rId34">
                       <a:extLst>
                         <a:ext uri="{28A0092B-C50C-407E-A947-70E740481C1C}">
                           <a14:useLocalDpi xmlns:a14="http://schemas.microsoft.com/office/drawing/2010/main" val="0"/>
@@ -7222,19 +6448,11 @@
       <w:r>
         <w:t>Window Size</w:t>
       </w:r>
-      <w:bookmarkEnd w:id="25"/>
-    </w:p>
-    <w:p>
-      <w:r>
-        <w:t>The “Y axis” can be auto scaled or manually adjusted for all plot types. For all spectrum plot types (</w:t>
-      </w:r>
-      <w:proofErr w:type="spellStart"/>
-      <w:r>
-        <w:t>e.g</w:t>
-      </w:r>
-      <w:proofErr w:type="spellEnd"/>
-      <w:r>
-        <w:t>, [Live] Output Spectrum), the “X axis” is controlled by manually setting the desired wavelength</w:t>
+      <w:bookmarkEnd w:id="24"/>
+    </w:p>
+    <w:p>
+      <w:r>
+        <w:t>The “Y axis” can be auto scaled or manually adjusted for all plot types. For all spectrum plot types (e.g, [Live] Output Spectrum), the “X axis” is controlled by manually setting the desired wavelength</w:t>
       </w:r>
       <w:r>
         <w:t xml:space="preserve"> range</w:t>
@@ -7281,7 +6499,7 @@
                     <pic:cNvPicPr/>
                   </pic:nvPicPr>
                   <pic:blipFill>
-                    <a:blip r:embed="rId34">
+                    <a:blip r:embed="rId35">
                       <a:extLst>
                         <a:ext uri="{28A0092B-C50C-407E-A947-70E740481C1C}">
                           <a14:useLocalDpi xmlns:a14="http://schemas.microsoft.com/office/drawing/2010/main" val="0"/>
@@ -7314,56 +6532,24 @@
         </w:drawing>
       </w:r>
       <w:r>
-        <w:t xml:space="preserve">For </w:t>
-      </w:r>
-      <w:proofErr w:type="spellStart"/>
-      <w:r>
-        <w:t>all time</w:t>
-      </w:r>
-      <w:proofErr w:type="spellEnd"/>
-      <w:r>
-        <w:t xml:space="preserve"> series plot types (e.g., [Live] Time series), the “X axis” is defined by the number of spectra displayed. Before a run </w:t>
-      </w:r>
-      <w:proofErr w:type="gramStart"/>
-      <w:r>
-        <w:t>starts</w:t>
-      </w:r>
-      <w:proofErr w:type="gramEnd"/>
-      <w:r>
-        <w:t xml:space="preserve"> define the “Number of time points to store.” This sets a buffer size for storing the most recent spect</w:t>
+        <w:t>For all time series plot types (e.g., [Live] Time series), the “X axis” is defined by the number of spectra displayed. Before a run starts define the “Number of time points to store.” This sets a buffer size for storing the most recent spect</w:t>
       </w:r>
       <w:r>
         <w:t>r</w:t>
       </w:r>
       <w:r>
-        <w:t xml:space="preserve">al data and </w:t>
-      </w:r>
-      <w:proofErr w:type="gramStart"/>
-      <w:r>
-        <w:t>cannot be changed</w:t>
-      </w:r>
-      <w:proofErr w:type="gramEnd"/>
-      <w:r>
-        <w:t xml:space="preserve"> during a run. In </w:t>
-      </w:r>
-      <w:proofErr w:type="gramStart"/>
-      <w:r>
-        <w:t>practice</w:t>
-      </w:r>
-      <w:proofErr w:type="gramEnd"/>
-      <w:r>
-        <w:t xml:space="preserve"> it sets the maximal range of the “X axis” during a time series plot. The user can zoom in and view a smaller subset of the data by using the scroll bar to change the “Number of time points to plot.”</w:t>
+        <w:t>al data and cannot be changed during a run. In practice it sets the maximal range of the “X axis” during a time series plot. The user can zoom in and view a smaller subset of the data by using the scroll bar to change the “Number of time points to plot.”</w:t>
       </w:r>
     </w:p>
     <w:p>
       <w:pPr>
         <w:pStyle w:val="Heading3"/>
       </w:pPr>
-      <w:bookmarkStart w:id="26" w:name="_Toc76727468"/>
+      <w:bookmarkStart w:id="25" w:name="_Toc76727468"/>
       <w:r>
         <w:t>Triggering Display Options</w:t>
       </w:r>
-      <w:bookmarkEnd w:id="26"/>
+      <w:bookmarkEnd w:id="25"/>
     </w:p>
     <w:p>
       <w:r>
@@ -7402,7 +6588,7 @@
                     <pic:cNvPicPr/>
                   </pic:nvPicPr>
                   <pic:blipFill>
-                    <a:blip r:embed="rId35">
+                    <a:blip r:embed="rId36">
                       <a:extLst>
                         <a:ext uri="{28A0092B-C50C-407E-A947-70E740481C1C}">
                           <a14:useLocalDpi xmlns:a14="http://schemas.microsoft.com/office/drawing/2010/main" val="0"/>
@@ -7482,7 +6668,7 @@
                     <pic:cNvPicPr/>
                   </pic:nvPicPr>
                   <pic:blipFill rotWithShape="1">
-                    <a:blip r:embed="rId36">
+                    <a:blip r:embed="rId37">
                       <a:extLst>
                         <a:ext uri="{28A0092B-C50C-407E-A947-70E740481C1C}">
                           <a14:useLocalDpi xmlns:a14="http://schemas.microsoft.com/office/drawing/2010/main" val="0"/>
@@ -7522,59 +6708,19 @@
         </w:drawing>
       </w:r>
       <w:r>
-        <w:t xml:space="preserve">After selecting “Show thresholds,” thresholds </w:t>
-      </w:r>
-      <w:proofErr w:type="gramStart"/>
-      <w:r>
-        <w:t>will be plotted</w:t>
-      </w:r>
-      <w:proofErr w:type="gramEnd"/>
-      <w:r>
-        <w:t xml:space="preserve"> as a dotted line in the same color as the wavelength that they are </w:t>
-      </w:r>
-      <w:proofErr w:type="spellStart"/>
-      <w:r>
-        <w:t>thresholding</w:t>
-      </w:r>
-      <w:proofErr w:type="spellEnd"/>
-      <w:r>
-        <w:t xml:space="preserve"> for. In addition, they </w:t>
-      </w:r>
-      <w:proofErr w:type="gramStart"/>
-      <w:r>
-        <w:t>will be added to the display legen</w:t>
-      </w:r>
-      <w:r>
-        <w:t>d with an arrow up or down</w:t>
-      </w:r>
-      <w:proofErr w:type="gramEnd"/>
-      <w:r>
-        <w:t>. The arrow indicates</w:t>
-      </w:r>
-      <w:r>
-        <w:t xml:space="preserve"> if the threshold is </w:t>
-      </w:r>
-      <w:proofErr w:type="gramStart"/>
-      <w:r>
-        <w:t>above or below</w:t>
-      </w:r>
-      <w:proofErr w:type="gramEnd"/>
-      <w:r>
-        <w:t>.</w:t>
+        <w:t>After selecting “Show thresholds,” thresholds will be plotted as a dotted line in the same color as the wavelength that they are thresholding for. In addition, they will be added to the display legen</w:t>
+      </w:r>
+      <w:r>
+        <w:t>d with an arrow up or down. The arrow indicates</w:t>
+      </w:r>
+      <w:r>
+        <w:t xml:space="preserve"> if the threshold is above or below.</w:t>
       </w:r>
     </w:p>
     <w:p/>
     <w:p>
       <w:r>
-        <w:t xml:space="preserve">“Show trigger points” plots vertical black lines along the time series when a triggering event occurs. The “number of trigger points to plot” sets the maximum number of trigger points to </w:t>
-      </w:r>
-      <w:proofErr w:type="gramStart"/>
-      <w:r>
-        <w:t>be displayed</w:t>
-      </w:r>
-      <w:proofErr w:type="gramEnd"/>
-      <w:r>
-        <w:t xml:space="preserve"> at a given time.</w:t>
+        <w:t>“Show trigger points” plots vertical black lines along the time series when a triggering event occurs. The “number of trigger points to plot” sets the maximum number of trigger points to be displayed at a given time.</w:t>
       </w:r>
       <w:r>
         <w:t xml:space="preserve"> </w:t>
@@ -7587,51 +6733,51 @@
       <w:pPr>
         <w:pStyle w:val="Heading1"/>
       </w:pPr>
-      <w:bookmarkStart w:id="27" w:name="_Toc76727469"/>
+      <w:bookmarkStart w:id="26" w:name="_Toc76727469"/>
       <w:r>
         <w:lastRenderedPageBreak/>
         <w:t>External Triggering / Arduino Configuration</w:t>
       </w:r>
+      <w:bookmarkEnd w:id="26"/>
+    </w:p>
+    <w:p>
+      <w:r>
+        <w:t xml:space="preserve">The </w:t>
+      </w:r>
+      <w:r>
+        <w:rPr>
+          <w:b/>
+          <w:color w:val="808080" w:themeColor="background1" w:themeShade="80"/>
+        </w:rPr>
+        <w:t>Arduino</w:t>
+      </w:r>
+      <w:r>
+        <w:rPr>
+          <w:color w:val="808080" w:themeColor="background1" w:themeShade="80"/>
+        </w:rPr>
+        <w:t xml:space="preserve"> </w:t>
+      </w:r>
+      <w:r>
+        <w:t>tab allows users to define the parameters of an external trigger.</w:t>
+      </w:r>
+    </w:p>
+    <w:p>
+      <w:pPr>
+        <w:pStyle w:val="Heading3"/>
+        <w:rPr>
+          <w:b/>
+          <w:color w:val="808080" w:themeColor="background1" w:themeShade="80"/>
+        </w:rPr>
+      </w:pPr>
+      <w:bookmarkStart w:id="27" w:name="_Toc76727470"/>
+      <w:r>
+        <w:rPr>
+          <w:b/>
+          <w:color w:val="808080" w:themeColor="background1" w:themeShade="80"/>
+        </w:rPr>
+        <w:t>Parameters</w:t>
+      </w:r>
       <w:bookmarkEnd w:id="27"/>
-    </w:p>
-    <w:p>
-      <w:r>
-        <w:t xml:space="preserve">The </w:t>
-      </w:r>
-      <w:r>
-        <w:rPr>
-          <w:b/>
-          <w:color w:val="808080" w:themeColor="background1" w:themeShade="80"/>
-        </w:rPr>
-        <w:t>Arduino</w:t>
-      </w:r>
-      <w:r>
-        <w:rPr>
-          <w:color w:val="808080" w:themeColor="background1" w:themeShade="80"/>
-        </w:rPr>
-        <w:t xml:space="preserve"> </w:t>
-      </w:r>
-      <w:r>
-        <w:t>tab allows users to define the parameters of an external trigger.</w:t>
-      </w:r>
-    </w:p>
-    <w:p>
-      <w:pPr>
-        <w:pStyle w:val="Heading3"/>
-        <w:rPr>
-          <w:b/>
-          <w:color w:val="808080" w:themeColor="background1" w:themeShade="80"/>
-        </w:rPr>
-      </w:pPr>
-      <w:bookmarkStart w:id="28" w:name="_Toc76727470"/>
-      <w:r>
-        <w:rPr>
-          <w:b/>
-          <w:color w:val="808080" w:themeColor="background1" w:themeShade="80"/>
-        </w:rPr>
-        <w:t>Parameters</w:t>
-      </w:r>
-      <w:bookmarkEnd w:id="28"/>
     </w:p>
     <w:p>
       <w:pPr>
@@ -7676,7 +6822,7 @@
                     <pic:cNvPicPr/>
                   </pic:nvPicPr>
                   <pic:blipFill>
-                    <a:blip r:embed="rId37">
+                    <a:blip r:embed="rId38">
                       <a:extLst>
                         <a:ext uri="{28A0092B-C50C-407E-A947-70E740481C1C}">
                           <a14:useLocalDpi xmlns:a14="http://schemas.microsoft.com/office/drawing/2010/main" val="0"/>
@@ -7722,15 +6868,7 @@
         <w:t xml:space="preserve">: </w:t>
       </w:r>
       <w:r>
-        <w:t xml:space="preserve">Sets the pin on the Arduino </w:t>
-      </w:r>
-      <w:proofErr w:type="gramStart"/>
-      <w:r>
-        <w:t>microcontroller which</w:t>
-      </w:r>
-      <w:proofErr w:type="gramEnd"/>
-      <w:r>
-        <w:t xml:space="preserve"> will output a </w:t>
+        <w:t xml:space="preserve">Sets the pin on the Arduino microcontroller which will output a </w:t>
       </w:r>
       <w:r>
         <w:t xml:space="preserve">5V signal when </w:t>
@@ -7780,15 +6918,7 @@
         <w:t xml:space="preserve">s): </w:t>
       </w:r>
       <w:r>
-        <w:t xml:space="preserve"> Sets the microsecond delay between when the trigger event </w:t>
-      </w:r>
-      <w:proofErr w:type="gramStart"/>
-      <w:r>
-        <w:t>is detected</w:t>
-      </w:r>
-      <w:proofErr w:type="gramEnd"/>
-      <w:r>
-        <w:t>, to when it is sent to the microcontroller.</w:t>
+        <w:t xml:space="preserve"> Sets the microsecond delay between when the trigger event is detected, to when it is sent to the microcontroller.</w:t>
       </w:r>
     </w:p>
     <w:p>
@@ -7830,15 +6960,7 @@
         <w:t xml:space="preserve">Trigger Counter: </w:t>
       </w:r>
       <w:r>
-        <w:t xml:space="preserve">Allows to the user to check how many trigger signals </w:t>
-      </w:r>
-      <w:proofErr w:type="gramStart"/>
-      <w:r>
-        <w:t>have been sent</w:t>
-      </w:r>
-      <w:proofErr w:type="gramEnd"/>
-      <w:r>
-        <w:t xml:space="preserve"> to the microcontroller since the counter was last reset.</w:t>
+        <w:t>Allows to the user to check how many trigger signals have been sent to the microcontroller since the counter was last reset.</w:t>
       </w:r>
     </w:p>
     <w:p>
@@ -7849,15 +6971,7 @@
         <w:t xml:space="preserve">Test Trigger: </w:t>
       </w:r>
       <w:r>
-        <w:t xml:space="preserve">The user can test the trigger by turning it “On” or </w:t>
-      </w:r>
-      <w:proofErr w:type="gramStart"/>
-      <w:r>
-        <w:t>Off</w:t>
-      </w:r>
-      <w:proofErr w:type="gramEnd"/>
-      <w:r>
-        <w:t xml:space="preserve">.” </w:t>
+        <w:t xml:space="preserve">The user can test the trigger by turning it “On” or Off.” </w:t>
       </w:r>
     </w:p>
     <w:p/>
@@ -7869,7 +6983,7 @@
           <w:color w:val="808080" w:themeColor="background1" w:themeShade="80"/>
         </w:rPr>
       </w:pPr>
-      <w:bookmarkStart w:id="29" w:name="_Toc76727471"/>
+      <w:bookmarkStart w:id="28" w:name="_Toc76727471"/>
       <w:r>
         <w:rPr>
           <w:noProof/>
@@ -7900,7 +7014,7 @@
                     </pic:cNvPicPr>
                   </pic:nvPicPr>
                   <pic:blipFill>
-                    <a:blip r:embed="rId38">
+                    <a:blip r:embed="rId39">
                       <a:extLst>
                         <a:ext uri="{28A0092B-C50C-407E-A947-70E740481C1C}">
                           <a14:useLocalDpi xmlns:a14="http://schemas.microsoft.com/office/drawing/2010/main" val="0"/>
@@ -7944,7 +7058,7 @@
         </w:rPr>
         <w:t>Performance</w:t>
       </w:r>
-      <w:bookmarkEnd w:id="29"/>
+      <w:bookmarkEnd w:id="28"/>
     </w:p>
     <w:p>
       <w:r>
@@ -7975,12 +7089,12 @@
       <w:pPr>
         <w:pStyle w:val="Heading1"/>
       </w:pPr>
-      <w:bookmarkStart w:id="30" w:name="_Toc76727472"/>
+      <w:bookmarkStart w:id="29" w:name="_Toc76727472"/>
       <w:r>
         <w:lastRenderedPageBreak/>
         <w:t>Shortcuts</w:t>
       </w:r>
-      <w:bookmarkEnd w:id="30"/>
+      <w:bookmarkEnd w:id="29"/>
     </w:p>
     <w:p>
       <w:r>
@@ -7997,15 +7111,7 @@
         <w:t>Help &gt; Shortcuts</w:t>
       </w:r>
       <w:r>
-        <w:t xml:space="preserve">. The shortcuts as of June 18, 2021 </w:t>
-      </w:r>
-      <w:proofErr w:type="gramStart"/>
-      <w:r>
-        <w:t>are shown</w:t>
-      </w:r>
-      <w:proofErr w:type="gramEnd"/>
-      <w:r>
-        <w:t xml:space="preserve"> below.</w:t>
+        <w:t>. The shortcuts as of June 18, 2021 are shown below.</w:t>
       </w:r>
     </w:p>
     <w:p>
@@ -8018,54 +7124,6 @@
             <wp:extent cx="5760720" cy="2651760"/>
             <wp:effectExtent l="0" t="0" r="0" b="0"/>
             <wp:docPr id="1" name="Picture 1"/>
-            <wp:cNvGraphicFramePr>
-              <a:graphicFrameLocks xmlns:a="http://schemas.openxmlformats.org/drawingml/2006/main" noChangeAspect="1"/>
-            </wp:cNvGraphicFramePr>
-            <a:graphic xmlns:a="http://schemas.openxmlformats.org/drawingml/2006/main">
-              <a:graphicData uri="http://schemas.openxmlformats.org/drawingml/2006/picture">
-                <pic:pic xmlns:pic="http://schemas.openxmlformats.org/drawingml/2006/picture">
-                  <pic:nvPicPr>
-                    <pic:cNvPr id="1" name=""/>
-                    <pic:cNvPicPr/>
-                  </pic:nvPicPr>
-                  <pic:blipFill>
-                    <a:blip r:embed="rId39"/>
-                    <a:stretch>
-                      <a:fillRect/>
-                    </a:stretch>
-                  </pic:blipFill>
-                  <pic:spPr>
-                    <a:xfrm>
-                      <a:off x="0" y="0"/>
-                      <a:ext cx="5760720" cy="2651760"/>
-                    </a:xfrm>
-                    <a:prstGeom prst="rect">
-                      <a:avLst/>
-                    </a:prstGeom>
-                  </pic:spPr>
-                </pic:pic>
-              </a:graphicData>
-            </a:graphic>
-          </wp:inline>
-        </w:drawing>
-      </w:r>
-    </w:p>
-    <w:p/>
-    <w:p>
-      <w:r>
-        <w:t xml:space="preserve">A number of settings can be turned on or off from the base of the application window. </w:t>
-      </w:r>
-    </w:p>
-    <w:p>
-      <w:r>
-        <w:rPr>
-          <w:noProof/>
-        </w:rPr>
-        <w:drawing>
-          <wp:inline distT="0" distB="0" distL="0" distR="0" wp14:anchorId="6A73D50A" wp14:editId="20669E9A">
-            <wp:extent cx="5760720" cy="238125"/>
-            <wp:effectExtent l="0" t="0" r="0" b="9525"/>
-            <wp:docPr id="35" name="Picture 35"/>
             <wp:cNvGraphicFramePr>
               <a:graphicFrameLocks xmlns:a="http://schemas.openxmlformats.org/drawingml/2006/main" noChangeAspect="1"/>
             </wp:cNvGraphicFramePr>
@@ -8085,6 +7143,54 @@
                   <pic:spPr>
                     <a:xfrm>
                       <a:off x="0" y="0"/>
+                      <a:ext cx="5760720" cy="2651760"/>
+                    </a:xfrm>
+                    <a:prstGeom prst="rect">
+                      <a:avLst/>
+                    </a:prstGeom>
+                  </pic:spPr>
+                </pic:pic>
+              </a:graphicData>
+            </a:graphic>
+          </wp:inline>
+        </w:drawing>
+      </w:r>
+    </w:p>
+    <w:p/>
+    <w:p>
+      <w:r>
+        <w:t xml:space="preserve">A number of settings can be turned on or off from the base of the application window. </w:t>
+      </w:r>
+    </w:p>
+    <w:p>
+      <w:r>
+        <w:rPr>
+          <w:noProof/>
+        </w:rPr>
+        <w:drawing>
+          <wp:inline distT="0" distB="0" distL="0" distR="0" wp14:anchorId="6A73D50A" wp14:editId="20669E9A">
+            <wp:extent cx="5760720" cy="238125"/>
+            <wp:effectExtent l="0" t="0" r="0" b="9525"/>
+            <wp:docPr id="35" name="Picture 35"/>
+            <wp:cNvGraphicFramePr>
+              <a:graphicFrameLocks xmlns:a="http://schemas.openxmlformats.org/drawingml/2006/main" noChangeAspect="1"/>
+            </wp:cNvGraphicFramePr>
+            <a:graphic xmlns:a="http://schemas.openxmlformats.org/drawingml/2006/main">
+              <a:graphicData uri="http://schemas.openxmlformats.org/drawingml/2006/picture">
+                <pic:pic xmlns:pic="http://schemas.openxmlformats.org/drawingml/2006/picture">
+                  <pic:nvPicPr>
+                    <pic:cNvPr id="1" name=""/>
+                    <pic:cNvPicPr/>
+                  </pic:nvPicPr>
+                  <pic:blipFill>
+                    <a:blip r:embed="rId41"/>
+                    <a:stretch>
+                      <a:fillRect/>
+                    </a:stretch>
+                  </pic:blipFill>
+                  <pic:spPr>
+                    <a:xfrm>
+                      <a:off x="0" y="0"/>
                       <a:ext cx="5760720" cy="238125"/>
                     </a:xfrm>
                     <a:prstGeom prst="rect">
@@ -8101,7 +7207,7 @@
     <w:p/>
     <w:p/>
     <w:sectPr>
-      <w:footerReference w:type="default" r:id="rId41"/>
+      <w:footerReference w:type="default" r:id="rId42"/>
       <w:pgSz w:w="11906" w:h="16838"/>
       <w:pgMar w:top="1417" w:right="1466" w:bottom="1134" w:left="1417" w:header="720" w:footer="720" w:gutter="0"/>
       <w:cols w:space="720"/>
@@ -8112,7 +7218,7 @@
 </file>
 
 <file path=word/endnotes.xml><?xml version="1.0" encoding="utf-8"?>
-<w:endnotes xmlns:wpc="http://schemas.microsoft.com/office/word/2010/wordprocessingCanvas" xmlns:cx="http://schemas.microsoft.com/office/drawing/2014/chartex" xmlns:cx1="http://schemas.microsoft.com/office/drawing/2015/9/8/chartex" xmlns:mc="http://schemas.openxmlformats.org/markup-compatibility/2006" xmlns:o="urn:schemas-microsoft-com:office:office" xmlns:r="http://schemas.openxmlformats.org/officeDocument/2006/relationships" xmlns:m="http://schemas.openxmlformats.org/officeDocument/2006/math" xmlns:v="urn:schemas-microsoft-com:vml" xmlns:wp14="http://schemas.microsoft.com/office/word/2010/wordprocessingDrawing" xmlns:wp="http://schemas.openxmlformats.org/drawingml/2006/wordprocessingDrawing" xmlns:w10="urn:schemas-microsoft-com:office:word" xmlns:w="http://schemas.openxmlformats.org/wordprocessingml/2006/main" xmlns:w14="http://schemas.microsoft.com/office/word/2010/wordml" xmlns:w15="http://schemas.microsoft.com/office/word/2012/wordml" xmlns:w16se="http://schemas.microsoft.com/office/word/2015/wordml/symex" xmlns:wpg="http://schemas.microsoft.com/office/word/2010/wordprocessingGroup" xmlns:wpi="http://schemas.microsoft.com/office/word/2010/wordprocessingInk" xmlns:wne="http://schemas.microsoft.com/office/word/2006/wordml" xmlns:wps="http://schemas.microsoft.com/office/word/2010/wordprocessingShape" mc:Ignorable="w14 w15 w16se wp14">
+<w:endnotes xmlns:wpc="http://schemas.microsoft.com/office/word/2010/wordprocessingCanvas" xmlns:cx="http://schemas.microsoft.com/office/drawing/2014/chartex" xmlns:cx1="http://schemas.microsoft.com/office/drawing/2015/9/8/chartex" xmlns:cx2="http://schemas.microsoft.com/office/drawing/2015/10/21/chartex" xmlns:cx3="http://schemas.microsoft.com/office/drawing/2016/5/9/chartex" xmlns:cx4="http://schemas.microsoft.com/office/drawing/2016/5/10/chartex" xmlns:cx5="http://schemas.microsoft.com/office/drawing/2016/5/11/chartex" xmlns:cx6="http://schemas.microsoft.com/office/drawing/2016/5/12/chartex" xmlns:cx7="http://schemas.microsoft.com/office/drawing/2016/5/13/chartex" xmlns:cx8="http://schemas.microsoft.com/office/drawing/2016/5/14/chartex" xmlns:mc="http://schemas.openxmlformats.org/markup-compatibility/2006" xmlns:aink="http://schemas.microsoft.com/office/drawing/2016/ink" xmlns:am3d="http://schemas.microsoft.com/office/drawing/2017/model3d" xmlns:o="urn:schemas-microsoft-com:office:office" xmlns:r="http://schemas.openxmlformats.org/officeDocument/2006/relationships" xmlns:m="http://schemas.openxmlformats.org/officeDocument/2006/math" xmlns:v="urn:schemas-microsoft-com:vml" xmlns:wp14="http://schemas.microsoft.com/office/word/2010/wordprocessingDrawing" xmlns:wp="http://schemas.openxmlformats.org/drawingml/2006/wordprocessingDrawing" xmlns:w10="urn:schemas-microsoft-com:office:word" xmlns:w="http://schemas.openxmlformats.org/wordprocessingml/2006/main" xmlns:w14="http://schemas.microsoft.com/office/word/2010/wordml" xmlns:w15="http://schemas.microsoft.com/office/word/2012/wordml" xmlns:w16cex="http://schemas.microsoft.com/office/word/2018/wordml/cex" xmlns:w16cid="http://schemas.microsoft.com/office/word/2016/wordml/cid" xmlns:w16="http://schemas.microsoft.com/office/word/2018/wordml" xmlns:w16sdtdh="http://schemas.microsoft.com/office/word/2020/wordml/sdtdatahash" xmlns:w16se="http://schemas.microsoft.com/office/word/2015/wordml/symex" xmlns:wpg="http://schemas.microsoft.com/office/word/2010/wordprocessingGroup" xmlns:wpi="http://schemas.microsoft.com/office/word/2010/wordprocessingInk" xmlns:wne="http://schemas.microsoft.com/office/word/2006/wordml" xmlns:wps="http://schemas.microsoft.com/office/word/2010/wordprocessingShape" mc:Ignorable="w14 w15 w16se w16cid w16 w16cex w16sdtdh wp14">
   <w:endnote w:type="separator" w:id="-1">
     <w:p>
       <w:pPr>
@@ -8137,7 +7243,7 @@
 </file>
 
 <file path=word/footer1.xml><?xml version="1.0" encoding="utf-8"?>
-<w:ftr xmlns:wpc="http://schemas.microsoft.com/office/word/2010/wordprocessingCanvas" xmlns:cx="http://schemas.microsoft.com/office/drawing/2014/chartex" xmlns:cx1="http://schemas.microsoft.com/office/drawing/2015/9/8/chartex" xmlns:mc="http://schemas.openxmlformats.org/markup-compatibility/2006" xmlns:o="urn:schemas-microsoft-com:office:office" xmlns:r="http://schemas.openxmlformats.org/officeDocument/2006/relationships" xmlns:m="http://schemas.openxmlformats.org/officeDocument/2006/math" xmlns:v="urn:schemas-microsoft-com:vml" xmlns:wp14="http://schemas.microsoft.com/office/word/2010/wordprocessingDrawing" xmlns:wp="http://schemas.openxmlformats.org/drawingml/2006/wordprocessingDrawing" xmlns:w10="urn:schemas-microsoft-com:office:word" xmlns:w="http://schemas.openxmlformats.org/wordprocessingml/2006/main" xmlns:w14="http://schemas.microsoft.com/office/word/2010/wordml" xmlns:w15="http://schemas.microsoft.com/office/word/2012/wordml" xmlns:w16se="http://schemas.microsoft.com/office/word/2015/wordml/symex" xmlns:wpg="http://schemas.microsoft.com/office/word/2010/wordprocessingGroup" xmlns:wpi="http://schemas.microsoft.com/office/word/2010/wordprocessingInk" xmlns:wne="http://schemas.microsoft.com/office/word/2006/wordml" xmlns:wps="http://schemas.microsoft.com/office/word/2010/wordprocessingShape" mc:Ignorable="w14 w15 w16se wp14">
+<w:ftr xmlns:wpc="http://schemas.microsoft.com/office/word/2010/wordprocessingCanvas" xmlns:cx="http://schemas.microsoft.com/office/drawing/2014/chartex" xmlns:cx1="http://schemas.microsoft.com/office/drawing/2015/9/8/chartex" xmlns:cx2="http://schemas.microsoft.com/office/drawing/2015/10/21/chartex" xmlns:cx3="http://schemas.microsoft.com/office/drawing/2016/5/9/chartex" xmlns:cx4="http://schemas.microsoft.com/office/drawing/2016/5/10/chartex" xmlns:cx5="http://schemas.microsoft.com/office/drawing/2016/5/11/chartex" xmlns:cx6="http://schemas.microsoft.com/office/drawing/2016/5/12/chartex" xmlns:cx7="http://schemas.microsoft.com/office/drawing/2016/5/13/chartex" xmlns:cx8="http://schemas.microsoft.com/office/drawing/2016/5/14/chartex" xmlns:mc="http://schemas.openxmlformats.org/markup-compatibility/2006" xmlns:aink="http://schemas.microsoft.com/office/drawing/2016/ink" xmlns:am3d="http://schemas.microsoft.com/office/drawing/2017/model3d" xmlns:o="urn:schemas-microsoft-com:office:office" xmlns:r="http://schemas.openxmlformats.org/officeDocument/2006/relationships" xmlns:m="http://schemas.openxmlformats.org/officeDocument/2006/math" xmlns:v="urn:schemas-microsoft-com:vml" xmlns:wp14="http://schemas.microsoft.com/office/word/2010/wordprocessingDrawing" xmlns:wp="http://schemas.openxmlformats.org/drawingml/2006/wordprocessingDrawing" xmlns:w10="urn:schemas-microsoft-com:office:word" xmlns:w="http://schemas.openxmlformats.org/wordprocessingml/2006/main" xmlns:w14="http://schemas.microsoft.com/office/word/2010/wordml" xmlns:w15="http://schemas.microsoft.com/office/word/2012/wordml" xmlns:w16cex="http://schemas.microsoft.com/office/word/2018/wordml/cex" xmlns:w16cid="http://schemas.microsoft.com/office/word/2016/wordml/cid" xmlns:w16="http://schemas.microsoft.com/office/word/2018/wordml" xmlns:w16sdtdh="http://schemas.microsoft.com/office/word/2020/wordml/sdtdatahash" xmlns:w16se="http://schemas.microsoft.com/office/word/2015/wordml/symex" xmlns:wpg="http://schemas.microsoft.com/office/word/2010/wordprocessingGroup" xmlns:wpi="http://schemas.microsoft.com/office/word/2010/wordprocessingInk" xmlns:wne="http://schemas.microsoft.com/office/word/2006/wordml" xmlns:wps="http://schemas.microsoft.com/office/word/2010/wordprocessingShape" mc:Ignorable="w14 w15 w16se w16cid w16 w16cex w16sdtdh wp14">
   <w:sdt>
     <w:sdtPr>
       <w:id w:val="-36128968"/>
@@ -8208,7 +7314,7 @@
 </file>
 
 <file path=word/footnotes.xml><?xml version="1.0" encoding="utf-8"?>
-<w:footnotes xmlns:wpc="http://schemas.microsoft.com/office/word/2010/wordprocessingCanvas" xmlns:cx="http://schemas.microsoft.com/office/drawing/2014/chartex" xmlns:cx1="http://schemas.microsoft.com/office/drawing/2015/9/8/chartex" xmlns:mc="http://schemas.openxmlformats.org/markup-compatibility/2006" xmlns:o="urn:schemas-microsoft-com:office:office" xmlns:r="http://schemas.openxmlformats.org/officeDocument/2006/relationships" xmlns:m="http://schemas.openxmlformats.org/officeDocument/2006/math" xmlns:v="urn:schemas-microsoft-com:vml" xmlns:wp14="http://schemas.microsoft.com/office/word/2010/wordprocessingDrawing" xmlns:wp="http://schemas.openxmlformats.org/drawingml/2006/wordprocessingDrawing" xmlns:w10="urn:schemas-microsoft-com:office:word" xmlns:w="http://schemas.openxmlformats.org/wordprocessingml/2006/main" xmlns:w14="http://schemas.microsoft.com/office/word/2010/wordml" xmlns:w15="http://schemas.microsoft.com/office/word/2012/wordml" xmlns:w16se="http://schemas.microsoft.com/office/word/2015/wordml/symex" xmlns:wpg="http://schemas.microsoft.com/office/word/2010/wordprocessingGroup" xmlns:wpi="http://schemas.microsoft.com/office/word/2010/wordprocessingInk" xmlns:wne="http://schemas.microsoft.com/office/word/2006/wordml" xmlns:wps="http://schemas.microsoft.com/office/word/2010/wordprocessingShape" mc:Ignorable="w14 w15 w16se wp14">
+<w:footnotes xmlns:wpc="http://schemas.microsoft.com/office/word/2010/wordprocessingCanvas" xmlns:cx="http://schemas.microsoft.com/office/drawing/2014/chartex" xmlns:cx1="http://schemas.microsoft.com/office/drawing/2015/9/8/chartex" xmlns:cx2="http://schemas.microsoft.com/office/drawing/2015/10/21/chartex" xmlns:cx3="http://schemas.microsoft.com/office/drawing/2016/5/9/chartex" xmlns:cx4="http://schemas.microsoft.com/office/drawing/2016/5/10/chartex" xmlns:cx5="http://schemas.microsoft.com/office/drawing/2016/5/11/chartex" xmlns:cx6="http://schemas.microsoft.com/office/drawing/2016/5/12/chartex" xmlns:cx7="http://schemas.microsoft.com/office/drawing/2016/5/13/chartex" xmlns:cx8="http://schemas.microsoft.com/office/drawing/2016/5/14/chartex" xmlns:mc="http://schemas.openxmlformats.org/markup-compatibility/2006" xmlns:aink="http://schemas.microsoft.com/office/drawing/2016/ink" xmlns:am3d="http://schemas.microsoft.com/office/drawing/2017/model3d" xmlns:o="urn:schemas-microsoft-com:office:office" xmlns:r="http://schemas.openxmlformats.org/officeDocument/2006/relationships" xmlns:m="http://schemas.openxmlformats.org/officeDocument/2006/math" xmlns:v="urn:schemas-microsoft-com:vml" xmlns:wp14="http://schemas.microsoft.com/office/word/2010/wordprocessingDrawing" xmlns:wp="http://schemas.openxmlformats.org/drawingml/2006/wordprocessingDrawing" xmlns:w10="urn:schemas-microsoft-com:office:word" xmlns:w="http://schemas.openxmlformats.org/wordprocessingml/2006/main" xmlns:w14="http://schemas.microsoft.com/office/word/2010/wordml" xmlns:w15="http://schemas.microsoft.com/office/word/2012/wordml" xmlns:w16cex="http://schemas.microsoft.com/office/word/2018/wordml/cex" xmlns:w16cid="http://schemas.microsoft.com/office/word/2016/wordml/cid" xmlns:w16="http://schemas.microsoft.com/office/word/2018/wordml" xmlns:w16sdtdh="http://schemas.microsoft.com/office/word/2020/wordml/sdtdatahash" xmlns:w16se="http://schemas.microsoft.com/office/word/2015/wordml/symex" xmlns:wpg="http://schemas.microsoft.com/office/word/2010/wordprocessingGroup" xmlns:wpi="http://schemas.microsoft.com/office/word/2010/wordprocessingInk" xmlns:wne="http://schemas.microsoft.com/office/word/2006/wordml" xmlns:wps="http://schemas.microsoft.com/office/word/2010/wordprocessingShape" mc:Ignorable="w14 w15 w16se w16cid w16 w16cex w16sdtdh wp14">
   <w:footnote w:type="separator" w:id="-1">
     <w:p>
       <w:pPr>
@@ -8233,7 +7339,7 @@
 </file>
 
 <file path=word/numbering.xml><?xml version="1.0" encoding="utf-8"?>
-<w:numbering xmlns:wpc="http://schemas.microsoft.com/office/word/2010/wordprocessingCanvas" xmlns:cx="http://schemas.microsoft.com/office/drawing/2014/chartex" xmlns:cx1="http://schemas.microsoft.com/office/drawing/2015/9/8/chartex" xmlns:mc="http://schemas.openxmlformats.org/markup-compatibility/2006" xmlns:o="urn:schemas-microsoft-com:office:office" xmlns:r="http://schemas.openxmlformats.org/officeDocument/2006/relationships" xmlns:m="http://schemas.openxmlformats.org/officeDocument/2006/math" xmlns:v="urn:schemas-microsoft-com:vml" xmlns:wp14="http://schemas.microsoft.com/office/word/2010/wordprocessingDrawing" xmlns:wp="http://schemas.openxmlformats.org/drawingml/2006/wordprocessingDrawing" xmlns:w10="urn:schemas-microsoft-com:office:word" xmlns:w="http://schemas.openxmlformats.org/wordprocessingml/2006/main" xmlns:w14="http://schemas.microsoft.com/office/word/2010/wordml" xmlns:w15="http://schemas.microsoft.com/office/word/2012/wordml" xmlns:w16se="http://schemas.microsoft.com/office/word/2015/wordml/symex" xmlns:wpg="http://schemas.microsoft.com/office/word/2010/wordprocessingGroup" xmlns:wpi="http://schemas.microsoft.com/office/word/2010/wordprocessingInk" xmlns:wne="http://schemas.microsoft.com/office/word/2006/wordml" xmlns:wps="http://schemas.microsoft.com/office/word/2010/wordprocessingShape" mc:Ignorable="w14 w15 w16se wp14">
+<w:numbering xmlns:wpc="http://schemas.microsoft.com/office/word/2010/wordprocessingCanvas" xmlns:cx="http://schemas.microsoft.com/office/drawing/2014/chartex" xmlns:cx1="http://schemas.microsoft.com/office/drawing/2015/9/8/chartex" xmlns:cx2="http://schemas.microsoft.com/office/drawing/2015/10/21/chartex" xmlns:cx3="http://schemas.microsoft.com/office/drawing/2016/5/9/chartex" xmlns:cx4="http://schemas.microsoft.com/office/drawing/2016/5/10/chartex" xmlns:cx5="http://schemas.microsoft.com/office/drawing/2016/5/11/chartex" xmlns:cx6="http://schemas.microsoft.com/office/drawing/2016/5/12/chartex" xmlns:cx7="http://schemas.microsoft.com/office/drawing/2016/5/13/chartex" xmlns:cx8="http://schemas.microsoft.com/office/drawing/2016/5/14/chartex" xmlns:mc="http://schemas.openxmlformats.org/markup-compatibility/2006" xmlns:aink="http://schemas.microsoft.com/office/drawing/2016/ink" xmlns:am3d="http://schemas.microsoft.com/office/drawing/2017/model3d" xmlns:o="urn:schemas-microsoft-com:office:office" xmlns:r="http://schemas.openxmlformats.org/officeDocument/2006/relationships" xmlns:m="http://schemas.openxmlformats.org/officeDocument/2006/math" xmlns:v="urn:schemas-microsoft-com:vml" xmlns:wp14="http://schemas.microsoft.com/office/word/2010/wordprocessingDrawing" xmlns:wp="http://schemas.openxmlformats.org/drawingml/2006/wordprocessingDrawing" xmlns:w10="urn:schemas-microsoft-com:office:word" xmlns:w="http://schemas.openxmlformats.org/wordprocessingml/2006/main" xmlns:w14="http://schemas.microsoft.com/office/word/2010/wordml" xmlns:w15="http://schemas.microsoft.com/office/word/2012/wordml" xmlns:w16cex="http://schemas.microsoft.com/office/word/2018/wordml/cex" xmlns:w16cid="http://schemas.microsoft.com/office/word/2016/wordml/cid" xmlns:w16="http://schemas.microsoft.com/office/word/2018/wordml" xmlns:w16sdtdh="http://schemas.microsoft.com/office/word/2020/wordml/sdtdatahash" xmlns:w16se="http://schemas.microsoft.com/office/word/2015/wordml/symex" xmlns:wpg="http://schemas.microsoft.com/office/word/2010/wordprocessingGroup" xmlns:wpi="http://schemas.microsoft.com/office/word/2010/wordprocessingInk" xmlns:wne="http://schemas.microsoft.com/office/word/2006/wordml" xmlns:wps="http://schemas.microsoft.com/office/word/2010/wordprocessingShape" mc:Ignorable="w14 w15 w16se w16cid w16 w16cex w16sdtdh wp14">
   <w:abstractNum w:abstractNumId="0" w15:restartNumberingAfterBreak="0">
     <w:nsid w:val="242425C6"/>
     <w:multiLevelType w:val="hybridMultilevel"/>
@@ -8740,7 +7846,7 @@
 </file>
 
 <file path=word/styles.xml><?xml version="1.0" encoding="utf-8"?>
-<w:styles xmlns:mc="http://schemas.openxmlformats.org/markup-compatibility/2006" xmlns:r="http://schemas.openxmlformats.org/officeDocument/2006/relationships" xmlns:w="http://schemas.openxmlformats.org/wordprocessingml/2006/main" xmlns:w14="http://schemas.microsoft.com/office/word/2010/wordml" xmlns:w15="http://schemas.microsoft.com/office/word/2012/wordml" xmlns:w16se="http://schemas.microsoft.com/office/word/2015/wordml/symex" mc:Ignorable="w14 w15 w16se">
+<w:styles xmlns:mc="http://schemas.openxmlformats.org/markup-compatibility/2006" xmlns:r="http://schemas.openxmlformats.org/officeDocument/2006/relationships" xmlns:w="http://schemas.openxmlformats.org/wordprocessingml/2006/main" xmlns:w14="http://schemas.microsoft.com/office/word/2010/wordml" xmlns:w15="http://schemas.microsoft.com/office/word/2012/wordml" xmlns:w16cex="http://schemas.microsoft.com/office/word/2018/wordml/cex" xmlns:w16cid="http://schemas.microsoft.com/office/word/2016/wordml/cid" xmlns:w16="http://schemas.microsoft.com/office/word/2018/wordml" xmlns:w16sdtdh="http://schemas.microsoft.com/office/word/2020/wordml/sdtdatahash" xmlns:w16se="http://schemas.microsoft.com/office/word/2015/wordml/symex" mc:Ignorable="w14 w15 w16se w16cid w16 w16cex w16sdtdh">
   <w:docDefaults>
     <w:rPrDefault>
       <w:rPr>
@@ -8756,7 +7862,7 @@
       </w:pPr>
     </w:pPrDefault>
   </w:docDefaults>
-  <w:latentStyles w:defLockedState="0" w:defUIPriority="99" w:defSemiHidden="0" w:defUnhideWhenUsed="0" w:defQFormat="0" w:count="371">
+  <w:latentStyles w:defLockedState="0" w:defUIPriority="99" w:defSemiHidden="0" w:defUnhideWhenUsed="0" w:defQFormat="0" w:count="376">
     <w:lsdException w:name="Normal" w:uiPriority="0" w:qFormat="1"/>
     <w:lsdException w:name="heading 1" w:uiPriority="9" w:qFormat="1"/>
     <w:lsdException w:name="heading 2" w:semiHidden="1" w:uiPriority="9" w:unhideWhenUsed="1" w:qFormat="1"/>
@@ -8862,7 +7968,6 @@
     <w:lsdException w:name="HTML Sample" w:semiHidden="1" w:unhideWhenUsed="1"/>
     <w:lsdException w:name="HTML Typewriter" w:semiHidden="1" w:unhideWhenUsed="1"/>
     <w:lsdException w:name="HTML Variable" w:semiHidden="1" w:unhideWhenUsed="1"/>
-    <w:lsdException w:name="Normal Table" w:semiHidden="1" w:unhideWhenUsed="1"/>
     <w:lsdException w:name="annotation subject" w:semiHidden="1" w:unhideWhenUsed="1"/>
     <w:lsdException w:name="No List" w:semiHidden="1" w:unhideWhenUsed="1"/>
     <w:lsdException w:name="Outline List 1" w:semiHidden="1" w:unhideWhenUsed="1"/>
@@ -8905,11 +8010,8 @@
     <w:lsdException w:name="Table Contemporary" w:semiHidden="1" w:unhideWhenUsed="1"/>
     <w:lsdException w:name="Table Elegant" w:semiHidden="1" w:unhideWhenUsed="1"/>
     <w:lsdException w:name="Table Professional" w:semiHidden="1" w:unhideWhenUsed="1"/>
-    <w:lsdException w:name="Table Subtle 1" w:semiHidden="1" w:unhideWhenUsed="1"/>
     <w:lsdException w:name="Table Subtle 2" w:semiHidden="1" w:unhideWhenUsed="1"/>
     <w:lsdException w:name="Table Web 1" w:semiHidden="1" w:unhideWhenUsed="1"/>
-    <w:lsdException w:name="Table Web 2" w:semiHidden="1" w:unhideWhenUsed="1"/>
-    <w:lsdException w:name="Table Web 3" w:semiHidden="1" w:unhideWhenUsed="1"/>
     <w:lsdException w:name="Balloon Text" w:semiHidden="1" w:unhideWhenUsed="1"/>
     <w:lsdException w:name="Table Grid" w:uiPriority="39"/>
     <w:lsdException w:name="Table Theme" w:semiHidden="1" w:unhideWhenUsed="1"/>
@@ -9128,6 +8230,11 @@
     <w:lsdException w:name="List Table 5 Dark Accent 6" w:uiPriority="50"/>
     <w:lsdException w:name="List Table 6 Colorful Accent 6" w:uiPriority="51"/>
     <w:lsdException w:name="List Table 7 Colorful Accent 6" w:uiPriority="52"/>
+    <w:lsdException w:name="Mention" w:semiHidden="1" w:unhideWhenUsed="1"/>
+    <w:lsdException w:name="Smart Hyperlink" w:semiHidden="1" w:unhideWhenUsed="1"/>
+    <w:lsdException w:name="Hashtag" w:semiHidden="1" w:unhideWhenUsed="1"/>
+    <w:lsdException w:name="Unresolved Mention" w:semiHidden="1" w:unhideWhenUsed="1"/>
+    <w:lsdException w:name="Smart Link" w:semiHidden="1" w:unhideWhenUsed="1"/>
   </w:latentStyles>
   <w:style w:type="paragraph" w:default="1" w:styleId="Normal">
     <w:name w:val="Normal"/>
@@ -9604,6 +8711,18 @@
       <w:lang w:val="en-US"/>
     </w:rPr>
   </w:style>
+  <w:style w:type="character" w:styleId="UnresolvedMention">
+    <w:name w:val="Unresolved Mention"/>
+    <w:basedOn w:val="DefaultParagraphFont"/>
+    <w:uiPriority w:val="99"/>
+    <w:semiHidden/>
+    <w:unhideWhenUsed/>
+    <w:rsid w:val="00087100"/>
+    <w:rPr>
+      <w:color w:val="605E5C"/>
+      <w:shd w:val="clear" w:color="auto" w:fill="E1DFDD"/>
+    </w:rPr>
+  </w:style>
 </w:styles>
 </file>
 

</xml_diff>

<commit_message>
Add a note to the user manual on when changing the size of the filter kernel is allowed.
</commit_message>
<xml_diff>
--- a/docs/SpectraSorter_User_Manual.docx
+++ b/docs/SpectraSorter_User_Manual.docx
@@ -1,6 +1,6 @@
 
 <file path=word/document.xml><?xml version="1.0" encoding="utf-8"?>
-<w:document xmlns:wpc="http://schemas.microsoft.com/office/word/2010/wordprocessingCanvas" xmlns:cx="http://schemas.microsoft.com/office/drawing/2014/chartex" xmlns:cx1="http://schemas.microsoft.com/office/drawing/2015/9/8/chartex" xmlns:cx2="http://schemas.microsoft.com/office/drawing/2015/10/21/chartex" xmlns:cx3="http://schemas.microsoft.com/office/drawing/2016/5/9/chartex" xmlns:cx4="http://schemas.microsoft.com/office/drawing/2016/5/10/chartex" xmlns:cx5="http://schemas.microsoft.com/office/drawing/2016/5/11/chartex" xmlns:cx6="http://schemas.microsoft.com/office/drawing/2016/5/12/chartex" xmlns:cx7="http://schemas.microsoft.com/office/drawing/2016/5/13/chartex" xmlns:cx8="http://schemas.microsoft.com/office/drawing/2016/5/14/chartex" xmlns:mc="http://schemas.openxmlformats.org/markup-compatibility/2006" xmlns:aink="http://schemas.microsoft.com/office/drawing/2016/ink" xmlns:am3d="http://schemas.microsoft.com/office/drawing/2017/model3d" xmlns:o="urn:schemas-microsoft-com:office:office" xmlns:r="http://schemas.openxmlformats.org/officeDocument/2006/relationships" xmlns:m="http://schemas.openxmlformats.org/officeDocument/2006/math" xmlns:v="urn:schemas-microsoft-com:vml" xmlns:wp14="http://schemas.microsoft.com/office/word/2010/wordprocessingDrawing" xmlns:wp="http://schemas.openxmlformats.org/drawingml/2006/wordprocessingDrawing" xmlns:w10="urn:schemas-microsoft-com:office:word" xmlns:w="http://schemas.openxmlformats.org/wordprocessingml/2006/main" xmlns:w14="http://schemas.microsoft.com/office/word/2010/wordml" xmlns:w15="http://schemas.microsoft.com/office/word/2012/wordml" xmlns:w16cex="http://schemas.microsoft.com/office/word/2018/wordml/cex" xmlns:w16cid="http://schemas.microsoft.com/office/word/2016/wordml/cid" xmlns:w16="http://schemas.microsoft.com/office/word/2018/wordml" xmlns:w16sdtdh="http://schemas.microsoft.com/office/word/2020/wordml/sdtdatahash" xmlns:w16se="http://schemas.microsoft.com/office/word/2015/wordml/symex" xmlns:wpg="http://schemas.microsoft.com/office/word/2010/wordprocessingGroup" xmlns:wpi="http://schemas.microsoft.com/office/word/2010/wordprocessingInk" xmlns:wne="http://schemas.microsoft.com/office/word/2006/wordml" xmlns:wps="http://schemas.microsoft.com/office/word/2010/wordprocessingShape" mc:Ignorable="w14 w15 w16se w16cid w16 w16cex w16sdtdh wp14">
+<w:document xmlns:wpc="http://schemas.microsoft.com/office/word/2010/wordprocessingCanvas" xmlns:cx="http://schemas.microsoft.com/office/drawing/2014/chartex" xmlns:cx1="http://schemas.microsoft.com/office/drawing/2015/9/8/chartex" xmlns:mc="http://schemas.openxmlformats.org/markup-compatibility/2006" xmlns:o="urn:schemas-microsoft-com:office:office" xmlns:r="http://schemas.openxmlformats.org/officeDocument/2006/relationships" xmlns:m="http://schemas.openxmlformats.org/officeDocument/2006/math" xmlns:v="urn:schemas-microsoft-com:vml" xmlns:wp14="http://schemas.microsoft.com/office/word/2010/wordprocessingDrawing" xmlns:wp="http://schemas.openxmlformats.org/drawingml/2006/wordprocessingDrawing" xmlns:w10="urn:schemas-microsoft-com:office:word" xmlns:w="http://schemas.openxmlformats.org/wordprocessingml/2006/main" xmlns:w14="http://schemas.microsoft.com/office/word/2010/wordml" xmlns:w15="http://schemas.microsoft.com/office/word/2012/wordml" xmlns:w16se="http://schemas.microsoft.com/office/word/2015/wordml/symex" xmlns:wpg="http://schemas.microsoft.com/office/word/2010/wordprocessingGroup" xmlns:wpi="http://schemas.microsoft.com/office/word/2010/wordprocessingInk" xmlns:wne="http://schemas.microsoft.com/office/word/2006/wordml" xmlns:wps="http://schemas.microsoft.com/office/word/2010/wordprocessingShape" mc:Ignorable="w14 w15 w16se wp14">
   <w:body>
     <w:p>
       <w:pPr>
@@ -2605,21 +2605,7 @@
             <w:rStyle w:val="Hyperlink"/>
             <w:sz w:val="24"/>
           </w:rPr>
-          <w:t>https://github.com/SpectraSorter/SpectraSorter/</w:t>
-        </w:r>
-        <w:r>
-          <w:rPr>
-            <w:rStyle w:val="Hyperlink"/>
-            <w:sz w:val="24"/>
-          </w:rPr>
-          <w:t>r</w:t>
-        </w:r>
-        <w:r>
-          <w:rPr>
-            <w:rStyle w:val="Hyperlink"/>
-            <w:sz w:val="24"/>
-          </w:rPr>
-          <w:t>eleases/latest</w:t>
+          <w:t>https://github.com/SpectraSorter/SpectraSorter/releases/latest</w:t>
         </w:r>
       </w:hyperlink>
       <w:r>
@@ -2952,6 +2938,7 @@
       <w:r>
         <w:rPr>
           <w:noProof/>
+          <w:lang w:val="de-CH" w:eastAsia="de-CH"/>
         </w:rPr>
         <w:drawing>
           <wp:anchor distT="0" distB="0" distL="114300" distR="114300" simplePos="0" relativeHeight="251682816" behindDoc="1" locked="0" layoutInCell="1" allowOverlap="1" wp14:anchorId="776AB11F" wp14:editId="5ED37788">
@@ -3160,6 +3147,7 @@
       <w:r>
         <w:rPr>
           <w:noProof/>
+          <w:lang w:val="de-CH" w:eastAsia="de-CH"/>
         </w:rPr>
         <w:drawing>
           <wp:anchor distT="0" distB="0" distL="114300" distR="114300" simplePos="0" relativeHeight="251681792" behindDoc="1" locked="0" layoutInCell="1" allowOverlap="1" wp14:anchorId="14B0223D" wp14:editId="1D71AD6F">
@@ -3261,6 +3249,7 @@
         <w:rPr>
           <w:noProof/>
           <w:sz w:val="24"/>
+          <w:lang w:val="de-CH" w:eastAsia="de-CH"/>
         </w:rPr>
         <w:lastRenderedPageBreak/>
         <w:drawing>
@@ -3378,6 +3367,7 @@
           <w:b/>
           <w:noProof/>
           <w:color w:val="808080" w:themeColor="background1" w:themeShade="80"/>
+          <w:lang w:val="de-CH" w:eastAsia="de-CH"/>
         </w:rPr>
         <w:drawing>
           <wp:anchor distT="0" distB="0" distL="114300" distR="114300" simplePos="0" relativeHeight="251663360" behindDoc="1" locked="0" layoutInCell="1" allowOverlap="1" wp14:anchorId="026EF4E8" wp14:editId="75B609C5">
@@ -3522,6 +3512,7 @@
       <w:r>
         <w:rPr>
           <w:noProof/>
+          <w:lang w:val="de-CH" w:eastAsia="de-CH"/>
         </w:rPr>
         <w:drawing>
           <wp:anchor distT="0" distB="0" distL="114300" distR="114300" simplePos="0" relativeHeight="251670528" behindDoc="1" locked="0" layoutInCell="1" allowOverlap="1" wp14:anchorId="38C79ECC" wp14:editId="5D23D372">
@@ -3985,6 +3976,7 @@
         <w:rPr>
           <w:rStyle w:val="Heading3Char"/>
           <w:noProof/>
+          <w:lang w:val="de-CH" w:eastAsia="de-CH"/>
         </w:rPr>
         <w:lastRenderedPageBreak/>
         <w:drawing>
@@ -4083,6 +4075,7 @@
         <w:rPr>
           <w:rStyle w:val="Heading3Char"/>
           <w:noProof/>
+          <w:lang w:val="de-CH" w:eastAsia="de-CH"/>
         </w:rPr>
         <w:drawing>
           <wp:anchor distT="0" distB="0" distL="114300" distR="114300" simplePos="0" relativeHeight="251660288" behindDoc="0" locked="0" layoutInCell="1" allowOverlap="1" wp14:anchorId="714B56C6" wp14:editId="1C1A0FE9">
@@ -4230,6 +4223,7 @@
           <w:b/>
           <w:noProof/>
           <w:color w:val="808080" w:themeColor="background1" w:themeShade="80"/>
+          <w:lang w:val="de-CH" w:eastAsia="de-CH"/>
         </w:rPr>
         <w:drawing>
           <wp:anchor distT="0" distB="0" distL="114300" distR="114300" simplePos="0" relativeHeight="251658240" behindDoc="0" locked="0" layoutInCell="1" allowOverlap="1" wp14:anchorId="53C40F5D" wp14:editId="21D368B1">
@@ -4393,6 +4387,7 @@
       <w:r>
         <w:rPr>
           <w:noProof/>
+          <w:lang w:val="de-CH" w:eastAsia="de-CH"/>
         </w:rPr>
         <w:lastRenderedPageBreak/>
         <w:drawing>
@@ -4616,6 +4611,7 @@
           <w:noProof/>
           <w:color w:val="808080" w:themeColor="background1" w:themeShade="80"/>
           <w:sz w:val="24"/>
+          <w:lang w:val="de-CH" w:eastAsia="de-CH"/>
         </w:rPr>
         <w:drawing>
           <wp:anchor distT="0" distB="0" distL="114300" distR="114300" simplePos="0" relativeHeight="251659264" behindDoc="0" locked="0" layoutInCell="1" allowOverlap="1" wp14:anchorId="7EEAA3C7" wp14:editId="0A9A127E">
@@ -4717,6 +4713,7 @@
           <w:noProof/>
           <w:color w:val="808080" w:themeColor="background1" w:themeShade="80"/>
           <w:sz w:val="26"/>
+          <w:lang w:val="de-CH" w:eastAsia="de-CH"/>
         </w:rPr>
         <w:drawing>
           <wp:anchor distT="0" distB="0" distL="114300" distR="114300" simplePos="0" relativeHeight="251662336" behindDoc="1" locked="0" layoutInCell="1" allowOverlap="1" wp14:anchorId="76D237B8" wp14:editId="79B07B16">
@@ -4842,6 +4839,7 @@
       <w:r>
         <w:rPr>
           <w:noProof/>
+          <w:lang w:val="de-CH" w:eastAsia="de-CH"/>
         </w:rPr>
         <w:drawing>
           <wp:anchor distT="0" distB="0" distL="114300" distR="114300" simplePos="0" relativeHeight="251688960" behindDoc="1" locked="0" layoutInCell="1" allowOverlap="1" wp14:anchorId="61996A6D" wp14:editId="40D6F779">
@@ -5041,6 +5039,7 @@
       <w:r>
         <w:rPr>
           <w:noProof/>
+          <w:lang w:val="de-CH" w:eastAsia="de-CH"/>
         </w:rPr>
         <w:drawing>
           <wp:anchor distT="0" distB="0" distL="114300" distR="114300" simplePos="0" relativeHeight="251687936" behindDoc="1" locked="0" layoutInCell="1" allowOverlap="1" wp14:anchorId="6E9A39D9" wp14:editId="116B1CA1">
@@ -5179,6 +5178,7 @@
       <w:r>
         <w:rPr>
           <w:noProof/>
+          <w:lang w:val="de-CH" w:eastAsia="de-CH"/>
         </w:rPr>
         <w:drawing>
           <wp:anchor distT="0" distB="0" distL="114300" distR="114300" simplePos="0" relativeHeight="251686912" behindDoc="1" locked="0" layoutInCell="1" allowOverlap="1" wp14:anchorId="31E28BA0" wp14:editId="2F43BDE3">
@@ -5408,6 +5408,7 @@
       <w:r>
         <w:rPr>
           <w:noProof/>
+          <w:lang w:val="de-CH" w:eastAsia="de-CH"/>
         </w:rPr>
         <w:drawing>
           <wp:anchor distT="0" distB="0" distL="114300" distR="114300" simplePos="0" relativeHeight="251689984" behindDoc="1" locked="0" layoutInCell="1" allowOverlap="1" wp14:anchorId="4CD18E39" wp14:editId="01386D30">
@@ -5595,6 +5596,7 @@
       <w:r>
         <w:rPr>
           <w:noProof/>
+          <w:lang w:val="de-CH" w:eastAsia="de-CH"/>
         </w:rPr>
         <w:drawing>
           <wp:anchor distT="0" distB="0" distL="114300" distR="114300" simplePos="0" relativeHeight="251671552" behindDoc="1" locked="0" layoutInCell="1" allowOverlap="1" wp14:anchorId="21626B40" wp14:editId="5A6316BA">
@@ -5718,8 +5720,22 @@
         <w:t xml:space="preserve">Data filtering can be enabled for each spectrum by clicking the “Enable” check box. Filtering is run by an “Average filter,” (i.e., a standard moving average) or a “Gaussian filter” (i.e., a Gaussian weighted moving average). The size of the moving area can be </w:t>
       </w:r>
       <w:r>
-        <w:t>set in the window prior to starting a run.</w:t>
-      </w:r>
+        <w:t xml:space="preserve">set in the window </w:t>
+      </w:r>
+      <w:r>
+        <w:rPr>
+          <w:b/>
+        </w:rPr>
+        <w:t>prior</w:t>
+      </w:r>
+      <w:r>
+        <w:t xml:space="preserve"> to starting a run.</w:t>
+      </w:r>
+      <w:r>
+        <w:t xml:space="preserve"> Indeed, please notice that enabling and disabling filtering during a run is allowed, but changing the filter kernel size can only be done in between acquisitions.</w:t>
+      </w:r>
+      <w:bookmarkStart w:id="20" w:name="_GoBack"/>
+      <w:bookmarkEnd w:id="20"/>
     </w:p>
     <w:p>
       <w:pPr>
@@ -5738,12 +5754,12 @@
       <w:pPr>
         <w:pStyle w:val="Heading2"/>
       </w:pPr>
-      <w:bookmarkStart w:id="20" w:name="_Toc76727463"/>
+      <w:bookmarkStart w:id="21" w:name="_Toc76727463"/>
       <w:r>
         <w:lastRenderedPageBreak/>
         <w:t>Wavelength Hub</w:t>
       </w:r>
-      <w:bookmarkEnd w:id="20"/>
+      <w:bookmarkEnd w:id="21"/>
     </w:p>
     <w:p>
       <w:r>
@@ -5921,6 +5937,7 @@
       <w:r>
         <w:rPr>
           <w:noProof/>
+          <w:lang w:val="de-CH" w:eastAsia="de-CH"/>
         </w:rPr>
         <w:drawing>
           <wp:inline distT="0" distB="0" distL="0" distR="0" wp14:anchorId="3893C1F0" wp14:editId="1D7EFBC2">
@@ -6034,17 +6051,18 @@
       <w:pPr>
         <w:pStyle w:val="Heading3"/>
       </w:pPr>
-      <w:bookmarkStart w:id="21" w:name="_Toc76727464"/>
+      <w:bookmarkStart w:id="22" w:name="_Toc76727464"/>
       <w:r>
         <w:lastRenderedPageBreak/>
         <w:t>“Select Range”</w:t>
       </w:r>
-      <w:bookmarkEnd w:id="21"/>
+      <w:bookmarkEnd w:id="22"/>
     </w:p>
     <w:p>
       <w:r>
         <w:rPr>
           <w:noProof/>
+          <w:lang w:val="de-CH" w:eastAsia="de-CH"/>
         </w:rPr>
         <w:drawing>
           <wp:anchor distT="0" distB="0" distL="114300" distR="114300" simplePos="0" relativeHeight="251691008" behindDoc="1" locked="0" layoutInCell="1" allowOverlap="1" wp14:anchorId="7CF520E3" wp14:editId="1ADFEFB9">
@@ -6144,11 +6162,11 @@
       <w:pPr>
         <w:pStyle w:val="Heading3"/>
       </w:pPr>
-      <w:bookmarkStart w:id="22" w:name="_Toc76727465"/>
+      <w:bookmarkStart w:id="23" w:name="_Toc76727465"/>
       <w:r>
         <w:t>“Triggering”</w:t>
       </w:r>
-      <w:bookmarkEnd w:id="22"/>
+      <w:bookmarkEnd w:id="23"/>
     </w:p>
     <w:p>
       <w:r>
@@ -6212,7 +6230,7 @@
       <w:pPr>
         <w:pStyle w:val="Heading1"/>
       </w:pPr>
-      <w:bookmarkStart w:id="23" w:name="_Toc76727466"/>
+      <w:bookmarkStart w:id="24" w:name="_Toc76727466"/>
       <w:r>
         <w:lastRenderedPageBreak/>
         <w:t xml:space="preserve">Data </w:t>
@@ -6220,7 +6238,7 @@
       <w:r>
         <w:t>Plotting</w:t>
       </w:r>
-      <w:bookmarkEnd w:id="23"/>
+      <w:bookmarkEnd w:id="24"/>
     </w:p>
     <w:p>
       <w:r>
@@ -6260,6 +6278,7 @@
       <w:r>
         <w:rPr>
           <w:noProof/>
+          <w:lang w:val="de-CH" w:eastAsia="de-CH"/>
         </w:rPr>
         <w:drawing>
           <wp:anchor distT="0" distB="0" distL="114300" distR="114300" simplePos="0" relativeHeight="251673600" behindDoc="1" locked="0" layoutInCell="1" allowOverlap="1" wp14:anchorId="73F12B5E" wp14:editId="632790CD">
@@ -6376,10 +6395,11 @@
       <w:pPr>
         <w:pStyle w:val="Heading3"/>
       </w:pPr>
-      <w:bookmarkStart w:id="24" w:name="_Toc76727467"/>
+      <w:bookmarkStart w:id="25" w:name="_Toc76727467"/>
       <w:r>
         <w:rPr>
           <w:noProof/>
+          <w:lang w:val="de-CH" w:eastAsia="de-CH"/>
         </w:rPr>
         <w:drawing>
           <wp:anchor distT="0" distB="0" distL="114300" distR="114300" simplePos="0" relativeHeight="251674624" behindDoc="1" locked="0" layoutInCell="1" allowOverlap="1" wp14:anchorId="217119BD" wp14:editId="01F78179">
@@ -6448,7 +6468,7 @@
       <w:r>
         <w:t>Window Size</w:t>
       </w:r>
-      <w:bookmarkEnd w:id="24"/>
+      <w:bookmarkEnd w:id="25"/>
     </w:p>
     <w:p>
       <w:r>
@@ -6466,6 +6486,7 @@
       <w:r>
         <w:rPr>
           <w:noProof/>
+          <w:lang w:val="de-CH" w:eastAsia="de-CH"/>
         </w:rPr>
         <w:drawing>
           <wp:anchor distT="0" distB="0" distL="114300" distR="114300" simplePos="0" relativeHeight="251675648" behindDoc="1" locked="0" layoutInCell="1" allowOverlap="1" wp14:anchorId="7B48FE3D" wp14:editId="014B5D74">
@@ -6545,16 +6566,17 @@
       <w:pPr>
         <w:pStyle w:val="Heading3"/>
       </w:pPr>
-      <w:bookmarkStart w:id="25" w:name="_Toc76727468"/>
+      <w:bookmarkStart w:id="26" w:name="_Toc76727468"/>
       <w:r>
         <w:t>Triggering Display Options</w:t>
       </w:r>
-      <w:bookmarkEnd w:id="25"/>
+      <w:bookmarkEnd w:id="26"/>
     </w:p>
     <w:p>
       <w:r>
         <w:rPr>
           <w:noProof/>
+          <w:lang w:val="de-CH" w:eastAsia="de-CH"/>
         </w:rPr>
         <w:drawing>
           <wp:anchor distT="0" distB="0" distL="114300" distR="114300" simplePos="0" relativeHeight="251676672" behindDoc="1" locked="0" layoutInCell="1" allowOverlap="1" wp14:anchorId="2CA13FA7" wp14:editId="1EFFBD36">
@@ -6635,6 +6657,7 @@
       <w:r>
         <w:rPr>
           <w:noProof/>
+          <w:lang w:val="de-CH" w:eastAsia="de-CH"/>
         </w:rPr>
         <w:drawing>
           <wp:anchor distT="0" distB="0" distL="114300" distR="114300" simplePos="0" relativeHeight="251677696" behindDoc="1" locked="0" layoutInCell="1" allowOverlap="1" wp14:anchorId="754D6DAE" wp14:editId="130E9370">
@@ -6733,12 +6756,12 @@
       <w:pPr>
         <w:pStyle w:val="Heading1"/>
       </w:pPr>
-      <w:bookmarkStart w:id="26" w:name="_Toc76727469"/>
+      <w:bookmarkStart w:id="27" w:name="_Toc76727469"/>
       <w:r>
         <w:lastRenderedPageBreak/>
         <w:t>External Triggering / Arduino Configuration</w:t>
       </w:r>
-      <w:bookmarkEnd w:id="26"/>
+      <w:bookmarkEnd w:id="27"/>
     </w:p>
     <w:p>
       <w:r>
@@ -6769,7 +6792,7 @@
           <w:color w:val="808080" w:themeColor="background1" w:themeShade="80"/>
         </w:rPr>
       </w:pPr>
-      <w:bookmarkStart w:id="27" w:name="_Toc76727470"/>
+      <w:bookmarkStart w:id="28" w:name="_Toc76727470"/>
       <w:r>
         <w:rPr>
           <w:b/>
@@ -6777,7 +6800,7 @@
         </w:rPr>
         <w:t>Parameters</w:t>
       </w:r>
-      <w:bookmarkEnd w:id="27"/>
+      <w:bookmarkEnd w:id="28"/>
     </w:p>
     <w:p>
       <w:pPr>
@@ -6789,6 +6812,7 @@
         <w:rPr>
           <w:noProof/>
           <w:color w:val="002060"/>
+          <w:lang w:val="de-CH" w:eastAsia="de-CH"/>
         </w:rPr>
         <w:drawing>
           <wp:anchor distT="0" distB="0" distL="114300" distR="114300" simplePos="0" relativeHeight="251678720" behindDoc="1" locked="0" layoutInCell="1" allowOverlap="1" wp14:anchorId="00F402DE" wp14:editId="6834EB70">
@@ -6983,10 +7007,11 @@
           <w:color w:val="808080" w:themeColor="background1" w:themeShade="80"/>
         </w:rPr>
       </w:pPr>
-      <w:bookmarkStart w:id="28" w:name="_Toc76727471"/>
+      <w:bookmarkStart w:id="29" w:name="_Toc76727471"/>
       <w:r>
         <w:rPr>
           <w:noProof/>
+          <w:lang w:val="de-CH" w:eastAsia="de-CH"/>
         </w:rPr>
         <w:drawing>
           <wp:anchor distT="0" distB="0" distL="114300" distR="114300" simplePos="0" relativeHeight="251684864" behindDoc="1" locked="0" layoutInCell="1" allowOverlap="1" wp14:anchorId="2E5776F2" wp14:editId="1B02B6E4">
@@ -7058,7 +7083,7 @@
         </w:rPr>
         <w:t>Performance</w:t>
       </w:r>
-      <w:bookmarkEnd w:id="28"/>
+      <w:bookmarkEnd w:id="29"/>
     </w:p>
     <w:p>
       <w:r>
@@ -7089,12 +7114,12 @@
       <w:pPr>
         <w:pStyle w:val="Heading1"/>
       </w:pPr>
-      <w:bookmarkStart w:id="29" w:name="_Toc76727472"/>
+      <w:bookmarkStart w:id="30" w:name="_Toc76727472"/>
       <w:r>
         <w:lastRenderedPageBreak/>
         <w:t>Shortcuts</w:t>
       </w:r>
-      <w:bookmarkEnd w:id="29"/>
+      <w:bookmarkEnd w:id="30"/>
     </w:p>
     <w:p>
       <w:r>
@@ -7118,6 +7143,7 @@
       <w:r>
         <w:rPr>
           <w:noProof/>
+          <w:lang w:val="de-CH" w:eastAsia="de-CH"/>
         </w:rPr>
         <w:drawing>
           <wp:inline distT="0" distB="0" distL="0" distR="0" wp14:anchorId="5A1DC801" wp14:editId="438EB8C3">
@@ -7166,6 +7192,7 @@
       <w:r>
         <w:rPr>
           <w:noProof/>
+          <w:lang w:val="de-CH" w:eastAsia="de-CH"/>
         </w:rPr>
         <w:drawing>
           <wp:inline distT="0" distB="0" distL="0" distR="0" wp14:anchorId="6A73D50A" wp14:editId="20669E9A">
@@ -7218,7 +7245,7 @@
 </file>
 
 <file path=word/endnotes.xml><?xml version="1.0" encoding="utf-8"?>
-<w:endnotes xmlns:wpc="http://schemas.microsoft.com/office/word/2010/wordprocessingCanvas" xmlns:cx="http://schemas.microsoft.com/office/drawing/2014/chartex" xmlns:cx1="http://schemas.microsoft.com/office/drawing/2015/9/8/chartex" xmlns:cx2="http://schemas.microsoft.com/office/drawing/2015/10/21/chartex" xmlns:cx3="http://schemas.microsoft.com/office/drawing/2016/5/9/chartex" xmlns:cx4="http://schemas.microsoft.com/office/drawing/2016/5/10/chartex" xmlns:cx5="http://schemas.microsoft.com/office/drawing/2016/5/11/chartex" xmlns:cx6="http://schemas.microsoft.com/office/drawing/2016/5/12/chartex" xmlns:cx7="http://schemas.microsoft.com/office/drawing/2016/5/13/chartex" xmlns:cx8="http://schemas.microsoft.com/office/drawing/2016/5/14/chartex" xmlns:mc="http://schemas.openxmlformats.org/markup-compatibility/2006" xmlns:aink="http://schemas.microsoft.com/office/drawing/2016/ink" xmlns:am3d="http://schemas.microsoft.com/office/drawing/2017/model3d" xmlns:o="urn:schemas-microsoft-com:office:office" xmlns:r="http://schemas.openxmlformats.org/officeDocument/2006/relationships" xmlns:m="http://schemas.openxmlformats.org/officeDocument/2006/math" xmlns:v="urn:schemas-microsoft-com:vml" xmlns:wp14="http://schemas.microsoft.com/office/word/2010/wordprocessingDrawing" xmlns:wp="http://schemas.openxmlformats.org/drawingml/2006/wordprocessingDrawing" xmlns:w10="urn:schemas-microsoft-com:office:word" xmlns:w="http://schemas.openxmlformats.org/wordprocessingml/2006/main" xmlns:w14="http://schemas.microsoft.com/office/word/2010/wordml" xmlns:w15="http://schemas.microsoft.com/office/word/2012/wordml" xmlns:w16cex="http://schemas.microsoft.com/office/word/2018/wordml/cex" xmlns:w16cid="http://schemas.microsoft.com/office/word/2016/wordml/cid" xmlns:w16="http://schemas.microsoft.com/office/word/2018/wordml" xmlns:w16sdtdh="http://schemas.microsoft.com/office/word/2020/wordml/sdtdatahash" xmlns:w16se="http://schemas.microsoft.com/office/word/2015/wordml/symex" xmlns:wpg="http://schemas.microsoft.com/office/word/2010/wordprocessingGroup" xmlns:wpi="http://schemas.microsoft.com/office/word/2010/wordprocessingInk" xmlns:wne="http://schemas.microsoft.com/office/word/2006/wordml" xmlns:wps="http://schemas.microsoft.com/office/word/2010/wordprocessingShape" mc:Ignorable="w14 w15 w16se w16cid w16 w16cex w16sdtdh wp14">
+<w:endnotes xmlns:wpc="http://schemas.microsoft.com/office/word/2010/wordprocessingCanvas" xmlns:cx="http://schemas.microsoft.com/office/drawing/2014/chartex" xmlns:cx1="http://schemas.microsoft.com/office/drawing/2015/9/8/chartex" xmlns:mc="http://schemas.openxmlformats.org/markup-compatibility/2006" xmlns:o="urn:schemas-microsoft-com:office:office" xmlns:r="http://schemas.openxmlformats.org/officeDocument/2006/relationships" xmlns:m="http://schemas.openxmlformats.org/officeDocument/2006/math" xmlns:v="urn:schemas-microsoft-com:vml" xmlns:wp14="http://schemas.microsoft.com/office/word/2010/wordprocessingDrawing" xmlns:wp="http://schemas.openxmlformats.org/drawingml/2006/wordprocessingDrawing" xmlns:w10="urn:schemas-microsoft-com:office:word" xmlns:w="http://schemas.openxmlformats.org/wordprocessingml/2006/main" xmlns:w14="http://schemas.microsoft.com/office/word/2010/wordml" xmlns:w15="http://schemas.microsoft.com/office/word/2012/wordml" xmlns:w16se="http://schemas.microsoft.com/office/word/2015/wordml/symex" xmlns:wpg="http://schemas.microsoft.com/office/word/2010/wordprocessingGroup" xmlns:wpi="http://schemas.microsoft.com/office/word/2010/wordprocessingInk" xmlns:wne="http://schemas.microsoft.com/office/word/2006/wordml" xmlns:wps="http://schemas.microsoft.com/office/word/2010/wordprocessingShape" mc:Ignorable="w14 w15 w16se wp14">
   <w:endnote w:type="separator" w:id="-1">
     <w:p>
       <w:pPr>
@@ -7243,7 +7270,7 @@
 </file>
 
 <file path=word/footer1.xml><?xml version="1.0" encoding="utf-8"?>
-<w:ftr xmlns:wpc="http://schemas.microsoft.com/office/word/2010/wordprocessingCanvas" xmlns:cx="http://schemas.microsoft.com/office/drawing/2014/chartex" xmlns:cx1="http://schemas.microsoft.com/office/drawing/2015/9/8/chartex" xmlns:cx2="http://schemas.microsoft.com/office/drawing/2015/10/21/chartex" xmlns:cx3="http://schemas.microsoft.com/office/drawing/2016/5/9/chartex" xmlns:cx4="http://schemas.microsoft.com/office/drawing/2016/5/10/chartex" xmlns:cx5="http://schemas.microsoft.com/office/drawing/2016/5/11/chartex" xmlns:cx6="http://schemas.microsoft.com/office/drawing/2016/5/12/chartex" xmlns:cx7="http://schemas.microsoft.com/office/drawing/2016/5/13/chartex" xmlns:cx8="http://schemas.microsoft.com/office/drawing/2016/5/14/chartex" xmlns:mc="http://schemas.openxmlformats.org/markup-compatibility/2006" xmlns:aink="http://schemas.microsoft.com/office/drawing/2016/ink" xmlns:am3d="http://schemas.microsoft.com/office/drawing/2017/model3d" xmlns:o="urn:schemas-microsoft-com:office:office" xmlns:r="http://schemas.openxmlformats.org/officeDocument/2006/relationships" xmlns:m="http://schemas.openxmlformats.org/officeDocument/2006/math" xmlns:v="urn:schemas-microsoft-com:vml" xmlns:wp14="http://schemas.microsoft.com/office/word/2010/wordprocessingDrawing" xmlns:wp="http://schemas.openxmlformats.org/drawingml/2006/wordprocessingDrawing" xmlns:w10="urn:schemas-microsoft-com:office:word" xmlns:w="http://schemas.openxmlformats.org/wordprocessingml/2006/main" xmlns:w14="http://schemas.microsoft.com/office/word/2010/wordml" xmlns:w15="http://schemas.microsoft.com/office/word/2012/wordml" xmlns:w16cex="http://schemas.microsoft.com/office/word/2018/wordml/cex" xmlns:w16cid="http://schemas.microsoft.com/office/word/2016/wordml/cid" xmlns:w16="http://schemas.microsoft.com/office/word/2018/wordml" xmlns:w16sdtdh="http://schemas.microsoft.com/office/word/2020/wordml/sdtdatahash" xmlns:w16se="http://schemas.microsoft.com/office/word/2015/wordml/symex" xmlns:wpg="http://schemas.microsoft.com/office/word/2010/wordprocessingGroup" xmlns:wpi="http://schemas.microsoft.com/office/word/2010/wordprocessingInk" xmlns:wne="http://schemas.microsoft.com/office/word/2006/wordml" xmlns:wps="http://schemas.microsoft.com/office/word/2010/wordprocessingShape" mc:Ignorable="w14 w15 w16se w16cid w16 w16cex w16sdtdh wp14">
+<w:ftr xmlns:wpc="http://schemas.microsoft.com/office/word/2010/wordprocessingCanvas" xmlns:cx="http://schemas.microsoft.com/office/drawing/2014/chartex" xmlns:cx1="http://schemas.microsoft.com/office/drawing/2015/9/8/chartex" xmlns:mc="http://schemas.openxmlformats.org/markup-compatibility/2006" xmlns:o="urn:schemas-microsoft-com:office:office" xmlns:r="http://schemas.openxmlformats.org/officeDocument/2006/relationships" xmlns:m="http://schemas.openxmlformats.org/officeDocument/2006/math" xmlns:v="urn:schemas-microsoft-com:vml" xmlns:wp14="http://schemas.microsoft.com/office/word/2010/wordprocessingDrawing" xmlns:wp="http://schemas.openxmlformats.org/drawingml/2006/wordprocessingDrawing" xmlns:w10="urn:schemas-microsoft-com:office:word" xmlns:w="http://schemas.openxmlformats.org/wordprocessingml/2006/main" xmlns:w14="http://schemas.microsoft.com/office/word/2010/wordml" xmlns:w15="http://schemas.microsoft.com/office/word/2012/wordml" xmlns:w16se="http://schemas.microsoft.com/office/word/2015/wordml/symex" xmlns:wpg="http://schemas.microsoft.com/office/word/2010/wordprocessingGroup" xmlns:wpi="http://schemas.microsoft.com/office/word/2010/wordprocessingInk" xmlns:wne="http://schemas.microsoft.com/office/word/2006/wordml" xmlns:wps="http://schemas.microsoft.com/office/word/2010/wordprocessingShape" mc:Ignorable="w14 w15 w16se wp14">
   <w:sdt>
     <w:sdtPr>
       <w:id w:val="-36128968"/>
@@ -7276,7 +7303,7 @@
           <w:rPr>
             <w:noProof/>
           </w:rPr>
-          <w:t>15</w:t>
+          <w:t>9</w:t>
         </w:r>
         <w:r>
           <w:rPr>
@@ -7314,7 +7341,7 @@
 </file>
 
 <file path=word/footnotes.xml><?xml version="1.0" encoding="utf-8"?>
-<w:footnotes xmlns:wpc="http://schemas.microsoft.com/office/word/2010/wordprocessingCanvas" xmlns:cx="http://schemas.microsoft.com/office/drawing/2014/chartex" xmlns:cx1="http://schemas.microsoft.com/office/drawing/2015/9/8/chartex" xmlns:cx2="http://schemas.microsoft.com/office/drawing/2015/10/21/chartex" xmlns:cx3="http://schemas.microsoft.com/office/drawing/2016/5/9/chartex" xmlns:cx4="http://schemas.microsoft.com/office/drawing/2016/5/10/chartex" xmlns:cx5="http://schemas.microsoft.com/office/drawing/2016/5/11/chartex" xmlns:cx6="http://schemas.microsoft.com/office/drawing/2016/5/12/chartex" xmlns:cx7="http://schemas.microsoft.com/office/drawing/2016/5/13/chartex" xmlns:cx8="http://schemas.microsoft.com/office/drawing/2016/5/14/chartex" xmlns:mc="http://schemas.openxmlformats.org/markup-compatibility/2006" xmlns:aink="http://schemas.microsoft.com/office/drawing/2016/ink" xmlns:am3d="http://schemas.microsoft.com/office/drawing/2017/model3d" xmlns:o="urn:schemas-microsoft-com:office:office" xmlns:r="http://schemas.openxmlformats.org/officeDocument/2006/relationships" xmlns:m="http://schemas.openxmlformats.org/officeDocument/2006/math" xmlns:v="urn:schemas-microsoft-com:vml" xmlns:wp14="http://schemas.microsoft.com/office/word/2010/wordprocessingDrawing" xmlns:wp="http://schemas.openxmlformats.org/drawingml/2006/wordprocessingDrawing" xmlns:w10="urn:schemas-microsoft-com:office:word" xmlns:w="http://schemas.openxmlformats.org/wordprocessingml/2006/main" xmlns:w14="http://schemas.microsoft.com/office/word/2010/wordml" xmlns:w15="http://schemas.microsoft.com/office/word/2012/wordml" xmlns:w16cex="http://schemas.microsoft.com/office/word/2018/wordml/cex" xmlns:w16cid="http://schemas.microsoft.com/office/word/2016/wordml/cid" xmlns:w16="http://schemas.microsoft.com/office/word/2018/wordml" xmlns:w16sdtdh="http://schemas.microsoft.com/office/word/2020/wordml/sdtdatahash" xmlns:w16se="http://schemas.microsoft.com/office/word/2015/wordml/symex" xmlns:wpg="http://schemas.microsoft.com/office/word/2010/wordprocessingGroup" xmlns:wpi="http://schemas.microsoft.com/office/word/2010/wordprocessingInk" xmlns:wne="http://schemas.microsoft.com/office/word/2006/wordml" xmlns:wps="http://schemas.microsoft.com/office/word/2010/wordprocessingShape" mc:Ignorable="w14 w15 w16se w16cid w16 w16cex w16sdtdh wp14">
+<w:footnotes xmlns:wpc="http://schemas.microsoft.com/office/word/2010/wordprocessingCanvas" xmlns:cx="http://schemas.microsoft.com/office/drawing/2014/chartex" xmlns:cx1="http://schemas.microsoft.com/office/drawing/2015/9/8/chartex" xmlns:mc="http://schemas.openxmlformats.org/markup-compatibility/2006" xmlns:o="urn:schemas-microsoft-com:office:office" xmlns:r="http://schemas.openxmlformats.org/officeDocument/2006/relationships" xmlns:m="http://schemas.openxmlformats.org/officeDocument/2006/math" xmlns:v="urn:schemas-microsoft-com:vml" xmlns:wp14="http://schemas.microsoft.com/office/word/2010/wordprocessingDrawing" xmlns:wp="http://schemas.openxmlformats.org/drawingml/2006/wordprocessingDrawing" xmlns:w10="urn:schemas-microsoft-com:office:word" xmlns:w="http://schemas.openxmlformats.org/wordprocessingml/2006/main" xmlns:w14="http://schemas.microsoft.com/office/word/2010/wordml" xmlns:w15="http://schemas.microsoft.com/office/word/2012/wordml" xmlns:w16se="http://schemas.microsoft.com/office/word/2015/wordml/symex" xmlns:wpg="http://schemas.microsoft.com/office/word/2010/wordprocessingGroup" xmlns:wpi="http://schemas.microsoft.com/office/word/2010/wordprocessingInk" xmlns:wne="http://schemas.microsoft.com/office/word/2006/wordml" xmlns:wps="http://schemas.microsoft.com/office/word/2010/wordprocessingShape" mc:Ignorable="w14 w15 w16se wp14">
   <w:footnote w:type="separator" w:id="-1">
     <w:p>
       <w:pPr>
@@ -7339,7 +7366,7 @@
 </file>
 
 <file path=word/numbering.xml><?xml version="1.0" encoding="utf-8"?>
-<w:numbering xmlns:wpc="http://schemas.microsoft.com/office/word/2010/wordprocessingCanvas" xmlns:cx="http://schemas.microsoft.com/office/drawing/2014/chartex" xmlns:cx1="http://schemas.microsoft.com/office/drawing/2015/9/8/chartex" xmlns:cx2="http://schemas.microsoft.com/office/drawing/2015/10/21/chartex" xmlns:cx3="http://schemas.microsoft.com/office/drawing/2016/5/9/chartex" xmlns:cx4="http://schemas.microsoft.com/office/drawing/2016/5/10/chartex" xmlns:cx5="http://schemas.microsoft.com/office/drawing/2016/5/11/chartex" xmlns:cx6="http://schemas.microsoft.com/office/drawing/2016/5/12/chartex" xmlns:cx7="http://schemas.microsoft.com/office/drawing/2016/5/13/chartex" xmlns:cx8="http://schemas.microsoft.com/office/drawing/2016/5/14/chartex" xmlns:mc="http://schemas.openxmlformats.org/markup-compatibility/2006" xmlns:aink="http://schemas.microsoft.com/office/drawing/2016/ink" xmlns:am3d="http://schemas.microsoft.com/office/drawing/2017/model3d" xmlns:o="urn:schemas-microsoft-com:office:office" xmlns:r="http://schemas.openxmlformats.org/officeDocument/2006/relationships" xmlns:m="http://schemas.openxmlformats.org/officeDocument/2006/math" xmlns:v="urn:schemas-microsoft-com:vml" xmlns:wp14="http://schemas.microsoft.com/office/word/2010/wordprocessingDrawing" xmlns:wp="http://schemas.openxmlformats.org/drawingml/2006/wordprocessingDrawing" xmlns:w10="urn:schemas-microsoft-com:office:word" xmlns:w="http://schemas.openxmlformats.org/wordprocessingml/2006/main" xmlns:w14="http://schemas.microsoft.com/office/word/2010/wordml" xmlns:w15="http://schemas.microsoft.com/office/word/2012/wordml" xmlns:w16cex="http://schemas.microsoft.com/office/word/2018/wordml/cex" xmlns:w16cid="http://schemas.microsoft.com/office/word/2016/wordml/cid" xmlns:w16="http://schemas.microsoft.com/office/word/2018/wordml" xmlns:w16sdtdh="http://schemas.microsoft.com/office/word/2020/wordml/sdtdatahash" xmlns:w16se="http://schemas.microsoft.com/office/word/2015/wordml/symex" xmlns:wpg="http://schemas.microsoft.com/office/word/2010/wordprocessingGroup" xmlns:wpi="http://schemas.microsoft.com/office/word/2010/wordprocessingInk" xmlns:wne="http://schemas.microsoft.com/office/word/2006/wordml" xmlns:wps="http://schemas.microsoft.com/office/word/2010/wordprocessingShape" mc:Ignorable="w14 w15 w16se w16cid w16 w16cex w16sdtdh wp14">
+<w:numbering xmlns:wpc="http://schemas.microsoft.com/office/word/2010/wordprocessingCanvas" xmlns:cx="http://schemas.microsoft.com/office/drawing/2014/chartex" xmlns:cx1="http://schemas.microsoft.com/office/drawing/2015/9/8/chartex" xmlns:mc="http://schemas.openxmlformats.org/markup-compatibility/2006" xmlns:o="urn:schemas-microsoft-com:office:office" xmlns:r="http://schemas.openxmlformats.org/officeDocument/2006/relationships" xmlns:m="http://schemas.openxmlformats.org/officeDocument/2006/math" xmlns:v="urn:schemas-microsoft-com:vml" xmlns:wp14="http://schemas.microsoft.com/office/word/2010/wordprocessingDrawing" xmlns:wp="http://schemas.openxmlformats.org/drawingml/2006/wordprocessingDrawing" xmlns:w10="urn:schemas-microsoft-com:office:word" xmlns:w="http://schemas.openxmlformats.org/wordprocessingml/2006/main" xmlns:w14="http://schemas.microsoft.com/office/word/2010/wordml" xmlns:w15="http://schemas.microsoft.com/office/word/2012/wordml" xmlns:w16se="http://schemas.microsoft.com/office/word/2015/wordml/symex" xmlns:wpg="http://schemas.microsoft.com/office/word/2010/wordprocessingGroup" xmlns:wpi="http://schemas.microsoft.com/office/word/2010/wordprocessingInk" xmlns:wne="http://schemas.microsoft.com/office/word/2006/wordml" xmlns:wps="http://schemas.microsoft.com/office/word/2010/wordprocessingShape" mc:Ignorable="w14 w15 w16se wp14">
   <w:abstractNum w:abstractNumId="0" w15:restartNumberingAfterBreak="0">
     <w:nsid w:val="242425C6"/>
     <w:multiLevelType w:val="hybridMultilevel"/>
@@ -7846,7 +7873,7 @@
 </file>
 
 <file path=word/styles.xml><?xml version="1.0" encoding="utf-8"?>
-<w:styles xmlns:mc="http://schemas.openxmlformats.org/markup-compatibility/2006" xmlns:r="http://schemas.openxmlformats.org/officeDocument/2006/relationships" xmlns:w="http://schemas.openxmlformats.org/wordprocessingml/2006/main" xmlns:w14="http://schemas.microsoft.com/office/word/2010/wordml" xmlns:w15="http://schemas.microsoft.com/office/word/2012/wordml" xmlns:w16cex="http://schemas.microsoft.com/office/word/2018/wordml/cex" xmlns:w16cid="http://schemas.microsoft.com/office/word/2016/wordml/cid" xmlns:w16="http://schemas.microsoft.com/office/word/2018/wordml" xmlns:w16sdtdh="http://schemas.microsoft.com/office/word/2020/wordml/sdtdatahash" xmlns:w16se="http://schemas.microsoft.com/office/word/2015/wordml/symex" mc:Ignorable="w14 w15 w16se w16cid w16 w16cex w16sdtdh">
+<w:styles xmlns:mc="http://schemas.openxmlformats.org/markup-compatibility/2006" xmlns:r="http://schemas.openxmlformats.org/officeDocument/2006/relationships" xmlns:w="http://schemas.openxmlformats.org/wordprocessingml/2006/main" xmlns:w14="http://schemas.microsoft.com/office/word/2010/wordml" xmlns:w15="http://schemas.microsoft.com/office/word/2012/wordml" xmlns:w16se="http://schemas.microsoft.com/office/word/2015/wordml/symex" mc:Ignorable="w14 w15 w16se">
   <w:docDefaults>
     <w:rPrDefault>
       <w:rPr>
@@ -7862,7 +7889,7 @@
       </w:pPr>
     </w:pPrDefault>
   </w:docDefaults>
-  <w:latentStyles w:defLockedState="0" w:defUIPriority="99" w:defSemiHidden="0" w:defUnhideWhenUsed="0" w:defQFormat="0" w:count="376">
+  <w:latentStyles w:defLockedState="0" w:defUIPriority="99" w:defSemiHidden="0" w:defUnhideWhenUsed="0" w:defQFormat="0" w:count="371">
     <w:lsdException w:name="Normal" w:uiPriority="0" w:qFormat="1"/>
     <w:lsdException w:name="heading 1" w:uiPriority="9" w:qFormat="1"/>
     <w:lsdException w:name="heading 2" w:semiHidden="1" w:uiPriority="9" w:unhideWhenUsed="1" w:qFormat="1"/>
@@ -7968,6 +7995,7 @@
     <w:lsdException w:name="HTML Sample" w:semiHidden="1" w:unhideWhenUsed="1"/>
     <w:lsdException w:name="HTML Typewriter" w:semiHidden="1" w:unhideWhenUsed="1"/>
     <w:lsdException w:name="HTML Variable" w:semiHidden="1" w:unhideWhenUsed="1"/>
+    <w:lsdException w:name="Normal Table" w:semiHidden="1" w:unhideWhenUsed="1"/>
     <w:lsdException w:name="annotation subject" w:semiHidden="1" w:unhideWhenUsed="1"/>
     <w:lsdException w:name="No List" w:semiHidden="1" w:unhideWhenUsed="1"/>
     <w:lsdException w:name="Outline List 1" w:semiHidden="1" w:unhideWhenUsed="1"/>
@@ -8010,8 +8038,11 @@
     <w:lsdException w:name="Table Contemporary" w:semiHidden="1" w:unhideWhenUsed="1"/>
     <w:lsdException w:name="Table Elegant" w:semiHidden="1" w:unhideWhenUsed="1"/>
     <w:lsdException w:name="Table Professional" w:semiHidden="1" w:unhideWhenUsed="1"/>
+    <w:lsdException w:name="Table Subtle 1" w:semiHidden="1" w:unhideWhenUsed="1"/>
     <w:lsdException w:name="Table Subtle 2" w:semiHidden="1" w:unhideWhenUsed="1"/>
     <w:lsdException w:name="Table Web 1" w:semiHidden="1" w:unhideWhenUsed="1"/>
+    <w:lsdException w:name="Table Web 2" w:semiHidden="1" w:unhideWhenUsed="1"/>
+    <w:lsdException w:name="Table Web 3" w:semiHidden="1" w:unhideWhenUsed="1"/>
     <w:lsdException w:name="Balloon Text" w:semiHidden="1" w:unhideWhenUsed="1"/>
     <w:lsdException w:name="Table Grid" w:uiPriority="39"/>
     <w:lsdException w:name="Table Theme" w:semiHidden="1" w:unhideWhenUsed="1"/>
@@ -8230,11 +8261,6 @@
     <w:lsdException w:name="List Table 5 Dark Accent 6" w:uiPriority="50"/>
     <w:lsdException w:name="List Table 6 Colorful Accent 6" w:uiPriority="51"/>
     <w:lsdException w:name="List Table 7 Colorful Accent 6" w:uiPriority="52"/>
-    <w:lsdException w:name="Mention" w:semiHidden="1" w:unhideWhenUsed="1"/>
-    <w:lsdException w:name="Smart Hyperlink" w:semiHidden="1" w:unhideWhenUsed="1"/>
-    <w:lsdException w:name="Hashtag" w:semiHidden="1" w:unhideWhenUsed="1"/>
-    <w:lsdException w:name="Unresolved Mention" w:semiHidden="1" w:unhideWhenUsed="1"/>
-    <w:lsdException w:name="Smart Link" w:semiHidden="1" w:unhideWhenUsed="1"/>
   </w:latentStyles>
   <w:style w:type="paragraph" w:default="1" w:styleId="Normal">
     <w:name w:val="Normal"/>
@@ -8711,7 +8737,7 @@
       <w:lang w:val="en-US"/>
     </w:rPr>
   </w:style>
-  <w:style w:type="character" w:styleId="UnresolvedMention">
+  <w:style w:type="character" w:customStyle="1" w:styleId="UnresolvedMention">
     <w:name w:val="Unresolved Mention"/>
     <w:basedOn w:val="DefaultParagraphFont"/>
     <w:uiPriority w:val="99"/>
@@ -8992,7 +9018,7 @@
 </file>
 
 <file path=customXml/itemProps1.xml><?xml version="1.0" encoding="utf-8"?>
-<ds:datastoreItem xmlns:ds="http://schemas.openxmlformats.org/officeDocument/2006/customXml" ds:itemID="{E7B6128E-71BD-4813-BC9F-F8CA907630CF}">
+<ds:datastoreItem xmlns:ds="http://schemas.openxmlformats.org/officeDocument/2006/customXml" ds:itemID="{F18A2909-EC52-46E5-8AE9-00DB74677127}">
   <ds:schemaRefs>
     <ds:schemaRef ds:uri="http://schemas.openxmlformats.org/officeDocument/2006/bibliography"/>
   </ds:schemaRefs>

</xml_diff>

<commit_message>
Add a note to the user manual on requirements for absorbance and transmission acquisitions.
</commit_message>
<xml_diff>
--- a/docs/SpectraSorter_User_Manual.docx
+++ b/docs/SpectraSorter_User_Manual.docx
@@ -6,8 +6,13 @@
       <w:pPr>
         <w:pStyle w:val="Title"/>
       </w:pPr>
-      <w:r>
-        <w:t>SpectraSorter User Manual</w:t>
+      <w:proofErr w:type="spellStart"/>
+      <w:r>
+        <w:t>SpectraSorter</w:t>
+      </w:r>
+      <w:proofErr w:type="spellEnd"/>
+      <w:r>
+        <w:t xml:space="preserve"> User Manual</w:t>
       </w:r>
     </w:p>
     <w:p>
@@ -85,7 +90,15 @@
         <w:t>T</w:t>
       </w:r>
       <w:r>
-        <w:t>he SpectraSorter is</w:t>
+        <w:t xml:space="preserve">he </w:t>
+      </w:r>
+      <w:proofErr w:type="spellStart"/>
+      <w:r>
+        <w:t>SpectraSorter</w:t>
+      </w:r>
+      <w:proofErr w:type="spellEnd"/>
+      <w:r>
+        <w:t xml:space="preserve"> is</w:t>
       </w:r>
       <w:r>
         <w:t xml:space="preserve"> a </w:t>
@@ -142,7 +155,15 @@
         <w:t xml:space="preserve">sample </w:t>
       </w:r>
       <w:r>
-        <w:t>sorting. Hence its name, the “SpectraSorter.”</w:t>
+        <w:t>sorting. Hence its name, the “</w:t>
+      </w:r>
+      <w:proofErr w:type="spellStart"/>
+      <w:r>
+        <w:t>SpectraSorter</w:t>
+      </w:r>
+      <w:proofErr w:type="spellEnd"/>
+      <w:r>
+        <w:t>.”</w:t>
       </w:r>
     </w:p>
     <w:p>
@@ -155,7 +176,15 @@
         <w:spacing w:after="0"/>
       </w:pPr>
       <w:r>
-        <w:t>This user manual describes how to install and operate SpectraSorter, and details its major features.</w:t>
+        <w:t xml:space="preserve">This user manual describes how to install and operate </w:t>
+      </w:r>
+      <w:proofErr w:type="spellStart"/>
+      <w:r>
+        <w:t>SpectraSorter</w:t>
+      </w:r>
+      <w:proofErr w:type="spellEnd"/>
+      <w:r>
+        <w:t>, and details its major features.</w:t>
       </w:r>
     </w:p>
     <w:p>
@@ -290,12 +319,14 @@
         <w:t xml:space="preserve"> for all of their spectrophotometers, the </w:t>
       </w:r>
       <w:hyperlink r:id="rId9" w:history="1">
+        <w:proofErr w:type="spellStart"/>
         <w:r>
           <w:rPr>
             <w:rStyle w:val="Hyperlink"/>
           </w:rPr>
           <w:t>OmniDriver</w:t>
         </w:r>
+        <w:proofErr w:type="spellEnd"/>
       </w:hyperlink>
       <w:r>
         <w:t>, this software application should be broadly compatible</w:t>
@@ -336,8 +367,13 @@
       <w:r>
         <w:t xml:space="preserve">, as software application provided to us by Ocean Optics: </w:t>
       </w:r>
-      <w:r>
-        <w:t>Lischtschenko, Oliver, Ocean Optics; private comm</w:t>
+      <w:proofErr w:type="spellStart"/>
+      <w:r>
+        <w:t>Lischtschenko</w:t>
+      </w:r>
+      <w:proofErr w:type="spellEnd"/>
+      <w:r>
+        <w:t>, Oliver, Ocean Optics; private comm</w:t>
       </w:r>
       <w:r>
         <w:t>unication on OBP protocol, 2018</w:t>
@@ -398,6 +434,7 @@
             <w:rPr>
               <w:rFonts w:eastAsiaTheme="minorEastAsia"/>
               <w:noProof/>
+              <w:lang w:val="de-CH" w:eastAsia="de-CH"/>
             </w:rPr>
           </w:pPr>
           <w:r>
@@ -409,7 +446,7 @@
           <w:r>
             <w:fldChar w:fldCharType="separate"/>
           </w:r>
-          <w:hyperlink w:anchor="_Toc76727443" w:history="1">
+          <w:hyperlink w:anchor="_Toc82420820" w:history="1">
             <w:r>
               <w:rPr>
                 <w:rStyle w:val="Hyperlink"/>
@@ -436,7 +473,7 @@
                 <w:noProof/>
                 <w:webHidden/>
               </w:rPr>
-              <w:instrText xml:space="preserve"> PAGEREF _Toc76727443 \h </w:instrText>
+              <w:instrText xml:space="preserve"> PAGEREF _Toc82420820 \h </w:instrText>
             </w:r>
             <w:r>
               <w:rPr>
@@ -476,9 +513,10 @@
             <w:rPr>
               <w:rFonts w:eastAsiaTheme="minorEastAsia"/>
               <w:noProof/>
+              <w:lang w:val="de-CH" w:eastAsia="de-CH"/>
             </w:rPr>
           </w:pPr>
-          <w:hyperlink w:anchor="_Toc76727444" w:history="1">
+          <w:hyperlink w:anchor="_Toc82420821" w:history="1">
             <w:r>
               <w:rPr>
                 <w:rStyle w:val="Hyperlink"/>
@@ -505,7 +543,7 @@
                 <w:noProof/>
                 <w:webHidden/>
               </w:rPr>
-              <w:instrText xml:space="preserve"> PAGEREF _Toc76727444 \h </w:instrText>
+              <w:instrText xml:space="preserve"> PAGEREF _Toc82420821 \h </w:instrText>
             </w:r>
             <w:r>
               <w:rPr>
@@ -542,9 +580,10 @@
             <w:rPr>
               <w:rFonts w:eastAsiaTheme="minorEastAsia"/>
               <w:noProof/>
+              <w:lang w:val="de-CH" w:eastAsia="de-CH"/>
             </w:rPr>
           </w:pPr>
-          <w:hyperlink w:anchor="_Toc76727445" w:history="1">
+          <w:hyperlink w:anchor="_Toc82420822" w:history="1">
             <w:r>
               <w:rPr>
                 <w:rStyle w:val="Hyperlink"/>
@@ -579,7 +618,7 @@
                 <w:noProof/>
                 <w:webHidden/>
               </w:rPr>
-              <w:instrText xml:space="preserve"> PAGEREF _Toc76727445 \h </w:instrText>
+              <w:instrText xml:space="preserve"> PAGEREF _Toc82420822 \h </w:instrText>
             </w:r>
             <w:r>
               <w:rPr>
@@ -616,9 +655,10 @@
             <w:rPr>
               <w:rFonts w:eastAsiaTheme="minorEastAsia"/>
               <w:noProof/>
+              <w:lang w:val="de-CH" w:eastAsia="de-CH"/>
             </w:rPr>
           </w:pPr>
-          <w:hyperlink w:anchor="_Toc76727446" w:history="1">
+          <w:hyperlink w:anchor="_Toc82420823" w:history="1">
             <w:r>
               <w:rPr>
                 <w:rStyle w:val="Hyperlink"/>
@@ -653,7 +693,7 @@
                 <w:noProof/>
                 <w:webHidden/>
               </w:rPr>
-              <w:instrText xml:space="preserve"> PAGEREF _Toc76727446 \h </w:instrText>
+              <w:instrText xml:space="preserve"> PAGEREF _Toc82420823 \h </w:instrText>
             </w:r>
             <w:r>
               <w:rPr>
@@ -690,9 +730,10 @@
             <w:rPr>
               <w:rFonts w:eastAsiaTheme="minorEastAsia"/>
               <w:noProof/>
+              <w:lang w:val="de-CH" w:eastAsia="de-CH"/>
             </w:rPr>
           </w:pPr>
-          <w:hyperlink w:anchor="_Toc76727447" w:history="1">
+          <w:hyperlink w:anchor="_Toc82420824" w:history="1">
             <w:r>
               <w:rPr>
                 <w:rStyle w:val="Hyperlink"/>
@@ -719,7 +760,7 @@
                 <w:noProof/>
                 <w:webHidden/>
               </w:rPr>
-              <w:instrText xml:space="preserve"> PAGEREF _Toc76727447 \h </w:instrText>
+              <w:instrText xml:space="preserve"> PAGEREF _Toc82420824 \h </w:instrText>
             </w:r>
             <w:r>
               <w:rPr>
@@ -756,9 +797,10 @@
             <w:rPr>
               <w:rFonts w:eastAsiaTheme="minorEastAsia"/>
               <w:noProof/>
+              <w:lang w:val="de-CH" w:eastAsia="de-CH"/>
             </w:rPr>
           </w:pPr>
-          <w:hyperlink w:anchor="_Toc76727448" w:history="1">
+          <w:hyperlink w:anchor="_Toc82420825" w:history="1">
             <w:r>
               <w:rPr>
                 <w:rStyle w:val="Hyperlink"/>
@@ -785,7 +827,7 @@
                 <w:noProof/>
                 <w:webHidden/>
               </w:rPr>
-              <w:instrText xml:space="preserve"> PAGEREF _Toc76727448 \h </w:instrText>
+              <w:instrText xml:space="preserve"> PAGEREF _Toc82420825 \h </w:instrText>
             </w:r>
             <w:r>
               <w:rPr>
@@ -825,9 +867,10 @@
             <w:rPr>
               <w:rFonts w:eastAsiaTheme="minorEastAsia"/>
               <w:noProof/>
+              <w:lang w:val="de-CH" w:eastAsia="de-CH"/>
             </w:rPr>
           </w:pPr>
-          <w:hyperlink w:anchor="_Toc76727449" w:history="1">
+          <w:hyperlink w:anchor="_Toc82420826" w:history="1">
             <w:r>
               <w:rPr>
                 <w:rStyle w:val="Hyperlink"/>
@@ -854,7 +897,7 @@
                 <w:noProof/>
                 <w:webHidden/>
               </w:rPr>
-              <w:instrText xml:space="preserve"> PAGEREF _Toc76727449 \h </w:instrText>
+              <w:instrText xml:space="preserve"> PAGEREF _Toc82420826 \h </w:instrText>
             </w:r>
             <w:r>
               <w:rPr>
@@ -891,9 +934,10 @@
             <w:rPr>
               <w:rFonts w:eastAsiaTheme="minorEastAsia"/>
               <w:noProof/>
+              <w:lang w:val="de-CH" w:eastAsia="de-CH"/>
             </w:rPr>
           </w:pPr>
-          <w:hyperlink w:anchor="_Toc76727450" w:history="1">
+          <w:hyperlink w:anchor="_Toc82420827" w:history="1">
             <w:r>
               <w:rPr>
                 <w:rStyle w:val="Hyperlink"/>
@@ -928,7 +972,7 @@
                 <w:noProof/>
                 <w:webHidden/>
               </w:rPr>
-              <w:instrText xml:space="preserve"> PAGEREF _Toc76727450 \h </w:instrText>
+              <w:instrText xml:space="preserve"> PAGEREF _Toc82420827 \h </w:instrText>
             </w:r>
             <w:r>
               <w:rPr>
@@ -965,9 +1009,10 @@
             <w:rPr>
               <w:rFonts w:eastAsiaTheme="minorEastAsia"/>
               <w:noProof/>
+              <w:lang w:val="de-CH" w:eastAsia="de-CH"/>
             </w:rPr>
           </w:pPr>
-          <w:hyperlink w:anchor="_Toc76727451" w:history="1">
+          <w:hyperlink w:anchor="_Toc82420828" w:history="1">
             <w:r>
               <w:rPr>
                 <w:rStyle w:val="Hyperlink"/>
@@ -994,7 +1039,7 @@
                 <w:noProof/>
                 <w:webHidden/>
               </w:rPr>
-              <w:instrText xml:space="preserve"> PAGEREF _Toc76727451 \h </w:instrText>
+              <w:instrText xml:space="preserve"> PAGEREF _Toc82420828 \h </w:instrText>
             </w:r>
             <w:r>
               <w:rPr>
@@ -1031,9 +1076,10 @@
             <w:rPr>
               <w:rFonts w:eastAsiaTheme="minorEastAsia"/>
               <w:noProof/>
+              <w:lang w:val="de-CH" w:eastAsia="de-CH"/>
             </w:rPr>
           </w:pPr>
-          <w:hyperlink w:anchor="_Toc76727452" w:history="1">
+          <w:hyperlink w:anchor="_Toc82420829" w:history="1">
             <w:r>
               <w:rPr>
                 <w:rStyle w:val="Hyperlink"/>
@@ -1060,7 +1106,7 @@
                 <w:noProof/>
                 <w:webHidden/>
               </w:rPr>
-              <w:instrText xml:space="preserve"> PAGEREF _Toc76727452 \h </w:instrText>
+              <w:instrText xml:space="preserve"> PAGEREF _Toc82420829 \h </w:instrText>
             </w:r>
             <w:r>
               <w:rPr>
@@ -1100,9 +1146,10 @@
             <w:rPr>
               <w:rFonts w:eastAsiaTheme="minorEastAsia"/>
               <w:noProof/>
+              <w:lang w:val="de-CH" w:eastAsia="de-CH"/>
             </w:rPr>
           </w:pPr>
-          <w:hyperlink w:anchor="_Toc76727453" w:history="1">
+          <w:hyperlink w:anchor="_Toc82420830" w:history="1">
             <w:r>
               <w:rPr>
                 <w:rStyle w:val="Hyperlink"/>
@@ -1129,7 +1176,7 @@
                 <w:noProof/>
                 <w:webHidden/>
               </w:rPr>
-              <w:instrText xml:space="preserve"> PAGEREF _Toc76727453 \h </w:instrText>
+              <w:instrText xml:space="preserve"> PAGEREF _Toc82420830 \h </w:instrText>
             </w:r>
             <w:r>
               <w:rPr>
@@ -1169,9 +1216,10 @@
             <w:rPr>
               <w:rFonts w:eastAsiaTheme="minorEastAsia"/>
               <w:noProof/>
+              <w:lang w:val="de-CH" w:eastAsia="de-CH"/>
             </w:rPr>
           </w:pPr>
-          <w:hyperlink w:anchor="_Toc76727454" w:history="1">
+          <w:hyperlink w:anchor="_Toc82420831" w:history="1">
             <w:r>
               <w:rPr>
                 <w:rStyle w:val="Hyperlink"/>
@@ -1206,7 +1254,7 @@
                 <w:noProof/>
                 <w:webHidden/>
               </w:rPr>
-              <w:instrText xml:space="preserve"> PAGEREF _Toc76727454 \h </w:instrText>
+              <w:instrText xml:space="preserve"> PAGEREF _Toc82420831 \h </w:instrText>
             </w:r>
             <w:r>
               <w:rPr>
@@ -1243,9 +1291,10 @@
             <w:rPr>
               <w:rFonts w:eastAsiaTheme="minorEastAsia"/>
               <w:noProof/>
+              <w:lang w:val="de-CH" w:eastAsia="de-CH"/>
             </w:rPr>
           </w:pPr>
-          <w:hyperlink w:anchor="_Toc76727455" w:history="1">
+          <w:hyperlink w:anchor="_Toc82420832" w:history="1">
             <w:r>
               <w:rPr>
                 <w:rStyle w:val="Hyperlink"/>
@@ -1272,7 +1321,7 @@
                 <w:noProof/>
                 <w:webHidden/>
               </w:rPr>
-              <w:instrText xml:space="preserve"> PAGEREF _Toc76727455 \h </w:instrText>
+              <w:instrText xml:space="preserve"> PAGEREF _Toc82420832 \h </w:instrText>
             </w:r>
             <w:r>
               <w:rPr>
@@ -1309,9 +1358,10 @@
             <w:rPr>
               <w:rFonts w:eastAsiaTheme="minorEastAsia"/>
               <w:noProof/>
+              <w:lang w:val="de-CH" w:eastAsia="de-CH"/>
             </w:rPr>
           </w:pPr>
-          <w:hyperlink w:anchor="_Toc76727456" w:history="1">
+          <w:hyperlink w:anchor="_Toc82420833" w:history="1">
             <w:r>
               <w:rPr>
                 <w:rStyle w:val="Hyperlink"/>
@@ -1338,7 +1388,7 @@
                 <w:noProof/>
                 <w:webHidden/>
               </w:rPr>
-              <w:instrText xml:space="preserve"> PAGEREF _Toc76727456 \h </w:instrText>
+              <w:instrText xml:space="preserve"> PAGEREF _Toc82420833 \h </w:instrText>
             </w:r>
             <w:r>
               <w:rPr>
@@ -1378,9 +1428,10 @@
             <w:rPr>
               <w:rFonts w:eastAsiaTheme="minorEastAsia"/>
               <w:noProof/>
+              <w:lang w:val="de-CH" w:eastAsia="de-CH"/>
             </w:rPr>
           </w:pPr>
-          <w:hyperlink w:anchor="_Toc76727457" w:history="1">
+          <w:hyperlink w:anchor="_Toc82420834" w:history="1">
             <w:r>
               <w:rPr>
                 <w:rStyle w:val="Hyperlink"/>
@@ -1415,7 +1466,7 @@
                 <w:noProof/>
                 <w:webHidden/>
               </w:rPr>
-              <w:instrText xml:space="preserve"> PAGEREF _Toc76727457 \h </w:instrText>
+              <w:instrText xml:space="preserve"> PAGEREF _Toc82420834 \h </w:instrText>
             </w:r>
             <w:r>
               <w:rPr>
@@ -1452,9 +1503,10 @@
             <w:rPr>
               <w:rFonts w:eastAsiaTheme="minorEastAsia"/>
               <w:noProof/>
+              <w:lang w:val="de-CH" w:eastAsia="de-CH"/>
             </w:rPr>
           </w:pPr>
-          <w:hyperlink w:anchor="_Toc76727458" w:history="1">
+          <w:hyperlink w:anchor="_Toc82420835" w:history="1">
             <w:r>
               <w:rPr>
                 <w:rStyle w:val="Hyperlink"/>
@@ -1489,7 +1541,7 @@
                 <w:noProof/>
                 <w:webHidden/>
               </w:rPr>
-              <w:instrText xml:space="preserve"> PAGEREF _Toc76727458 \h </w:instrText>
+              <w:instrText xml:space="preserve"> PAGEREF _Toc82420835 \h </w:instrText>
             </w:r>
             <w:r>
               <w:rPr>
@@ -1526,9 +1578,10 @@
             <w:rPr>
               <w:rFonts w:eastAsiaTheme="minorEastAsia"/>
               <w:noProof/>
+              <w:lang w:val="de-CH" w:eastAsia="de-CH"/>
             </w:rPr>
           </w:pPr>
-          <w:hyperlink w:anchor="_Toc76727459" w:history="1">
+          <w:hyperlink w:anchor="_Toc82420836" w:history="1">
             <w:r>
               <w:rPr>
                 <w:rStyle w:val="Hyperlink"/>
@@ -1563,7 +1616,7 @@
                 <w:noProof/>
                 <w:webHidden/>
               </w:rPr>
-              <w:instrText xml:space="preserve"> PAGEREF _Toc76727459 \h </w:instrText>
+              <w:instrText xml:space="preserve"> PAGEREF _Toc82420836 \h </w:instrText>
             </w:r>
             <w:r>
               <w:rPr>
@@ -1600,9 +1653,10 @@
             <w:rPr>
               <w:rFonts w:eastAsiaTheme="minorEastAsia"/>
               <w:noProof/>
+              <w:lang w:val="de-CH" w:eastAsia="de-CH"/>
             </w:rPr>
           </w:pPr>
-          <w:hyperlink w:anchor="_Toc76727460" w:history="1">
+          <w:hyperlink w:anchor="_Toc82420837" w:history="1">
             <w:r>
               <w:rPr>
                 <w:rStyle w:val="Hyperlink"/>
@@ -1637,7 +1691,7 @@
                 <w:noProof/>
                 <w:webHidden/>
               </w:rPr>
-              <w:instrText xml:space="preserve"> PAGEREF _Toc76727460 \h </w:instrText>
+              <w:instrText xml:space="preserve"> PAGEREF _Toc82420837 \h </w:instrText>
             </w:r>
             <w:r>
               <w:rPr>
@@ -1677,9 +1731,10 @@
             <w:rPr>
               <w:rFonts w:eastAsiaTheme="minorEastAsia"/>
               <w:noProof/>
+              <w:lang w:val="de-CH" w:eastAsia="de-CH"/>
             </w:rPr>
           </w:pPr>
-          <w:hyperlink w:anchor="_Toc76727461" w:history="1">
+          <w:hyperlink w:anchor="_Toc82420838" w:history="1">
             <w:r>
               <w:rPr>
                 <w:rStyle w:val="Hyperlink"/>
@@ -1706,7 +1761,7 @@
                 <w:noProof/>
                 <w:webHidden/>
               </w:rPr>
-              <w:instrText xml:space="preserve"> PAGEREF _Toc76727461 \h </w:instrText>
+              <w:instrText xml:space="preserve"> PAGEREF _Toc82420838 \h </w:instrText>
             </w:r>
             <w:r>
               <w:rPr>
@@ -1743,9 +1798,10 @@
             <w:rPr>
               <w:rFonts w:eastAsiaTheme="minorEastAsia"/>
               <w:noProof/>
+              <w:lang w:val="de-CH" w:eastAsia="de-CH"/>
             </w:rPr>
           </w:pPr>
-          <w:hyperlink w:anchor="_Toc76727462" w:history="1">
+          <w:hyperlink w:anchor="_Toc82420839" w:history="1">
             <w:r>
               <w:rPr>
                 <w:rStyle w:val="Hyperlink"/>
@@ -1772,7 +1828,7 @@
                 <w:noProof/>
                 <w:webHidden/>
               </w:rPr>
-              <w:instrText xml:space="preserve"> PAGEREF _Toc76727462 \h </w:instrText>
+              <w:instrText xml:space="preserve"> PAGEREF _Toc82420839 \h </w:instrText>
             </w:r>
             <w:r>
               <w:rPr>
@@ -1812,9 +1868,10 @@
             <w:rPr>
               <w:rFonts w:eastAsiaTheme="minorEastAsia"/>
               <w:noProof/>
+              <w:lang w:val="de-CH" w:eastAsia="de-CH"/>
             </w:rPr>
           </w:pPr>
-          <w:hyperlink w:anchor="_Toc76727463" w:history="1">
+          <w:hyperlink w:anchor="_Toc82420840" w:history="1">
             <w:r>
               <w:rPr>
                 <w:rStyle w:val="Hyperlink"/>
@@ -1841,7 +1898,7 @@
                 <w:noProof/>
                 <w:webHidden/>
               </w:rPr>
-              <w:instrText xml:space="preserve"> PAGEREF _Toc76727463 \h </w:instrText>
+              <w:instrText xml:space="preserve"> PAGEREF _Toc82420840 \h </w:instrText>
             </w:r>
             <w:r>
               <w:rPr>
@@ -1878,9 +1935,10 @@
             <w:rPr>
               <w:rFonts w:eastAsiaTheme="minorEastAsia"/>
               <w:noProof/>
+              <w:lang w:val="de-CH" w:eastAsia="de-CH"/>
             </w:rPr>
           </w:pPr>
-          <w:hyperlink w:anchor="_Toc76727464" w:history="1">
+          <w:hyperlink w:anchor="_Toc82420841" w:history="1">
             <w:r>
               <w:rPr>
                 <w:rStyle w:val="Hyperlink"/>
@@ -1907,7 +1965,7 @@
                 <w:noProof/>
                 <w:webHidden/>
               </w:rPr>
-              <w:instrText xml:space="preserve"> PAGEREF _Toc76727464 \h </w:instrText>
+              <w:instrText xml:space="preserve"> PAGEREF _Toc82420841 \h </w:instrText>
             </w:r>
             <w:r>
               <w:rPr>
@@ -1944,9 +2002,10 @@
             <w:rPr>
               <w:rFonts w:eastAsiaTheme="minorEastAsia"/>
               <w:noProof/>
+              <w:lang w:val="de-CH" w:eastAsia="de-CH"/>
             </w:rPr>
           </w:pPr>
-          <w:hyperlink w:anchor="_Toc76727465" w:history="1">
+          <w:hyperlink w:anchor="_Toc82420842" w:history="1">
             <w:r>
               <w:rPr>
                 <w:rStyle w:val="Hyperlink"/>
@@ -1973,7 +2032,7 @@
                 <w:noProof/>
                 <w:webHidden/>
               </w:rPr>
-              <w:instrText xml:space="preserve"> PAGEREF _Toc76727465 \h </w:instrText>
+              <w:instrText xml:space="preserve"> PAGEREF _Toc82420842 \h </w:instrText>
             </w:r>
             <w:r>
               <w:rPr>
@@ -2013,9 +2072,10 @@
             <w:rPr>
               <w:rFonts w:eastAsiaTheme="minorEastAsia"/>
               <w:noProof/>
+              <w:lang w:val="de-CH" w:eastAsia="de-CH"/>
             </w:rPr>
           </w:pPr>
-          <w:hyperlink w:anchor="_Toc76727466" w:history="1">
+          <w:hyperlink w:anchor="_Toc82420843" w:history="1">
             <w:r>
               <w:rPr>
                 <w:rStyle w:val="Hyperlink"/>
@@ -2042,7 +2102,7 @@
                 <w:noProof/>
                 <w:webHidden/>
               </w:rPr>
-              <w:instrText xml:space="preserve"> PAGEREF _Toc76727466 \h </w:instrText>
+              <w:instrText xml:space="preserve"> PAGEREF _Toc82420843 \h </w:instrText>
             </w:r>
             <w:r>
               <w:rPr>
@@ -2079,9 +2139,10 @@
             <w:rPr>
               <w:rFonts w:eastAsiaTheme="minorEastAsia"/>
               <w:noProof/>
+              <w:lang w:val="de-CH" w:eastAsia="de-CH"/>
             </w:rPr>
           </w:pPr>
-          <w:hyperlink w:anchor="_Toc76727467" w:history="1">
+          <w:hyperlink w:anchor="_Toc82420844" w:history="1">
             <w:r>
               <w:rPr>
                 <w:rStyle w:val="Hyperlink"/>
@@ -2108,7 +2169,7 @@
                 <w:noProof/>
                 <w:webHidden/>
               </w:rPr>
-              <w:instrText xml:space="preserve"> PAGEREF _Toc76727467 \h </w:instrText>
+              <w:instrText xml:space="preserve"> PAGEREF _Toc82420844 \h </w:instrText>
             </w:r>
             <w:r>
               <w:rPr>
@@ -2145,9 +2206,10 @@
             <w:rPr>
               <w:rFonts w:eastAsiaTheme="minorEastAsia"/>
               <w:noProof/>
+              <w:lang w:val="de-CH" w:eastAsia="de-CH"/>
             </w:rPr>
           </w:pPr>
-          <w:hyperlink w:anchor="_Toc76727468" w:history="1">
+          <w:hyperlink w:anchor="_Toc82420845" w:history="1">
             <w:r>
               <w:rPr>
                 <w:rStyle w:val="Hyperlink"/>
@@ -2174,7 +2236,7 @@
                 <w:noProof/>
                 <w:webHidden/>
               </w:rPr>
-              <w:instrText xml:space="preserve"> PAGEREF _Toc76727468 \h </w:instrText>
+              <w:instrText xml:space="preserve"> PAGEREF _Toc82420845 \h </w:instrText>
             </w:r>
             <w:r>
               <w:rPr>
@@ -2214,9 +2276,10 @@
             <w:rPr>
               <w:rFonts w:eastAsiaTheme="minorEastAsia"/>
               <w:noProof/>
+              <w:lang w:val="de-CH" w:eastAsia="de-CH"/>
             </w:rPr>
           </w:pPr>
-          <w:hyperlink w:anchor="_Toc76727469" w:history="1">
+          <w:hyperlink w:anchor="_Toc82420846" w:history="1">
             <w:r>
               <w:rPr>
                 <w:rStyle w:val="Hyperlink"/>
@@ -2243,7 +2306,7 @@
                 <w:noProof/>
                 <w:webHidden/>
               </w:rPr>
-              <w:instrText xml:space="preserve"> PAGEREF _Toc76727469 \h </w:instrText>
+              <w:instrText xml:space="preserve"> PAGEREF _Toc82420846 \h </w:instrText>
             </w:r>
             <w:r>
               <w:rPr>
@@ -2280,9 +2343,10 @@
             <w:rPr>
               <w:rFonts w:eastAsiaTheme="minorEastAsia"/>
               <w:noProof/>
+              <w:lang w:val="de-CH" w:eastAsia="de-CH"/>
             </w:rPr>
           </w:pPr>
-          <w:hyperlink w:anchor="_Toc76727470" w:history="1">
+          <w:hyperlink w:anchor="_Toc82420847" w:history="1">
             <w:r>
               <w:rPr>
                 <w:rStyle w:val="Hyperlink"/>
@@ -2310,7 +2374,7 @@
                 <w:noProof/>
                 <w:webHidden/>
               </w:rPr>
-              <w:instrText xml:space="preserve"> PAGEREF _Toc76727470 \h </w:instrText>
+              <w:instrText xml:space="preserve"> PAGEREF _Toc82420847 \h </w:instrText>
             </w:r>
             <w:r>
               <w:rPr>
@@ -2347,9 +2411,10 @@
             <w:rPr>
               <w:rFonts w:eastAsiaTheme="minorEastAsia"/>
               <w:noProof/>
+              <w:lang w:val="de-CH" w:eastAsia="de-CH"/>
             </w:rPr>
           </w:pPr>
-          <w:hyperlink w:anchor="_Toc76727471" w:history="1">
+          <w:hyperlink w:anchor="_Toc82420848" w:history="1">
             <w:r>
               <w:rPr>
                 <w:rStyle w:val="Hyperlink"/>
@@ -2377,7 +2442,7 @@
                 <w:noProof/>
                 <w:webHidden/>
               </w:rPr>
-              <w:instrText xml:space="preserve"> PAGEREF _Toc76727471 \h </w:instrText>
+              <w:instrText xml:space="preserve"> PAGEREF _Toc82420848 \h </w:instrText>
             </w:r>
             <w:r>
               <w:rPr>
@@ -2417,9 +2482,10 @@
             <w:rPr>
               <w:rFonts w:eastAsiaTheme="minorEastAsia"/>
               <w:noProof/>
+              <w:lang w:val="de-CH" w:eastAsia="de-CH"/>
             </w:rPr>
           </w:pPr>
-          <w:hyperlink w:anchor="_Toc76727472" w:history="1">
+          <w:hyperlink w:anchor="_Toc82420849" w:history="1">
             <w:r>
               <w:rPr>
                 <w:rStyle w:val="Hyperlink"/>
@@ -2446,7 +2512,7 @@
                 <w:noProof/>
                 <w:webHidden/>
               </w:rPr>
-              <w:instrText xml:space="preserve"> PAGEREF _Toc76727472 \h </w:instrText>
+              <w:instrText xml:space="preserve"> PAGEREF _Toc82420849 \h </w:instrText>
             </w:r>
             <w:r>
               <w:rPr>
@@ -2512,12 +2578,14 @@
         </w:rPr>
         <w:br w:type="page"/>
       </w:r>
+      <w:bookmarkStart w:id="0" w:name="_GoBack"/>
+      <w:bookmarkEnd w:id="0"/>
     </w:p>
     <w:p>
       <w:pPr>
         <w:pStyle w:val="Heading1"/>
       </w:pPr>
-      <w:bookmarkStart w:id="0" w:name="_Toc76727443"/>
+      <w:bookmarkStart w:id="1" w:name="_Toc82420820"/>
       <w:r>
         <w:lastRenderedPageBreak/>
         <w:t xml:space="preserve">Basic </w:t>
@@ -2525,7 +2593,7 @@
       <w:r>
         <w:t>Setup</w:t>
       </w:r>
-      <w:bookmarkEnd w:id="0"/>
+      <w:bookmarkEnd w:id="1"/>
     </w:p>
     <w:p>
       <w:pPr>
@@ -2554,8 +2622,17 @@
           <w:b/>
           <w:sz w:val="24"/>
         </w:rPr>
-        <w:t xml:space="preserve"> SpectraSorter</w:t>
-      </w:r>
+        <w:t xml:space="preserve"> </w:t>
+      </w:r>
+      <w:proofErr w:type="spellStart"/>
+      <w:r>
+        <w:rPr>
+          <w:b/>
+          <w:sz w:val="24"/>
+        </w:rPr>
+        <w:t>SpectraSorter</w:t>
+      </w:r>
+      <w:proofErr w:type="spellEnd"/>
     </w:p>
     <w:p>
       <w:pPr>
@@ -2597,7 +2674,21 @@
         <w:rPr>
           <w:sz w:val="24"/>
         </w:rPr>
-        <w:t xml:space="preserve">test, stable version of SpectraSorter can be downloaded from </w:t>
+        <w:t xml:space="preserve">test, stable version of </w:t>
+      </w:r>
+      <w:proofErr w:type="spellStart"/>
+      <w:r>
+        <w:rPr>
+          <w:sz w:val="24"/>
+        </w:rPr>
+        <w:t>SpectraSorter</w:t>
+      </w:r>
+      <w:proofErr w:type="spellEnd"/>
+      <w:r>
+        <w:rPr>
+          <w:sz w:val="24"/>
+        </w:rPr>
+        <w:t xml:space="preserve"> can be downloaded from </w:t>
       </w:r>
       <w:hyperlink r:id="rId10" w:history="1">
         <w:r>
@@ -2743,7 +2834,15 @@
         <w:t xml:space="preserve">Open “SpectraSorter.sln” </w:t>
       </w:r>
       <w:r>
-        <w:t xml:space="preserve">from the “src” folder </w:t>
+        <w:t>from the “</w:t>
+      </w:r>
+      <w:proofErr w:type="spellStart"/>
+      <w:r>
+        <w:t>src</w:t>
+      </w:r>
+      <w:proofErr w:type="spellEnd"/>
+      <w:r>
+        <w:t xml:space="preserve">” folder </w:t>
       </w:r>
       <w:r>
         <w:t xml:space="preserve">in Visual Studio. </w:t>
@@ -2770,7 +2869,15 @@
         <w:t>”</w:t>
       </w:r>
       <w:r>
-        <w:t xml:space="preserve">, right-click on the SpectraSorter </w:t>
+        <w:t xml:space="preserve">, right-click on the </w:t>
+      </w:r>
+      <w:proofErr w:type="spellStart"/>
+      <w:r>
+        <w:t>SpectraSorter</w:t>
+      </w:r>
+      <w:proofErr w:type="spellEnd"/>
+      <w:r>
+        <w:t xml:space="preserve"> </w:t>
       </w:r>
       <w:r>
         <w:t>solution</w:t>
@@ -2779,7 +2886,15 @@
         <w:t xml:space="preserve"> and hit </w:t>
       </w:r>
       <w:r>
-        <w:t>“Restore NuGet Packages”.</w:t>
+        <w:t xml:space="preserve">“Restore </w:t>
+      </w:r>
+      <w:proofErr w:type="spellStart"/>
+      <w:r>
+        <w:t>NuGet</w:t>
+      </w:r>
+      <w:proofErr w:type="spellEnd"/>
+      <w:r>
+        <w:t xml:space="preserve"> Packages”.</w:t>
       </w:r>
     </w:p>
     <w:p>
@@ -2833,13 +2948,29 @@
         <w:t>”</w:t>
       </w:r>
       <w:r>
-        <w:t xml:space="preserve">, right-click on the SpectraSorter project and hit </w:t>
+        <w:t xml:space="preserve">, right-click on the </w:t>
+      </w:r>
+      <w:proofErr w:type="spellStart"/>
+      <w:r>
+        <w:t>SpectraSorter</w:t>
+      </w:r>
+      <w:proofErr w:type="spellEnd"/>
+      <w:r>
+        <w:t xml:space="preserve"> project and hit </w:t>
       </w:r>
       <w:r>
         <w:t>“</w:t>
       </w:r>
       <w:r>
-        <w:t xml:space="preserve">Set as StartUp </w:t>
+        <w:t xml:space="preserve">Set as </w:t>
+      </w:r>
+      <w:proofErr w:type="spellStart"/>
+      <w:r>
+        <w:t>StartUp</w:t>
+      </w:r>
+      <w:proofErr w:type="spellEnd"/>
+      <w:r>
+        <w:t xml:space="preserve"> </w:t>
       </w:r>
       <w:r>
         <w:t>P</w:t>
@@ -2863,7 +2994,15 @@
         </w:numPr>
       </w:pPr>
       <w:r>
-        <w:t>In the Toolbar hit “Start” to initiate the SpectraSorter program.</w:t>
+        <w:t xml:space="preserve">In the Toolbar hit “Start” to initiate the </w:t>
+      </w:r>
+      <w:proofErr w:type="spellStart"/>
+      <w:r>
+        <w:t>SpectraSorter</w:t>
+      </w:r>
+      <w:proofErr w:type="spellEnd"/>
+      <w:r>
+        <w:t xml:space="preserve"> program.</w:t>
       </w:r>
     </w:p>
     <w:p>
@@ -2882,12 +3021,54 @@
         <w:rPr>
           <w:i/>
         </w:rPr>
-        <w:t>The SpectraSorterSetup project can be used to create a redistributable Windows Installer. Right-click on SpectraSorterSetup and select Build. Once the build is complete, right-click on the project again and choose Open Folder in File Explorer.  The setup files can be used to install SpectraSorter on any machine.</w:t>
-      </w:r>
+        <w:t xml:space="preserve">The </w:t>
+      </w:r>
+      <w:proofErr w:type="spellStart"/>
       <w:r>
         <w:rPr>
           <w:i/>
         </w:rPr>
+        <w:t>SpectraSorterSetup</w:t>
+      </w:r>
+      <w:proofErr w:type="spellEnd"/>
+      <w:r>
+        <w:rPr>
+          <w:i/>
+        </w:rPr>
+        <w:t xml:space="preserve"> project can be used to create a redistributable Windows Installer. Right-click on </w:t>
+      </w:r>
+      <w:proofErr w:type="spellStart"/>
+      <w:r>
+        <w:rPr>
+          <w:i/>
+        </w:rPr>
+        <w:t>SpectraSorterSetup</w:t>
+      </w:r>
+      <w:proofErr w:type="spellEnd"/>
+      <w:r>
+        <w:rPr>
+          <w:i/>
+        </w:rPr>
+        <w:t xml:space="preserve"> and select Build. Once the build is complete, right-click on the project again and choose Open Folder in File Explorer.  The setup files can be used to install </w:t>
+      </w:r>
+      <w:proofErr w:type="spellStart"/>
+      <w:r>
+        <w:rPr>
+          <w:i/>
+        </w:rPr>
+        <w:t>SpectraSorter</w:t>
+      </w:r>
+      <w:proofErr w:type="spellEnd"/>
+      <w:r>
+        <w:rPr>
+          <w:i/>
+        </w:rPr>
+        <w:t xml:space="preserve"> on any machine.</w:t>
+      </w:r>
+      <w:r>
+        <w:rPr>
+          <w:i/>
+        </w:rPr>
         <w:t xml:space="preserve"> Also note that the project is configured to </w:t>
       </w:r>
       <w:r>
@@ -2912,8 +3093,16 @@
         <w:rPr>
           <w:i/>
         </w:rPr>
-        <w:t xml:space="preserve"> Release version of the SpectraSorter</w:t>
-      </w:r>
+        <w:t xml:space="preserve"> Release version of the </w:t>
+      </w:r>
+      <w:proofErr w:type="spellStart"/>
+      <w:r>
+        <w:rPr>
+          <w:i/>
+        </w:rPr>
+        <w:t>SpectraSorter</w:t>
+      </w:r>
+      <w:proofErr w:type="spellEnd"/>
       <w:r>
         <w:rPr>
           <w:i/>
@@ -3038,15 +3227,25 @@
         <w:spacing w:after="0"/>
       </w:pPr>
       <w:r>
-        <w:t xml:space="preserve">The SpectraSorter is compatible with the </w:t>
+        <w:t xml:space="preserve">The </w:t>
+      </w:r>
+      <w:proofErr w:type="spellStart"/>
+      <w:r>
+        <w:t>SpectraSorter</w:t>
+      </w:r>
+      <w:proofErr w:type="spellEnd"/>
+      <w:r>
+        <w:t xml:space="preserve"> is compatible with the </w:t>
       </w:r>
       <w:hyperlink r:id="rId14" w:history="1">
+        <w:proofErr w:type="spellStart"/>
         <w:r>
           <w:rPr>
             <w:rStyle w:val="Hyperlink"/>
           </w:rPr>
           <w:t>OmniDriver</w:t>
         </w:r>
+        <w:proofErr w:type="spellEnd"/>
       </w:hyperlink>
       <w:r>
         <w:t xml:space="preserve"> from Ocean Optics. Which they use to power all of their spectrophotometers. Install the driver for your spectrophotometer and make sure your system can detect it when it is plugged in. </w:t>
@@ -3119,7 +3318,23 @@
           <w:b/>
           <w:sz w:val="24"/>
         </w:rPr>
-        <w:t xml:space="preserve">Open SpectraSorter and </w:t>
+        <w:t xml:space="preserve">Open </w:t>
+      </w:r>
+      <w:proofErr w:type="spellStart"/>
+      <w:r>
+        <w:rPr>
+          <w:b/>
+          <w:sz w:val="24"/>
+        </w:rPr>
+        <w:t>SpectraSorter</w:t>
+      </w:r>
+      <w:proofErr w:type="spellEnd"/>
+      <w:r>
+        <w:rPr>
+          <w:b/>
+          <w:sz w:val="24"/>
+        </w:rPr>
+        <w:t xml:space="preserve"> and </w:t>
       </w:r>
       <w:r>
         <w:rPr>
@@ -3214,8 +3429,13 @@
         </w:drawing>
       </w:r>
       <w:r>
-        <w:t>Connect your Ocean Optics Spectro</w:t>
-      </w:r>
+        <w:t xml:space="preserve">Connect your Ocean Optics </w:t>
+      </w:r>
+      <w:proofErr w:type="spellStart"/>
+      <w:r>
+        <w:t>Spectro</w:t>
+      </w:r>
+      <w:proofErr w:type="spellEnd"/>
       <w:r>
         <w:t>-</w:t>
       </w:r>
@@ -3330,7 +3550,15 @@
         <w:br/>
       </w:r>
       <w:r>
-        <w:t xml:space="preserve">A big button at the top right of SpectraSorter allows the user to start or abort an acquisition. This can be done via the shortcut CTRL+R (start) and ended with CTRL+X (abort). Go to </w:t>
+        <w:t xml:space="preserve">A big button at the top right of </w:t>
+      </w:r>
+      <w:proofErr w:type="spellStart"/>
+      <w:r>
+        <w:t>SpectraSorter</w:t>
+      </w:r>
+      <w:proofErr w:type="spellEnd"/>
+      <w:r>
+        <w:t xml:space="preserve"> allows the user to start or abort an acquisition. This can be done via the shortcut CTRL+R (start) and ended with CTRL+X (abort). Go to </w:t>
       </w:r>
       <w:r>
         <w:rPr>
@@ -3350,12 +3578,12 @@
       <w:pPr>
         <w:pStyle w:val="Heading1"/>
       </w:pPr>
-      <w:bookmarkStart w:id="1" w:name="_Toc76727444"/>
+      <w:bookmarkStart w:id="2" w:name="_Toc82420821"/>
       <w:r>
         <w:lastRenderedPageBreak/>
         <w:t>Acquisition Settings</w:t>
       </w:r>
-      <w:bookmarkEnd w:id="1"/>
+      <w:bookmarkEnd w:id="2"/>
     </w:p>
     <w:p>
       <w:pPr>
@@ -3434,7 +3662,7 @@
           </wp:anchor>
         </w:drawing>
       </w:r>
-      <w:bookmarkStart w:id="2" w:name="_Toc76727445"/>
+      <w:bookmarkStart w:id="3" w:name="_Toc82420822"/>
       <w:r>
         <w:rPr>
           <w:rStyle w:val="Heading3Char"/>
@@ -3456,7 +3684,7 @@
         </w:rPr>
         <w:t>– Dropdown Selection</w:t>
       </w:r>
-      <w:bookmarkEnd w:id="2"/>
+      <w:bookmarkEnd w:id="3"/>
       <w:r>
         <w:rPr>
           <w:u w:val="single"/>
@@ -3480,7 +3708,13 @@
         <w:t xml:space="preserve"> </w:t>
       </w:r>
       <w:r>
-        <w:t xml:space="preserve">dropdown selection controls the type of data that is saved during acquisitions. The default is “Raw Spectrum,” which saves the absolute intensity values recorded by the spectrophotometer. The other options, “Dark Corrected,” “Absorbance,” and “Transmission,” save processed data that can be generated after a dark spectrum and a reference spectrum is acquired. See the </w:t>
+        <w:t>dropdown selection controls the type of data that is saved during acquisitions. The default is “Raw Spectrum,” which saves the absolute intensity values recorded by the spectrophotometer. The other options, “Dark Corrected,” “Absorbance,” and “Transmission,” save processed data that can be generated after a dark spectrum and a reference spectrum is acquired.</w:t>
+      </w:r>
+      <w:r>
+        <w:t xml:space="preserve"> </w:t>
+      </w:r>
+      <w:r>
+        <w:t xml:space="preserve">See the </w:t>
       </w:r>
       <w:r>
         <w:rPr>
@@ -3498,6 +3732,30 @@
       <w:r>
         <w:t>section of this manual for more details.</w:t>
       </w:r>
+      <w:r>
+        <w:t xml:space="preserve"> Also notice that f</w:t>
+      </w:r>
+      <w:r>
+        <w:t xml:space="preserve">or both “Absorbance” and “Transmission” </w:t>
+      </w:r>
+      <w:r>
+        <w:t xml:space="preserve">if the dark spectrum is </w:t>
+      </w:r>
+      <w:r>
+        <w:t xml:space="preserve">not present, it will be ignored, and </w:t>
+      </w:r>
+      <w:r>
+        <w:t>if the reference spectrum is not present, the absorbance</w:t>
+      </w:r>
+      <w:r>
+        <w:t>/transmission</w:t>
+      </w:r>
+      <w:r>
+        <w:t xml:space="preserve"> will be set to 0.</w:t>
+      </w:r>
+      <w:r>
+        <w:t xml:space="preserve"> </w:t>
+      </w:r>
     </w:p>
     <w:p>
       <w:pPr>
@@ -3508,7 +3766,7 @@
       <w:pPr>
         <w:pStyle w:val="Heading3"/>
       </w:pPr>
-      <w:bookmarkStart w:id="3" w:name="_Toc76727446"/>
+      <w:bookmarkStart w:id="4" w:name="_Toc82420823"/>
       <w:r>
         <w:rPr>
           <w:noProof/>
@@ -3594,7 +3852,7 @@
       <w:r>
         <w:t>– Acquisitions Settings</w:t>
       </w:r>
-      <w:bookmarkEnd w:id="3"/>
+      <w:bookmarkEnd w:id="4"/>
       <w:r>
         <w:t xml:space="preserve"> </w:t>
       </w:r>
@@ -3696,6 +3954,7 @@
       <w:r>
         <w:t xml:space="preserve">f </w:t>
       </w:r>
+      <w:proofErr w:type="gramStart"/>
       <w:r>
         <w:rPr>
           <w:b/>
@@ -3703,6 +3962,7 @@
         </w:rPr>
         <w:t>Saving</w:t>
       </w:r>
+      <w:proofErr w:type="gramEnd"/>
       <w:r>
         <w:t xml:space="preserve"> is enabled for a long time, make sure your settings are correct and that you have sufficient space.</w:t>
       </w:r>
@@ -3768,12 +4028,21 @@
         <w:spacing w:after="0"/>
         <w:ind w:left="0" w:hanging="180"/>
       </w:pPr>
+      <w:proofErr w:type="spellStart"/>
       <w:r>
         <w:rPr>
           <w:b/>
           <w:color w:val="002060"/>
         </w:rPr>
-        <w:t xml:space="preserve">Num spectra per request </w:t>
+        <w:t>Num</w:t>
+      </w:r>
+      <w:proofErr w:type="spellEnd"/>
+      <w:r>
+        <w:rPr>
+          <w:b/>
+          <w:color w:val="002060"/>
+        </w:rPr>
+        <w:t xml:space="preserve"> spectra per request </w:t>
       </w:r>
       <w:r>
         <w:rPr>
@@ -3912,27 +4181,27 @@
         <w:spacing w:after="0"/>
         <w:ind w:left="0" w:hanging="180"/>
         <w:rPr>
+          <w:rStyle w:val="Heading3Char"/>
+        </w:rPr>
+      </w:pPr>
+      <w:r>
+        <w:rPr>
+          <w:b/>
           <w:color w:val="002060"/>
         </w:rPr>
-      </w:pPr>
+        <w:t>Trigger mode</w:t>
+      </w:r>
       <w:r>
         <w:rPr>
           <w:b/>
           <w:color w:val="002060"/>
         </w:rPr>
-        <w:t>Trigger mode</w:t>
-      </w:r>
-      <w:r>
-        <w:rPr>
-          <w:b/>
+        <w:t>:</w:t>
+      </w:r>
+      <w:r>
+        <w:rPr>
           <w:color w:val="002060"/>
         </w:rPr>
-        <w:t>:</w:t>
-      </w:r>
-      <w:r>
-        <w:rPr>
-          <w:color w:val="002060"/>
-        </w:rPr>
         <w:t xml:space="preserve"> </w:t>
       </w:r>
       <w:r>
@@ -3950,20 +4219,6 @@
       <w:r>
         <w:t xml:space="preserve"> for correct analysis behavior.</w:t>
       </w:r>
-    </w:p>
-    <w:p>
-      <w:pPr>
-        <w:rPr>
-          <w:rStyle w:val="Heading3Char"/>
-        </w:rPr>
-      </w:pPr>
-    </w:p>
-    <w:p>
-      <w:pPr>
-        <w:rPr>
-          <w:rStyle w:val="Heading3Char"/>
-        </w:rPr>
-      </w:pPr>
       <w:r>
         <w:rPr>
           <w:rStyle w:val="Heading3Char"/>
@@ -4035,29 +4290,53 @@
           </wp:anchor>
         </w:drawing>
       </w:r>
+      <w:bookmarkStart w:id="5" w:name="_Toc82420824"/>
       <w:r>
         <w:rPr>
           <w:rStyle w:val="Heading3Char"/>
         </w:rPr>
-        <w:t xml:space="preserve"> </w:t>
-      </w:r>
-      <w:bookmarkStart w:id="4" w:name="_Toc76727447"/>
+        <w:t xml:space="preserve">Export / Import </w:t>
+      </w:r>
+      <w:proofErr w:type="spellStart"/>
       <w:r>
         <w:rPr>
           <w:rStyle w:val="Heading3Char"/>
         </w:rPr>
-        <w:t>Export / Import SpectraSorter Settings</w:t>
-      </w:r>
-      <w:bookmarkEnd w:id="4"/>
+        <w:t>SpectraSorter</w:t>
+      </w:r>
+      <w:proofErr w:type="spellEnd"/>
+      <w:r>
+        <w:rPr>
+          <w:rStyle w:val="Heading3Char"/>
+        </w:rPr>
+        <w:t xml:space="preserve"> Settings</w:t>
+      </w:r>
+      <w:bookmarkEnd w:id="5"/>
       <w:r>
         <w:br/>
-        <w:t>All settings for SpectraSorter can be saved externally with “Export to file” as a</w:t>
+        <w:t xml:space="preserve">All settings for </w:t>
+      </w:r>
+      <w:proofErr w:type="spellStart"/>
+      <w:r>
+        <w:t>SpectraSorter</w:t>
+      </w:r>
+      <w:proofErr w:type="spellEnd"/>
+      <w:r>
+        <w:t xml:space="preserve"> can be saved externally with “Export to file” as a</w:t>
       </w:r>
       <w:r>
         <w:t>n</w:t>
       </w:r>
       <w:r>
-        <w:t xml:space="preserve"> .xml file. Later it can be reloaded with “Import from file.” Further, any settings can be stored as default whenever SpectraSorter is loaded with “Store as default.” To revert back to the initial blank default settings, select “Revert to default.”</w:t>
+        <w:t xml:space="preserve"> .xml file. Later it can be reloaded with “Import from file.” Further, any settings can be stored as default whenever </w:t>
+      </w:r>
+      <w:proofErr w:type="spellStart"/>
+      <w:r>
+        <w:t>SpectraSorter</w:t>
+      </w:r>
+      <w:proofErr w:type="spellEnd"/>
+      <w:r>
+        <w:t xml:space="preserve"> is loaded with “Store as default.” To revert back to the initial blank default settings, select “Revert to default.”</w:t>
       </w:r>
     </w:p>
     <w:p>
@@ -4133,7 +4412,7 @@
           </wp:anchor>
         </w:drawing>
       </w:r>
-      <w:bookmarkStart w:id="5" w:name="_Toc76727448"/>
+      <w:bookmarkStart w:id="6" w:name="_Toc82420825"/>
       <w:r>
         <w:rPr>
           <w:rStyle w:val="Heading3Char"/>
@@ -4152,7 +4431,7 @@
         </w:rPr>
         <w:t>tatistics</w:t>
       </w:r>
-      <w:bookmarkEnd w:id="5"/>
+      <w:bookmarkEnd w:id="6"/>
       <w:r>
         <w:br/>
         <w:t>Operating</w:t>
@@ -4207,14 +4486,14 @@
           <w:rStyle w:val="Heading3Char"/>
         </w:rPr>
       </w:pPr>
-      <w:bookmarkStart w:id="6" w:name="_Toc76727449"/>
+      <w:bookmarkStart w:id="7" w:name="_Toc82420826"/>
       <w:r>
         <w:rPr>
           <w:rStyle w:val="Heading3Char"/>
         </w:rPr>
         <w:t>Output Files</w:t>
       </w:r>
-      <w:bookmarkEnd w:id="6"/>
+      <w:bookmarkEnd w:id="7"/>
     </w:p>
     <w:p>
       <w:r>
@@ -4275,7 +4554,7 @@
           </wp:anchor>
         </w:drawing>
       </w:r>
-      <w:bookmarkStart w:id="7" w:name="_Toc76727450"/>
+      <w:bookmarkStart w:id="8" w:name="_Toc82420827"/>
       <w:r>
         <w:rPr>
           <w:rStyle w:val="Heading3Char"/>
@@ -4297,15 +4576,20 @@
         </w:rPr>
         <w:t>Options</w:t>
       </w:r>
-      <w:bookmarkEnd w:id="7"/>
+      <w:bookmarkEnd w:id="8"/>
       <w:r>
         <w:rPr>
           <w:u w:val="single"/>
         </w:rPr>
         <w:br/>
       </w:r>
-      <w:r>
-        <w:t xml:space="preserve">In the </w:t>
+      <w:proofErr w:type="gramStart"/>
+      <w:r>
+        <w:t>In</w:t>
+      </w:r>
+      <w:proofErr w:type="gramEnd"/>
+      <w:r>
+        <w:t xml:space="preserve"> the </w:t>
       </w:r>
       <w:r>
         <w:rPr>
@@ -4454,7 +4738,7 @@
           </wp:anchor>
         </w:drawing>
       </w:r>
-      <w:bookmarkStart w:id="8" w:name="_Toc76727451"/>
+      <w:bookmarkStart w:id="9" w:name="_Toc82420828"/>
       <w:r>
         <w:rPr>
           <w:rStyle w:val="Heading3Char"/>
@@ -4485,7 +4769,7 @@
         </w:rPr>
         <w:t>– “.csv”</w:t>
       </w:r>
-      <w:bookmarkEnd w:id="8"/>
+      <w:bookmarkEnd w:id="9"/>
       <w:r>
         <w:rPr>
           <w:u w:val="single"/>
@@ -4521,11 +4805,27 @@
         <w:rPr>
           <w:i/>
         </w:rPr>
-        <w:t xml:space="preserve">Hint: If you want to open this data in Excel you can use their Text import wizard, or open the data in a text editor and add the initial line “sep=;”, then Excel will open the data in its correct columns. </w:t>
-      </w:r>
-    </w:p>
-    <w:p>
-      <w:bookmarkStart w:id="9" w:name="_Toc76727452"/>
+        <w:t>Hint: If you want to open this data in Excel you can use their Text import wizard, or open the data in a text editor and add the initial line “</w:t>
+      </w:r>
+      <w:proofErr w:type="spellStart"/>
+      <w:proofErr w:type="gramStart"/>
+      <w:r>
+        <w:rPr>
+          <w:i/>
+        </w:rPr>
+        <w:t>sep</w:t>
+      </w:r>
+      <w:proofErr w:type="spellEnd"/>
+      <w:proofErr w:type="gramEnd"/>
+      <w:r>
+        <w:rPr>
+          <w:i/>
+        </w:rPr>
+        <w:t xml:space="preserve">=;”, then Excel will open the data in its correct columns. </w:t>
+      </w:r>
+    </w:p>
+    <w:p>
+      <w:bookmarkStart w:id="10" w:name="_Toc82420829"/>
       <w:r>
         <w:rPr>
           <w:rStyle w:val="Heading3Char"/>
@@ -4556,7 +4856,7 @@
         </w:rPr>
         <w:t>”</w:t>
       </w:r>
-      <w:bookmarkEnd w:id="9"/>
+      <w:bookmarkEnd w:id="10"/>
       <w:r>
         <w:rPr>
           <w:u w:val="single"/>
@@ -4579,7 +4879,15 @@
         <w:t>”. This file can be opened to in a text editor to view all parameters of the corresponding acquisition.</w:t>
       </w:r>
       <w:r>
-        <w:t xml:space="preserve"> These settings can also be imported into SpectraSorter using the “File &gt; Settings &gt; Import from file” from the top toolbar.</w:t>
+        <w:t xml:space="preserve"> These settings can also be imported into </w:t>
+      </w:r>
+      <w:proofErr w:type="spellStart"/>
+      <w:r>
+        <w:t>SpectraSorter</w:t>
+      </w:r>
+      <w:proofErr w:type="spellEnd"/>
+      <w:r>
+        <w:t xml:space="preserve"> using the “File &gt; Settings &gt; Import from file” from the top toolbar.</w:t>
       </w:r>
     </w:p>
     <w:p>
@@ -4589,7 +4897,7 @@
           <w:rStyle w:val="Heading3Char"/>
         </w:rPr>
       </w:pPr>
-      <w:bookmarkStart w:id="10" w:name="_Toc76727453"/>
+      <w:bookmarkStart w:id="11" w:name="_Toc82420830"/>
       <w:r>
         <w:rPr>
           <w:rStyle w:val="Heading3Char"/>
@@ -4602,7 +4910,7 @@
         </w:rPr>
         <w:t xml:space="preserve"> Fields</w:t>
       </w:r>
-      <w:bookmarkEnd w:id="10"/>
+      <w:bookmarkEnd w:id="11"/>
     </w:p>
     <w:p>
       <w:r>
@@ -4793,8 +5101,13 @@
         </w:rPr>
         <w:br/>
       </w:r>
-      <w:r>
-        <w:t>This tab is retained from the original FX Streamer platform. It describes the firmware version and serial number of the Ocean Optics Spectrophotometer.</w:t>
+      <w:proofErr w:type="gramStart"/>
+      <w:r>
+        <w:t>This</w:t>
+      </w:r>
+      <w:proofErr w:type="gramEnd"/>
+      <w:r>
+        <w:t xml:space="preserve"> tab is retained from the original FX Streamer platform. It describes the firmware version and serial number of the Ocean Optics Spectrophotometer.</w:t>
       </w:r>
     </w:p>
     <w:p/>
@@ -4815,7 +5128,7 @@
       <w:pPr>
         <w:pStyle w:val="Heading1"/>
       </w:pPr>
-      <w:bookmarkStart w:id="11" w:name="_Toc76727454"/>
+      <w:bookmarkStart w:id="12" w:name="_Toc82420831"/>
       <w:r>
         <w:rPr>
           <w:b/>
@@ -4833,7 +5146,7 @@
       <w:r>
         <w:t>Spectra</w:t>
       </w:r>
-      <w:bookmarkEnd w:id="11"/>
+      <w:bookmarkEnd w:id="12"/>
     </w:p>
     <w:p>
       <w:r>
@@ -4905,7 +5218,7 @@
           </wp:anchor>
         </w:drawing>
       </w:r>
-      <w:bookmarkStart w:id="12" w:name="_Toc76727455"/>
+      <w:bookmarkStart w:id="13" w:name="_Toc82420832"/>
       <w:r>
         <w:rPr>
           <w:rStyle w:val="Heading3Char"/>
@@ -4924,7 +5237,7 @@
         </w:rPr>
         <w:t>”</w:t>
       </w:r>
-      <w:bookmarkEnd w:id="12"/>
+      <w:bookmarkEnd w:id="13"/>
       <w:r>
         <w:rPr>
           <w:u w:val="single"/>
@@ -4978,7 +5291,7 @@
       </w:r>
     </w:p>
     <w:p>
-      <w:bookmarkStart w:id="13" w:name="_Toc76727456"/>
+      <w:bookmarkStart w:id="14" w:name="_Toc82420833"/>
       <w:r>
         <w:rPr>
           <w:rStyle w:val="Heading3Char"/>
@@ -4997,7 +5310,7 @@
         </w:rPr>
         <w:t>”</w:t>
       </w:r>
-      <w:bookmarkEnd w:id="13"/>
+      <w:bookmarkEnd w:id="14"/>
       <w:r>
         <w:br/>
         <w:t>This feature is retained from the original FX Streamer platform. It can be used with Ocean Optics light sources connected to the operating computer. For example, a “</w:t>
@@ -5013,7 +5326,7 @@
       <w:pPr>
         <w:pStyle w:val="Heading2"/>
       </w:pPr>
-      <w:bookmarkStart w:id="14" w:name="_Toc76727457"/>
+      <w:bookmarkStart w:id="15" w:name="_Toc82420834"/>
       <w:r>
         <w:rPr>
           <w:b/>
@@ -5033,7 +5346,7 @@
       <w:r>
         <w:t xml:space="preserve"> Acquisition</w:t>
       </w:r>
-      <w:bookmarkEnd w:id="14"/>
+      <w:bookmarkEnd w:id="15"/>
     </w:p>
     <w:p>
       <w:r>
@@ -5105,7 +5418,7 @@
           </wp:anchor>
         </w:drawing>
       </w:r>
-      <w:bookmarkStart w:id="15" w:name="_Toc76727458"/>
+      <w:bookmarkStart w:id="16" w:name="_Toc82420835"/>
       <w:r>
         <w:rPr>
           <w:rStyle w:val="Heading3Char"/>
@@ -5121,15 +5434,20 @@
         </w:rPr>
         <w:t xml:space="preserve"> Reference Spectrum</w:t>
       </w:r>
-      <w:bookmarkEnd w:id="15"/>
+      <w:bookmarkEnd w:id="16"/>
       <w:r>
         <w:rPr>
           <w:u w:val="single"/>
         </w:rPr>
         <w:br/>
       </w:r>
-      <w:r>
-        <w:t xml:space="preserve">The “Reference Spectrum” establishes the </w:t>
+      <w:proofErr w:type="gramStart"/>
+      <w:r>
+        <w:t>The</w:t>
+      </w:r>
+      <w:proofErr w:type="gramEnd"/>
+      <w:r>
+        <w:t xml:space="preserve"> “Reference Spectrum” establishes the </w:t>
       </w:r>
       <w:r>
         <w:t xml:space="preserve">reference spectra from which “Absorbance” or “Transmission” optical measurements are calculated. Ensure your light source is on and the correct reference sample is in place, then hit </w:t>
@@ -5244,7 +5562,7 @@
           </wp:anchor>
         </w:drawing>
       </w:r>
-      <w:bookmarkStart w:id="16" w:name="_Toc76727459"/>
+      <w:bookmarkStart w:id="17" w:name="_Toc82420836"/>
       <w:r>
         <w:rPr>
           <w:rStyle w:val="Heading3Char"/>
@@ -5268,7 +5586,7 @@
         </w:rPr>
         <w:t>Reference Spectrum</w:t>
       </w:r>
-      <w:bookmarkEnd w:id="16"/>
+      <w:bookmarkEnd w:id="17"/>
       <w:r>
         <w:rPr>
           <w:u w:val="single"/>
@@ -5325,7 +5643,15 @@
         <w:t>r</w:t>
       </w:r>
       <w:r>
-        <w:t xml:space="preserve"> reference spectra/spectras should appear over this time period. Then hit “Accumulate.” The </w:t>
+        <w:t xml:space="preserve"> reference spectra/</w:t>
+      </w:r>
+      <w:proofErr w:type="spellStart"/>
+      <w:r>
+        <w:t>spectras</w:t>
+      </w:r>
+      <w:proofErr w:type="spellEnd"/>
+      <w:r>
+        <w:t xml:space="preserve"> should appear over this time period. Then hit “Accumulate.” The </w:t>
       </w:r>
       <w:r>
         <w:t xml:space="preserve">spectrophotometer will run until it </w:t>
@@ -5474,7 +5800,7 @@
           </wp:anchor>
         </w:drawing>
       </w:r>
-      <w:bookmarkStart w:id="17" w:name="_Toc76727460"/>
+      <w:bookmarkStart w:id="18" w:name="_Toc82420837"/>
       <w:r>
         <w:rPr>
           <w:rStyle w:val="Heading3Char"/>
@@ -5498,7 +5824,7 @@
         </w:rPr>
         <w:t>Reference Spectrum</w:t>
       </w:r>
-      <w:bookmarkEnd w:id="17"/>
+      <w:bookmarkEnd w:id="18"/>
       <w:r>
         <w:rPr>
           <w:u w:val="single"/>
@@ -5582,7 +5908,7 @@
       <w:pPr>
         <w:pStyle w:val="Heading1"/>
       </w:pPr>
-      <w:bookmarkStart w:id="18" w:name="_Toc76727461"/>
+      <w:bookmarkStart w:id="19" w:name="_Toc82420838"/>
       <w:r>
         <w:lastRenderedPageBreak/>
         <w:t>Signal Processing</w:t>
@@ -5590,7 +5916,7 @@
       <w:r>
         <w:t xml:space="preserve"> and Wavelength Management</w:t>
       </w:r>
-      <w:bookmarkEnd w:id="18"/>
+      <w:bookmarkEnd w:id="19"/>
     </w:p>
     <w:p>
       <w:r>
@@ -5703,7 +6029,7 @@
       <w:pPr>
         <w:pStyle w:val="Heading3"/>
       </w:pPr>
-      <w:bookmarkStart w:id="19" w:name="_Toc76727462"/>
+      <w:bookmarkStart w:id="20" w:name="_Toc82420839"/>
       <w:r>
         <w:t>“</w:t>
       </w:r>
@@ -5713,7 +6039,7 @@
       <w:r>
         <w:t>”</w:t>
       </w:r>
-      <w:bookmarkEnd w:id="19"/>
+      <w:bookmarkEnd w:id="20"/>
     </w:p>
     <w:p>
       <w:r>
@@ -5734,8 +6060,6 @@
       <w:r>
         <w:t xml:space="preserve"> Indeed, please notice that enabling and disabling filtering during a run is allowed, but changing the filter kernel size can only be done in between acquisitions.</w:t>
       </w:r>
-      <w:bookmarkStart w:id="20" w:name="_GoBack"/>
-      <w:bookmarkEnd w:id="20"/>
     </w:p>
     <w:p>
       <w:pPr>
@@ -5754,7 +6078,7 @@
       <w:pPr>
         <w:pStyle w:val="Heading2"/>
       </w:pPr>
-      <w:bookmarkStart w:id="21" w:name="_Toc76727463"/>
+      <w:bookmarkStart w:id="21" w:name="_Toc82420840"/>
       <w:r>
         <w:lastRenderedPageBreak/>
         <w:t>Wavelength Hub</w:t>
@@ -5773,7 +6097,15 @@
         <w:t xml:space="preserve">Wavelength Hub </w:t>
       </w:r>
       <w:r>
-        <w:t>is the most important module in operating the SpectraSorter. Here, particular wavelengths are defined for time series plotting, saving, and triggering. Prepare the hub prior to your run, as most features cannot be modified during a run.</w:t>
+        <w:t xml:space="preserve">is the most important module in operating the </w:t>
+      </w:r>
+      <w:proofErr w:type="spellStart"/>
+      <w:r>
+        <w:t>SpectraSorter</w:t>
+      </w:r>
+      <w:proofErr w:type="spellEnd"/>
+      <w:r>
+        <w:t>. Here, particular wavelengths are defined for time series plotting, saving, and triggering. Prepare the hub prior to your run, as most features cannot be modified during a run.</w:t>
       </w:r>
       <w:r>
         <w:t xml:space="preserve"> Once established consider saving this setting with </w:t>
@@ -6007,8 +6339,13 @@
         <w:spacing w:after="0"/>
         <w:ind w:firstLine="708"/>
       </w:pPr>
-      <w:r>
-        <w:t xml:space="preserve">Timeseries Plotting: 280 nm, </w:t>
+      <w:proofErr w:type="spellStart"/>
+      <w:r>
+        <w:t>Timeseries</w:t>
+      </w:r>
+      <w:proofErr w:type="spellEnd"/>
+      <w:r>
+        <w:t xml:space="preserve"> Plotting: 280 nm, </w:t>
       </w:r>
       <w:r>
         <w:rPr>
@@ -6051,7 +6388,7 @@
       <w:pPr>
         <w:pStyle w:val="Heading3"/>
       </w:pPr>
-      <w:bookmarkStart w:id="22" w:name="_Toc76727464"/>
+      <w:bookmarkStart w:id="22" w:name="_Toc82420841"/>
       <w:r>
         <w:lastRenderedPageBreak/>
         <w:t>“Select Range”</w:t>
@@ -6162,7 +6499,7 @@
       <w:pPr>
         <w:pStyle w:val="Heading3"/>
       </w:pPr>
-      <w:bookmarkStart w:id="23" w:name="_Toc76727465"/>
+      <w:bookmarkStart w:id="23" w:name="_Toc82420842"/>
       <w:r>
         <w:t>“Triggering”</w:t>
       </w:r>
@@ -6170,7 +6507,15 @@
     </w:p>
     <w:p>
       <w:r>
-        <w:t>Triggering refers to sending an external trigger via the Arduino microcontroller. This setting can only be enabled if an Arduino microcontroller is connected and detected by SpectraSorter, see the Basic Section of the manual for more details on that.</w:t>
+        <w:t xml:space="preserve">Triggering refers to sending an external trigger via the Arduino microcontroller. This setting can only be enabled if an Arduino microcontroller is connected and detected by </w:t>
+      </w:r>
+      <w:proofErr w:type="spellStart"/>
+      <w:r>
+        <w:t>SpectraSorter</w:t>
+      </w:r>
+      <w:proofErr w:type="spellEnd"/>
+      <w:r>
+        <w:t>, see the Basic Section of the manual for more details on that.</w:t>
       </w:r>
     </w:p>
     <w:p>
@@ -6193,8 +6538,13 @@
         <w:pStyle w:val="Heading4"/>
       </w:pPr>
       <w:r>
-        <w:t>Triggering Operator: AND or OR</w:t>
-      </w:r>
+        <w:t xml:space="preserve">Triggering Operator: AND or </w:t>
+      </w:r>
+      <w:proofErr w:type="spellStart"/>
+      <w:r>
+        <w:t>OR</w:t>
+      </w:r>
+      <w:proofErr w:type="spellEnd"/>
     </w:p>
     <w:p>
       <w:r>
@@ -6230,7 +6580,7 @@
       <w:pPr>
         <w:pStyle w:val="Heading1"/>
       </w:pPr>
-      <w:bookmarkStart w:id="24" w:name="_Toc76727466"/>
+      <w:bookmarkStart w:id="24" w:name="_Toc82420843"/>
       <w:r>
         <w:lastRenderedPageBreak/>
         <w:t xml:space="preserve">Data </w:t>
@@ -6395,7 +6745,7 @@
       <w:pPr>
         <w:pStyle w:val="Heading3"/>
       </w:pPr>
-      <w:bookmarkStart w:id="25" w:name="_Toc76727467"/>
+      <w:bookmarkStart w:id="25" w:name="_Toc82420844"/>
       <w:r>
         <w:rPr>
           <w:noProof/>
@@ -6472,7 +6822,15 @@
     </w:p>
     <w:p>
       <w:r>
-        <w:t>The “Y axis” can be auto scaled or manually adjusted for all plot types. For all spectrum plot types (e.g, [Live] Output Spectrum), the “X axis” is controlled by manually setting the desired wavelength</w:t>
+        <w:t>The “Y axis” can be auto scaled or manually adjusted for all plot types. For all spectrum plot types (</w:t>
+      </w:r>
+      <w:proofErr w:type="spellStart"/>
+      <w:r>
+        <w:t>e.g</w:t>
+      </w:r>
+      <w:proofErr w:type="spellEnd"/>
+      <w:r>
+        <w:t>, [Live] Output Spectrum), the “X axis” is controlled by manually setting the desired wavelength</w:t>
       </w:r>
       <w:r>
         <w:t xml:space="preserve"> range</w:t>
@@ -6553,7 +6911,15 @@
         </w:drawing>
       </w:r>
       <w:r>
-        <w:t>For all time series plot types (e.g., [Live] Time series), the “X axis” is defined by the number of spectra displayed. Before a run starts define the “Number of time points to store.” This sets a buffer size for storing the most recent spect</w:t>
+        <w:t xml:space="preserve">For </w:t>
+      </w:r>
+      <w:proofErr w:type="spellStart"/>
+      <w:r>
+        <w:t>all time</w:t>
+      </w:r>
+      <w:proofErr w:type="spellEnd"/>
+      <w:r>
+        <w:t xml:space="preserve"> series plot types (e.g., [Live] Time series), the “X axis” is defined by the number of spectra displayed. Before a run starts define the “Number of time points to store.” This sets a buffer size for storing the most recent spect</w:t>
       </w:r>
       <w:r>
         <w:t>r</w:t>
@@ -6566,7 +6932,7 @@
       <w:pPr>
         <w:pStyle w:val="Heading3"/>
       </w:pPr>
-      <w:bookmarkStart w:id="26" w:name="_Toc76727468"/>
+      <w:bookmarkStart w:id="26" w:name="_Toc82420845"/>
       <w:r>
         <w:t>Triggering Display Options</w:t>
       </w:r>
@@ -6731,7 +7097,15 @@
         </w:drawing>
       </w:r>
       <w:r>
-        <w:t>After selecting “Show thresholds,” thresholds will be plotted as a dotted line in the same color as the wavelength that they are thresholding for. In addition, they will be added to the display legen</w:t>
+        <w:t xml:space="preserve">After selecting “Show thresholds,” thresholds will be plotted as a dotted line in the same color as the wavelength that they are </w:t>
+      </w:r>
+      <w:proofErr w:type="spellStart"/>
+      <w:r>
+        <w:t>thresholding</w:t>
+      </w:r>
+      <w:proofErr w:type="spellEnd"/>
+      <w:r>
+        <w:t xml:space="preserve"> for. In addition, they will be added to the display legen</w:t>
       </w:r>
       <w:r>
         <w:t>d with an arrow up or down. The arrow indicates</w:t>
@@ -6756,7 +7130,7 @@
       <w:pPr>
         <w:pStyle w:val="Heading1"/>
       </w:pPr>
-      <w:bookmarkStart w:id="27" w:name="_Toc76727469"/>
+      <w:bookmarkStart w:id="27" w:name="_Toc82420846"/>
       <w:r>
         <w:lastRenderedPageBreak/>
         <w:t>External Triggering / Arduino Configuration</w:t>
@@ -6792,7 +7166,7 @@
           <w:color w:val="808080" w:themeColor="background1" w:themeShade="80"/>
         </w:rPr>
       </w:pPr>
-      <w:bookmarkStart w:id="28" w:name="_Toc76727470"/>
+      <w:bookmarkStart w:id="28" w:name="_Toc82420847"/>
       <w:r>
         <w:rPr>
           <w:b/>
@@ -6995,7 +7369,15 @@
         <w:t xml:space="preserve">Test Trigger: </w:t>
       </w:r>
       <w:r>
-        <w:t xml:space="preserve">The user can test the trigger by turning it “On” or Off.” </w:t>
+        <w:t xml:space="preserve">The user can test the trigger by turning it “On” or </w:t>
+      </w:r>
+      <w:proofErr w:type="gramStart"/>
+      <w:r>
+        <w:t>Off</w:t>
+      </w:r>
+      <w:proofErr w:type="gramEnd"/>
+      <w:r>
+        <w:t xml:space="preserve">.” </w:t>
       </w:r>
     </w:p>
     <w:p/>
@@ -7007,7 +7389,7 @@
           <w:color w:val="808080" w:themeColor="background1" w:themeShade="80"/>
         </w:rPr>
       </w:pPr>
-      <w:bookmarkStart w:id="29" w:name="_Toc76727471"/>
+      <w:bookmarkStart w:id="29" w:name="_Toc82420848"/>
       <w:r>
         <w:rPr>
           <w:noProof/>
@@ -7114,7 +7496,7 @@
       <w:pPr>
         <w:pStyle w:val="Heading1"/>
       </w:pPr>
-      <w:bookmarkStart w:id="30" w:name="_Toc76727472"/>
+      <w:bookmarkStart w:id="30" w:name="_Toc82420849"/>
       <w:r>
         <w:lastRenderedPageBreak/>
         <w:t>Shortcuts</w:t>
@@ -7303,7 +7685,7 @@
           <w:rPr>
             <w:noProof/>
           </w:rPr>
-          <w:t>9</w:t>
+          <w:t>3</w:t>
         </w:r>
         <w:r>
           <w:rPr>
@@ -7318,8 +7700,13 @@
     <w:pPr>
       <w:pStyle w:val="Footer"/>
     </w:pPr>
+    <w:proofErr w:type="spellStart"/>
     <w:r>
-      <w:t>SpectraSorter User Manual</w:t>
+      <w:t>SpectraSorter</w:t>
+    </w:r>
+    <w:proofErr w:type="spellEnd"/>
+    <w:r>
+      <w:t xml:space="preserve"> User Manual</w:t>
     </w:r>
     <w:r>
       <w:t xml:space="preserve"> </w:t>
@@ -7334,8 +7721,30 @@
       <w:rPr>
         <w:color w:val="A6A6A6" w:themeColor="background1" w:themeShade="A6"/>
       </w:rPr>
-      <w:t>github.com/SpectraSorter/SpectraSorter</w:t>
+      <w:t>github.com/</w:t>
     </w:r>
+    <w:proofErr w:type="spellStart"/>
+    <w:r>
+      <w:rPr>
+        <w:color w:val="A6A6A6" w:themeColor="background1" w:themeShade="A6"/>
+      </w:rPr>
+      <w:t>SpectraSorter</w:t>
+    </w:r>
+    <w:proofErr w:type="spellEnd"/>
+    <w:r>
+      <w:rPr>
+        <w:color w:val="A6A6A6" w:themeColor="background1" w:themeShade="A6"/>
+      </w:rPr>
+      <w:t>/</w:t>
+    </w:r>
+    <w:proofErr w:type="spellStart"/>
+    <w:r>
+      <w:rPr>
+        <w:color w:val="A6A6A6" w:themeColor="background1" w:themeShade="A6"/>
+      </w:rPr>
+      <w:t>SpectraSorter</w:t>
+    </w:r>
+    <w:proofErr w:type="spellEnd"/>
   </w:p>
 </w:ftr>
 </file>
@@ -7769,6 +8178,118 @@
     </w:lvl>
   </w:abstractNum>
   <w:abstractNum w:abstractNumId="4" w15:restartNumberingAfterBreak="0">
+    <w:nsid w:val="7EC76BA1"/>
+    <w:multiLevelType w:val="hybridMultilevel"/>
+    <w:tmpl w:val="7C565C6E"/>
+    <w:lvl w:ilvl="0" w:tplc="76A649AA">
+      <w:numFmt w:val="bullet"/>
+      <w:lvlText w:val=""/>
+      <w:lvlJc w:val="left"/>
+      <w:pPr>
+        <w:ind w:left="720" w:hanging="360"/>
+      </w:pPr>
+      <w:rPr>
+        <w:rFonts w:ascii="Symbol" w:eastAsiaTheme="minorHAnsi" w:hAnsi="Symbol" w:cstheme="minorBidi" w:hint="default"/>
+      </w:rPr>
+    </w:lvl>
+    <w:lvl w:ilvl="1" w:tplc="08070003" w:tentative="1">
+      <w:start w:val="1"/>
+      <w:numFmt w:val="bullet"/>
+      <w:lvlText w:val="o"/>
+      <w:lvlJc w:val="left"/>
+      <w:pPr>
+        <w:ind w:left="1440" w:hanging="360"/>
+      </w:pPr>
+      <w:rPr>
+        <w:rFonts w:ascii="Courier New" w:hAnsi="Courier New" w:cs="Courier New" w:hint="default"/>
+      </w:rPr>
+    </w:lvl>
+    <w:lvl w:ilvl="2" w:tplc="08070005" w:tentative="1">
+      <w:start w:val="1"/>
+      <w:numFmt w:val="bullet"/>
+      <w:lvlText w:val=""/>
+      <w:lvlJc w:val="left"/>
+      <w:pPr>
+        <w:ind w:left="2160" w:hanging="360"/>
+      </w:pPr>
+      <w:rPr>
+        <w:rFonts w:ascii="Wingdings" w:hAnsi="Wingdings" w:hint="default"/>
+      </w:rPr>
+    </w:lvl>
+    <w:lvl w:ilvl="3" w:tplc="08070001" w:tentative="1">
+      <w:start w:val="1"/>
+      <w:numFmt w:val="bullet"/>
+      <w:lvlText w:val=""/>
+      <w:lvlJc w:val="left"/>
+      <w:pPr>
+        <w:ind w:left="2880" w:hanging="360"/>
+      </w:pPr>
+      <w:rPr>
+        <w:rFonts w:ascii="Symbol" w:hAnsi="Symbol" w:hint="default"/>
+      </w:rPr>
+    </w:lvl>
+    <w:lvl w:ilvl="4" w:tplc="08070003" w:tentative="1">
+      <w:start w:val="1"/>
+      <w:numFmt w:val="bullet"/>
+      <w:lvlText w:val="o"/>
+      <w:lvlJc w:val="left"/>
+      <w:pPr>
+        <w:ind w:left="3600" w:hanging="360"/>
+      </w:pPr>
+      <w:rPr>
+        <w:rFonts w:ascii="Courier New" w:hAnsi="Courier New" w:cs="Courier New" w:hint="default"/>
+      </w:rPr>
+    </w:lvl>
+    <w:lvl w:ilvl="5" w:tplc="08070005" w:tentative="1">
+      <w:start w:val="1"/>
+      <w:numFmt w:val="bullet"/>
+      <w:lvlText w:val=""/>
+      <w:lvlJc w:val="left"/>
+      <w:pPr>
+        <w:ind w:left="4320" w:hanging="360"/>
+      </w:pPr>
+      <w:rPr>
+        <w:rFonts w:ascii="Wingdings" w:hAnsi="Wingdings" w:hint="default"/>
+      </w:rPr>
+    </w:lvl>
+    <w:lvl w:ilvl="6" w:tplc="08070001" w:tentative="1">
+      <w:start w:val="1"/>
+      <w:numFmt w:val="bullet"/>
+      <w:lvlText w:val=""/>
+      <w:lvlJc w:val="left"/>
+      <w:pPr>
+        <w:ind w:left="5040" w:hanging="360"/>
+      </w:pPr>
+      <w:rPr>
+        <w:rFonts w:ascii="Symbol" w:hAnsi="Symbol" w:hint="default"/>
+      </w:rPr>
+    </w:lvl>
+    <w:lvl w:ilvl="7" w:tplc="08070003" w:tentative="1">
+      <w:start w:val="1"/>
+      <w:numFmt w:val="bullet"/>
+      <w:lvlText w:val="o"/>
+      <w:lvlJc w:val="left"/>
+      <w:pPr>
+        <w:ind w:left="5760" w:hanging="360"/>
+      </w:pPr>
+      <w:rPr>
+        <w:rFonts w:ascii="Courier New" w:hAnsi="Courier New" w:cs="Courier New" w:hint="default"/>
+      </w:rPr>
+    </w:lvl>
+    <w:lvl w:ilvl="8" w:tplc="08070005" w:tentative="1">
+      <w:start w:val="1"/>
+      <w:numFmt w:val="bullet"/>
+      <w:lvlText w:val=""/>
+      <w:lvlJc w:val="left"/>
+      <w:pPr>
+        <w:ind w:left="6480" w:hanging="360"/>
+      </w:pPr>
+      <w:rPr>
+        <w:rFonts w:ascii="Wingdings" w:hAnsi="Wingdings" w:hint="default"/>
+      </w:rPr>
+    </w:lvl>
+  </w:abstractNum>
+  <w:abstractNum w:abstractNumId="5" w15:restartNumberingAfterBreak="0">
     <w:nsid w:val="7F152CE1"/>
     <w:multiLevelType w:val="hybridMultilevel"/>
     <w:tmpl w:val="B9B4B55C"/>
@@ -7867,6 +8388,9 @@
     <w:abstractNumId w:val="3"/>
   </w:num>
   <w:num w:numId="5">
+    <w:abstractNumId w:val="5"/>
+  </w:num>
+  <w:num w:numId="6">
     <w:abstractNumId w:val="4"/>
   </w:num>
 </w:numbering>
@@ -9018,7 +9542,7 @@
 </file>
 
 <file path=customXml/itemProps1.xml><?xml version="1.0" encoding="utf-8"?>
-<ds:datastoreItem xmlns:ds="http://schemas.openxmlformats.org/officeDocument/2006/customXml" ds:itemID="{F18A2909-EC52-46E5-8AE9-00DB74677127}">
+<ds:datastoreItem xmlns:ds="http://schemas.openxmlformats.org/officeDocument/2006/customXml" ds:itemID="{D333F402-A00B-44CD-AB9D-CF7CAFCDC866}">
   <ds:schemaRefs>
     <ds:schemaRef ds:uri="http://schemas.openxmlformats.org/officeDocument/2006/bibliography"/>
   </ds:schemaRefs>

</xml_diff>